<commit_message>
mrvdas: new mrjson_get_list to automatically generate mrtables_from_json (still requires commenting out tables/variables by hand), and changed mrrename_tables from cell array to series of tests on variable and/or table names mfsave: fixed bug when merging onto structure whose fields are scalars underway: in mnav_best, replaced some mexec calls with workspace calculations; in bathy, combined averaging and merging scripts and added code to calculate water depth from transducer-relative depth
</commit_message>
<xml_diff>
--- a/docs/A_User_Guide_to_Mexec_v4.docx
+++ b/docs/A_User_Guide_to_Mexec_v4.docx
@@ -936,19 +936,7 @@
         <w:rPr>
           <w:rFonts w:asciiTheme="minorHAnsi" w:hAnsiTheme="minorHAnsi" w:cs="Calibri"/>
         </w:rPr>
-        <w:t>that</w:t>
-      </w:r>
-      <w:r>
-        <w:rPr>
-          <w:rFonts w:asciiTheme="minorHAnsi" w:hAnsiTheme="minorHAnsi" w:cs="Calibri"/>
-        </w:rPr>
-        <w:t xml:space="preserve"> </w:t>
-      </w:r>
-      <w:r>
-        <w:rPr>
-          <w:rFonts w:asciiTheme="minorHAnsi" w:hAnsiTheme="minorHAnsi" w:cs="Calibri"/>
-        </w:rPr>
-        <w:t xml:space="preserve">must be substituted with values are in italic (e.g. a reference to </w:t>
+        <w:t xml:space="preserve">that must be substituted with values are in italic (e.g. a reference to </w:t>
       </w:r>
       <w:proofErr w:type="spellStart"/>
       <w:r>
@@ -1538,7 +1526,217 @@
         <w:rPr>
           <w:rFonts w:asciiTheme="minorHAnsi" w:hAnsiTheme="minorHAnsi" w:cs="Calibri"/>
         </w:rPr>
-        <w:t>many</w:t>
+        <w:t xml:space="preserve">many </w:t>
+      </w:r>
+      <w:r>
+        <w:rPr>
+          <w:rFonts w:asciiTheme="minorHAnsi" w:hAnsiTheme="minorHAnsi" w:cs="Calibri"/>
+        </w:rPr>
+        <w:t xml:space="preserve">others including </w:t>
+      </w:r>
+      <w:r>
+        <w:rPr>
+          <w:rFonts w:asciiTheme="minorHAnsi" w:hAnsiTheme="minorHAnsi" w:cs="Calibri"/>
+        </w:rPr>
+        <w:t xml:space="preserve">D. </w:t>
+      </w:r>
+      <w:proofErr w:type="spellStart"/>
+      <w:r>
+        <w:rPr>
+          <w:rFonts w:asciiTheme="minorHAnsi" w:hAnsiTheme="minorHAnsi" w:cs="Calibri"/>
+        </w:rPr>
+        <w:t>Desbruyeres</w:t>
+      </w:r>
+      <w:proofErr w:type="spellEnd"/>
+      <w:r>
+        <w:rPr>
+          <w:rFonts w:asciiTheme="minorHAnsi" w:hAnsiTheme="minorHAnsi" w:cs="Calibri"/>
+        </w:rPr>
+        <w:t xml:space="preserve">, </w:t>
+      </w:r>
+      <w:r>
+        <w:rPr>
+          <w:rFonts w:asciiTheme="minorHAnsi" w:hAnsiTheme="minorHAnsi" w:cs="Calibri"/>
+        </w:rPr>
+        <w:t xml:space="preserve">G. Evans, C. </w:t>
+      </w:r>
+      <w:proofErr w:type="spellStart"/>
+      <w:r>
+        <w:rPr>
+          <w:rFonts w:asciiTheme="minorHAnsi" w:hAnsiTheme="minorHAnsi" w:cs="Calibri"/>
+        </w:rPr>
+        <w:t>Florindo</w:t>
+      </w:r>
+      <w:proofErr w:type="spellEnd"/>
+      <w:r>
+        <w:rPr>
+          <w:rFonts w:asciiTheme="minorHAnsi" w:hAnsiTheme="minorHAnsi" w:cs="Calibri"/>
+        </w:rPr>
+        <w:t xml:space="preserve"> Lopez, </w:t>
+      </w:r>
+      <w:r>
+        <w:rPr>
+          <w:rFonts w:asciiTheme="minorHAnsi" w:hAnsiTheme="minorHAnsi" w:cs="Calibri"/>
+        </w:rPr>
+        <w:t xml:space="preserve">N.P. Holliday, </w:t>
+      </w:r>
+      <w:r>
+        <w:rPr>
+          <w:rFonts w:asciiTheme="minorHAnsi" w:hAnsiTheme="minorHAnsi" w:cs="Calibri"/>
+        </w:rPr>
+        <w:t xml:space="preserve">L. </w:t>
+      </w:r>
+      <w:proofErr w:type="spellStart"/>
+      <w:r>
+        <w:rPr>
+          <w:rFonts w:asciiTheme="minorHAnsi" w:hAnsiTheme="minorHAnsi" w:cs="Calibri"/>
+        </w:rPr>
+        <w:t>Houpert</w:t>
+      </w:r>
+      <w:proofErr w:type="spellEnd"/>
+      <w:r>
+        <w:rPr>
+          <w:rFonts w:asciiTheme="minorHAnsi" w:hAnsiTheme="minorHAnsi" w:cs="Calibri"/>
+        </w:rPr>
+        <w:t xml:space="preserve">, </w:t>
+      </w:r>
+      <w:r>
+        <w:rPr>
+          <w:rFonts w:asciiTheme="minorHAnsi" w:hAnsiTheme="minorHAnsi" w:cs="Calibri"/>
+        </w:rPr>
+        <w:t xml:space="preserve">E. Kent, G. McCarthy, B. Moat, </w:t>
+      </w:r>
+      <w:r>
+        <w:rPr>
+          <w:rFonts w:asciiTheme="minorHAnsi" w:hAnsiTheme="minorHAnsi" w:cs="Calibri"/>
+        </w:rPr>
+        <w:t>A. Sanchez-Franks</w:t>
+      </w:r>
+      <w:r>
+        <w:rPr>
+          <w:rFonts w:asciiTheme="minorHAnsi" w:hAnsiTheme="minorHAnsi" w:cs="Calibri"/>
+        </w:rPr>
+        <w:t xml:space="preserve">, </w:t>
+      </w:r>
+      <w:r>
+        <w:rPr>
+          <w:rFonts w:asciiTheme="minorHAnsi" w:hAnsiTheme="minorHAnsi" w:cs="Calibri"/>
+        </w:rPr>
+        <w:t xml:space="preserve">D. </w:t>
+      </w:r>
+      <w:proofErr w:type="spellStart"/>
+      <w:r>
+        <w:rPr>
+          <w:rFonts w:asciiTheme="minorHAnsi" w:hAnsiTheme="minorHAnsi" w:cs="Calibri"/>
+        </w:rPr>
+        <w:t>Smeed</w:t>
+      </w:r>
+      <w:proofErr w:type="spellEnd"/>
+      <w:r>
+        <w:rPr>
+          <w:rFonts w:asciiTheme="minorHAnsi" w:hAnsiTheme="minorHAnsi" w:cs="Calibri"/>
+        </w:rPr>
+        <w:t xml:space="preserve">, Z. </w:t>
+      </w:r>
+      <w:proofErr w:type="spellStart"/>
+      <w:r>
+        <w:rPr>
+          <w:rFonts w:asciiTheme="minorHAnsi" w:hAnsiTheme="minorHAnsi" w:cs="Calibri"/>
+        </w:rPr>
+        <w:t>Szuts</w:t>
+      </w:r>
+      <w:proofErr w:type="spellEnd"/>
+      <w:r>
+        <w:rPr>
+          <w:rFonts w:asciiTheme="minorHAnsi" w:hAnsiTheme="minorHAnsi" w:cs="Calibri"/>
+        </w:rPr>
+        <w:t xml:space="preserve">, and E. Woodward (?I think: </w:t>
+      </w:r>
+      <w:proofErr w:type="spellStart"/>
+      <w:r>
+        <w:rPr>
+          <w:rFonts w:asciiTheme="minorHAnsi" w:hAnsiTheme="minorHAnsi" w:cs="Calibri"/>
+        </w:rPr>
+        <w:t>efw</w:t>
+      </w:r>
+      <w:proofErr w:type="spellEnd"/>
+      <w:r>
+        <w:rPr>
+          <w:rFonts w:asciiTheme="minorHAnsi" w:hAnsiTheme="minorHAnsi" w:cs="Calibri"/>
+        </w:rPr>
+        <w:t>***)</w:t>
+      </w:r>
+      <w:r>
+        <w:rPr>
+          <w:rFonts w:asciiTheme="minorHAnsi" w:hAnsiTheme="minorHAnsi" w:cs="Calibri"/>
+        </w:rPr>
+        <w:t xml:space="preserve">, as well as from </w:t>
+      </w:r>
+      <w:r>
+        <w:rPr>
+          <w:rFonts w:asciiTheme="minorHAnsi" w:hAnsiTheme="minorHAnsi" w:cs="Calibri"/>
+        </w:rPr>
+        <w:t xml:space="preserve">external </w:t>
+      </w:r>
+      <w:r>
+        <w:rPr>
+          <w:rFonts w:asciiTheme="minorHAnsi" w:hAnsiTheme="minorHAnsi" w:cs="Calibri"/>
+        </w:rPr>
+        <w:t xml:space="preserve">collaborators including E.P. Abrahamsen, </w:t>
+      </w:r>
+      <w:r>
+        <w:rPr>
+          <w:rFonts w:asciiTheme="minorHAnsi" w:hAnsiTheme="minorHAnsi" w:cs="Calibri"/>
+        </w:rPr>
+        <w:t xml:space="preserve">K. Baumeister, S. </w:t>
+      </w:r>
+      <w:r>
+        <w:rPr>
+          <w:rFonts w:asciiTheme="minorHAnsi" w:hAnsiTheme="minorHAnsi" w:cs="Calibri"/>
+        </w:rPr>
+        <w:t>Gary</w:t>
+      </w:r>
+      <w:r>
+        <w:rPr>
+          <w:rFonts w:asciiTheme="minorHAnsi" w:hAnsiTheme="minorHAnsi" w:cs="Calibri"/>
+        </w:rPr>
+        <w:t xml:space="preserve">, </w:t>
+      </w:r>
+      <w:r>
+        <w:rPr>
+          <w:rFonts w:asciiTheme="minorHAnsi" w:hAnsiTheme="minorHAnsi" w:cs="Calibri"/>
+        </w:rPr>
+        <w:t xml:space="preserve">and </w:t>
+      </w:r>
+      <w:r>
+        <w:rPr>
+          <w:rFonts w:asciiTheme="minorHAnsi" w:hAnsiTheme="minorHAnsi" w:cs="Calibri"/>
+        </w:rPr>
+        <w:t>D. Ham</w:t>
+      </w:r>
+      <w:r>
+        <w:rPr>
+          <w:rFonts w:asciiTheme="minorHAnsi" w:hAnsiTheme="minorHAnsi" w:cs="Calibri"/>
+        </w:rPr>
+        <w:t xml:space="preserve">, They use </w:t>
+      </w:r>
+      <w:r>
+        <w:rPr>
+          <w:rFonts w:asciiTheme="minorHAnsi" w:hAnsiTheme="minorHAnsi" w:cs="Calibri"/>
+        </w:rPr>
+        <w:t xml:space="preserve">the </w:t>
+      </w:r>
+      <w:r>
+        <w:rPr>
+          <w:rFonts w:asciiTheme="minorHAnsi" w:hAnsiTheme="minorHAnsi" w:cs="Calibri"/>
+        </w:rPr>
+        <w:t>S</w:t>
+      </w:r>
+      <w:r>
+        <w:rPr>
+          <w:rFonts w:asciiTheme="minorHAnsi" w:hAnsiTheme="minorHAnsi" w:cs="Calibri"/>
+        </w:rPr>
+        <w:t>eawater</w:t>
       </w:r>
       <w:r>
         <w:rPr>
@@ -1550,22 +1748,20 @@
         <w:rPr>
           <w:rFonts w:asciiTheme="minorHAnsi" w:hAnsiTheme="minorHAnsi" w:cs="Calibri"/>
         </w:rPr>
-        <w:t xml:space="preserve">others including </w:t>
-      </w:r>
-      <w:r>
-        <w:rPr>
-          <w:rFonts w:asciiTheme="minorHAnsi" w:hAnsiTheme="minorHAnsi" w:cs="Calibri"/>
-        </w:rPr>
-        <w:t xml:space="preserve">D. </w:t>
-      </w:r>
-      <w:proofErr w:type="spellStart"/>
-      <w:r>
-        <w:rPr>
-          <w:rFonts w:asciiTheme="minorHAnsi" w:hAnsiTheme="minorHAnsi" w:cs="Calibri"/>
-        </w:rPr>
-        <w:t>Desbruyeres</w:t>
-      </w:r>
-      <w:proofErr w:type="spellEnd"/>
+        <w:t>(</w:t>
+      </w:r>
+      <w:r>
+        <w:rPr>
+          <w:rFonts w:asciiTheme="minorHAnsi" w:hAnsiTheme="minorHAnsi" w:cs="Calibri"/>
+        </w:rPr>
+        <w:t>C. Morgan and L. Pender</w:t>
+      </w:r>
+      <w:r>
+        <w:rPr>
+          <w:rFonts w:asciiTheme="minorHAnsi" w:hAnsiTheme="minorHAnsi" w:cs="Calibri"/>
+        </w:rPr>
+        <w:t>)</w:t>
+      </w:r>
       <w:r>
         <w:rPr>
           <w:rFonts w:asciiTheme="minorHAnsi" w:hAnsiTheme="minorHAnsi" w:cs="Calibri"/>
@@ -1576,203 +1772,165 @@
         <w:rPr>
           <w:rFonts w:asciiTheme="minorHAnsi" w:hAnsiTheme="minorHAnsi" w:cs="Calibri"/>
         </w:rPr>
-        <w:t xml:space="preserve">G. Evans, C. </w:t>
-      </w:r>
-      <w:proofErr w:type="spellStart"/>
-      <w:r>
-        <w:rPr>
-          <w:rFonts w:asciiTheme="minorHAnsi" w:hAnsiTheme="minorHAnsi" w:cs="Calibri"/>
-        </w:rPr>
-        <w:t>Florindo</w:t>
-      </w:r>
-      <w:proofErr w:type="spellEnd"/>
-      <w:r>
-        <w:rPr>
-          <w:rFonts w:asciiTheme="minorHAnsi" w:hAnsiTheme="minorHAnsi" w:cs="Calibri"/>
-        </w:rPr>
-        <w:t xml:space="preserve"> Lopez, </w:t>
-      </w:r>
-      <w:r>
-        <w:rPr>
-          <w:rFonts w:asciiTheme="minorHAnsi" w:hAnsiTheme="minorHAnsi" w:cs="Calibri"/>
-        </w:rPr>
-        <w:t xml:space="preserve">N.P. Holliday, </w:t>
-      </w:r>
-      <w:r>
-        <w:rPr>
-          <w:rFonts w:asciiTheme="minorHAnsi" w:hAnsiTheme="minorHAnsi" w:cs="Calibri"/>
-        </w:rPr>
-        <w:t xml:space="preserve">L. </w:t>
-      </w:r>
-      <w:proofErr w:type="spellStart"/>
-      <w:r>
-        <w:rPr>
-          <w:rFonts w:asciiTheme="minorHAnsi" w:hAnsiTheme="minorHAnsi" w:cs="Calibri"/>
-        </w:rPr>
-        <w:t>Houpert</w:t>
-      </w:r>
-      <w:proofErr w:type="spellEnd"/>
+        <w:t>GSW</w:t>
+      </w:r>
+      <w:r>
+        <w:rPr>
+          <w:rFonts w:asciiTheme="minorHAnsi" w:hAnsiTheme="minorHAnsi" w:cs="Calibri"/>
+        </w:rPr>
+        <w:t xml:space="preserve"> (</w:t>
+      </w:r>
+      <w:r>
+        <w:rPr>
+          <w:rFonts w:asciiTheme="minorHAnsi" w:hAnsiTheme="minorHAnsi" w:cs="Calibri"/>
+        </w:rPr>
+        <w:t>SCOR/IAPSO WG127</w:t>
+      </w:r>
+      <w:r>
+        <w:rPr>
+          <w:rFonts w:asciiTheme="minorHAnsi" w:hAnsiTheme="minorHAnsi" w:cs="Calibri"/>
+        </w:rPr>
+        <w:t>)</w:t>
+      </w:r>
+      <w:r>
+        <w:rPr>
+          <w:rFonts w:asciiTheme="minorHAnsi" w:hAnsiTheme="minorHAnsi" w:cs="Calibri"/>
+        </w:rPr>
+        <w:t xml:space="preserve">, and </w:t>
+      </w:r>
+      <w:proofErr w:type="spellStart"/>
+      <w:r>
+        <w:rPr>
+          <w:rFonts w:asciiTheme="minorHAnsi" w:hAnsiTheme="minorHAnsi" w:cs="Calibri"/>
+        </w:rPr>
+        <w:t>gamma_n</w:t>
+      </w:r>
+      <w:proofErr w:type="spellEnd"/>
+      <w:r>
+        <w:rPr>
+          <w:rFonts w:asciiTheme="minorHAnsi" w:hAnsiTheme="minorHAnsi" w:cs="Calibri"/>
+        </w:rPr>
+        <w:t xml:space="preserve"> (D. Jackett and T. McDougall) </w:t>
+      </w:r>
+      <w:r>
+        <w:rPr>
+          <w:rFonts w:asciiTheme="minorHAnsi" w:hAnsiTheme="minorHAnsi" w:cs="Calibri"/>
+        </w:rPr>
+        <w:t xml:space="preserve">libraries </w:t>
+      </w:r>
+      <w:r>
+        <w:rPr>
+          <w:rFonts w:asciiTheme="minorHAnsi" w:hAnsiTheme="minorHAnsi" w:cs="Calibri"/>
+        </w:rPr>
+        <w:t>in calculations. They</w:t>
+      </w:r>
+      <w:r>
+        <w:rPr>
+          <w:rFonts w:asciiTheme="minorHAnsi" w:hAnsiTheme="minorHAnsi" w:cs="Calibri"/>
+        </w:rPr>
+        <w:t xml:space="preserve"> interface with the LDEO IX LADCP processing software (M. </w:t>
+      </w:r>
+      <w:proofErr w:type="spellStart"/>
+      <w:r>
+        <w:rPr>
+          <w:rFonts w:asciiTheme="minorHAnsi" w:hAnsiTheme="minorHAnsi" w:cs="Calibri"/>
+        </w:rPr>
+        <w:t>Visbeck</w:t>
+      </w:r>
+      <w:proofErr w:type="spellEnd"/>
+      <w:r>
+        <w:rPr>
+          <w:rFonts w:asciiTheme="minorHAnsi" w:hAnsiTheme="minorHAnsi" w:cs="Calibri"/>
+        </w:rPr>
+        <w:t xml:space="preserve"> and A. </w:t>
+      </w:r>
+      <w:proofErr w:type="spellStart"/>
+      <w:r>
+        <w:rPr>
+          <w:rFonts w:asciiTheme="minorHAnsi" w:hAnsiTheme="minorHAnsi" w:cs="Calibri"/>
+        </w:rPr>
+        <w:t>Thurnherr</w:t>
+      </w:r>
+      <w:proofErr w:type="spellEnd"/>
+      <w:r>
+        <w:rPr>
+          <w:rFonts w:asciiTheme="minorHAnsi" w:hAnsiTheme="minorHAnsi" w:cs="Calibri"/>
+        </w:rPr>
+        <w:t xml:space="preserve">), and </w:t>
+      </w:r>
+      <w:r>
+        <w:rPr>
+          <w:rFonts w:asciiTheme="minorHAnsi" w:hAnsiTheme="minorHAnsi" w:cs="Calibri"/>
+        </w:rPr>
+        <w:t>read in underway data from</w:t>
+      </w:r>
+      <w:r>
+        <w:rPr>
+          <w:rFonts w:asciiTheme="minorHAnsi" w:hAnsiTheme="minorHAnsi" w:cs="Calibri"/>
+        </w:rPr>
+        <w:t xml:space="preserve"> </w:t>
+      </w:r>
+      <w:commentRangeStart w:id="1"/>
+      <w:r>
+        <w:rPr>
+          <w:rFonts w:asciiTheme="minorHAnsi" w:hAnsiTheme="minorHAnsi" w:cs="Calibri"/>
+        </w:rPr>
+        <w:t>SCS</w:t>
+      </w:r>
+      <w:commentRangeEnd w:id="1"/>
+      <w:r>
+        <w:rPr>
+          <w:rStyle w:val="CommentReference"/>
+        </w:rPr>
+        <w:commentReference w:id="1"/>
+      </w:r>
+      <w:r>
+        <w:rPr>
+          <w:rFonts w:asciiTheme="minorHAnsi" w:hAnsiTheme="minorHAnsi" w:cs="Calibri"/>
+        </w:rPr>
+        <w:t>,</w:t>
+      </w:r>
       <w:r>
         <w:rPr>
           <w:rFonts w:asciiTheme="minorHAnsi" w:hAnsiTheme="minorHAnsi" w:cs="Calibri"/>
         </w:rPr>
         <w:t xml:space="preserve">, </w:t>
       </w:r>
-      <w:r>
-        <w:rPr>
-          <w:rFonts w:asciiTheme="minorHAnsi" w:hAnsiTheme="minorHAnsi" w:cs="Calibri"/>
-        </w:rPr>
-        <w:t xml:space="preserve">E. Kent, G. McCarthy, B. Moat, </w:t>
-      </w:r>
-      <w:r>
-        <w:rPr>
-          <w:rFonts w:asciiTheme="minorHAnsi" w:hAnsiTheme="minorHAnsi" w:cs="Calibri"/>
-        </w:rPr>
-        <w:t>A. Sanchez-Franks</w:t>
-      </w:r>
-      <w:r>
-        <w:rPr>
-          <w:rFonts w:asciiTheme="minorHAnsi" w:hAnsiTheme="minorHAnsi" w:cs="Calibri"/>
-        </w:rPr>
-        <w:t xml:space="preserve">, </w:t>
-      </w:r>
-      <w:r>
-        <w:rPr>
-          <w:rFonts w:asciiTheme="minorHAnsi" w:hAnsiTheme="minorHAnsi" w:cs="Calibri"/>
-        </w:rPr>
-        <w:t xml:space="preserve">D. </w:t>
-      </w:r>
-      <w:proofErr w:type="spellStart"/>
-      <w:r>
-        <w:rPr>
-          <w:rFonts w:asciiTheme="minorHAnsi" w:hAnsiTheme="minorHAnsi" w:cs="Calibri"/>
-        </w:rPr>
-        <w:t>Smeed</w:t>
-      </w:r>
-      <w:proofErr w:type="spellEnd"/>
-      <w:r>
-        <w:rPr>
-          <w:rFonts w:asciiTheme="minorHAnsi" w:hAnsiTheme="minorHAnsi" w:cs="Calibri"/>
-        </w:rPr>
-        <w:t xml:space="preserve">, Z. </w:t>
-      </w:r>
-      <w:proofErr w:type="spellStart"/>
-      <w:r>
-        <w:rPr>
-          <w:rFonts w:asciiTheme="minorHAnsi" w:hAnsiTheme="minorHAnsi" w:cs="Calibri"/>
-        </w:rPr>
-        <w:t>Szuts</w:t>
-      </w:r>
-      <w:proofErr w:type="spellEnd"/>
-      <w:r>
-        <w:rPr>
-          <w:rFonts w:asciiTheme="minorHAnsi" w:hAnsiTheme="minorHAnsi" w:cs="Calibri"/>
-        </w:rPr>
-        <w:t xml:space="preserve">, and E. Woodward (?I think: </w:t>
-      </w:r>
-      <w:proofErr w:type="spellStart"/>
-      <w:r>
-        <w:rPr>
-          <w:rFonts w:asciiTheme="minorHAnsi" w:hAnsiTheme="minorHAnsi" w:cs="Calibri"/>
-        </w:rPr>
-        <w:t>efw</w:t>
-      </w:r>
-      <w:proofErr w:type="spellEnd"/>
-      <w:r>
-        <w:rPr>
-          <w:rFonts w:asciiTheme="minorHAnsi" w:hAnsiTheme="minorHAnsi" w:cs="Calibri"/>
-        </w:rPr>
-        <w:t>***)</w:t>
-      </w:r>
-      <w:r>
-        <w:rPr>
-          <w:rFonts w:asciiTheme="minorHAnsi" w:hAnsiTheme="minorHAnsi" w:cs="Calibri"/>
-        </w:rPr>
-        <w:t xml:space="preserve">, as well as from </w:t>
-      </w:r>
-      <w:r>
-        <w:rPr>
-          <w:rFonts w:asciiTheme="minorHAnsi" w:hAnsiTheme="minorHAnsi" w:cs="Calibri"/>
-        </w:rPr>
-        <w:t xml:space="preserve">external </w:t>
-      </w:r>
-      <w:r>
-        <w:rPr>
-          <w:rFonts w:asciiTheme="minorHAnsi" w:hAnsiTheme="minorHAnsi" w:cs="Calibri"/>
-        </w:rPr>
-        <w:t xml:space="preserve">collaborators including E.P. Abrahamsen, </w:t>
-      </w:r>
-      <w:r>
-        <w:rPr>
-          <w:rFonts w:asciiTheme="minorHAnsi" w:hAnsiTheme="minorHAnsi" w:cs="Calibri"/>
-        </w:rPr>
-        <w:t xml:space="preserve">K. Baumeister, S. </w:t>
-      </w:r>
-      <w:r>
-        <w:rPr>
-          <w:rFonts w:asciiTheme="minorHAnsi" w:hAnsiTheme="minorHAnsi" w:cs="Calibri"/>
-        </w:rPr>
-        <w:t>Gary</w:t>
-      </w:r>
-      <w:r>
-        <w:rPr>
-          <w:rFonts w:asciiTheme="minorHAnsi" w:hAnsiTheme="minorHAnsi" w:cs="Calibri"/>
-        </w:rPr>
-        <w:t xml:space="preserve">, </w:t>
-      </w:r>
-      <w:r>
-        <w:rPr>
-          <w:rFonts w:asciiTheme="minorHAnsi" w:hAnsiTheme="minorHAnsi" w:cs="Calibri"/>
-        </w:rPr>
-        <w:t xml:space="preserve">and </w:t>
-      </w:r>
-      <w:r>
-        <w:rPr>
-          <w:rFonts w:asciiTheme="minorHAnsi" w:hAnsiTheme="minorHAnsi" w:cs="Calibri"/>
-        </w:rPr>
-        <w:t>D. Ham</w:t>
-      </w:r>
-      <w:r>
-        <w:rPr>
-          <w:rFonts w:asciiTheme="minorHAnsi" w:hAnsiTheme="minorHAnsi" w:cs="Calibri"/>
-        </w:rPr>
-        <w:t xml:space="preserve">, They use </w:t>
-      </w:r>
-      <w:r>
-        <w:rPr>
-          <w:rFonts w:asciiTheme="minorHAnsi" w:hAnsiTheme="minorHAnsi" w:cs="Calibri"/>
-        </w:rPr>
-        <w:t xml:space="preserve">the </w:t>
-      </w:r>
-      <w:r>
-        <w:rPr>
-          <w:rFonts w:asciiTheme="minorHAnsi" w:hAnsiTheme="minorHAnsi" w:cs="Calibri"/>
-        </w:rPr>
-        <w:t>S</w:t>
-      </w:r>
-      <w:r>
-        <w:rPr>
-          <w:rFonts w:asciiTheme="minorHAnsi" w:hAnsiTheme="minorHAnsi" w:cs="Calibri"/>
-        </w:rPr>
-        <w:t>eawater</w:t>
-      </w:r>
-      <w:r>
-        <w:rPr>
-          <w:rFonts w:asciiTheme="minorHAnsi" w:hAnsiTheme="minorHAnsi" w:cs="Calibri"/>
-        </w:rPr>
-        <w:t xml:space="preserve"> </w:t>
-      </w:r>
-      <w:r>
-        <w:rPr>
-          <w:rFonts w:asciiTheme="minorHAnsi" w:hAnsiTheme="minorHAnsi" w:cs="Calibri"/>
-        </w:rPr>
-        <w:t>(</w:t>
-      </w:r>
-      <w:r>
-        <w:rPr>
-          <w:rFonts w:asciiTheme="minorHAnsi" w:hAnsiTheme="minorHAnsi" w:cs="Calibri"/>
-        </w:rPr>
-        <w:t>C. Morgan and L. Pender</w:t>
+      <w:commentRangeStart w:id="2"/>
+      <w:proofErr w:type="spellStart"/>
+      <w:r>
+        <w:rPr>
+          <w:rFonts w:asciiTheme="minorHAnsi" w:hAnsiTheme="minorHAnsi" w:cs="Calibri"/>
+        </w:rPr>
+        <w:t>TechSAS</w:t>
+      </w:r>
+      <w:commentRangeEnd w:id="2"/>
+      <w:proofErr w:type="spellEnd"/>
+      <w:r>
+        <w:rPr>
+          <w:rStyle w:val="CommentReference"/>
+        </w:rPr>
+        <w:commentReference w:id="2"/>
+      </w:r>
+      <w:r>
+        <w:rPr>
+          <w:rFonts w:asciiTheme="minorHAnsi" w:hAnsiTheme="minorHAnsi" w:cs="Calibri"/>
+        </w:rPr>
+        <w:t>, and RVDAS (</w:t>
+      </w:r>
+      <w:commentRangeStart w:id="3"/>
+      <w:r>
+        <w:rPr>
+          <w:rFonts w:asciiTheme="minorHAnsi" w:hAnsiTheme="minorHAnsi" w:cs="Calibri"/>
+        </w:rPr>
+        <w:t>NOC/NMF</w:t>
+      </w:r>
+      <w:commentRangeEnd w:id="3"/>
+      <w:r>
+        <w:rPr>
+          <w:rStyle w:val="CommentReference"/>
+        </w:rPr>
+        <w:commentReference w:id="3"/>
       </w:r>
       <w:r>
         <w:rPr>
@@ -1784,182 +1942,6 @@
         <w:rPr>
           <w:rFonts w:asciiTheme="minorHAnsi" w:hAnsiTheme="minorHAnsi" w:cs="Calibri"/>
         </w:rPr>
-        <w:t xml:space="preserve">, </w:t>
-      </w:r>
-      <w:r>
-        <w:rPr>
-          <w:rFonts w:asciiTheme="minorHAnsi" w:hAnsiTheme="minorHAnsi" w:cs="Calibri"/>
-        </w:rPr>
-        <w:t>GSW</w:t>
-      </w:r>
-      <w:r>
-        <w:rPr>
-          <w:rFonts w:asciiTheme="minorHAnsi" w:hAnsiTheme="minorHAnsi" w:cs="Calibri"/>
-        </w:rPr>
-        <w:t xml:space="preserve"> (</w:t>
-      </w:r>
-      <w:r>
-        <w:rPr>
-          <w:rFonts w:asciiTheme="minorHAnsi" w:hAnsiTheme="minorHAnsi" w:cs="Calibri"/>
-        </w:rPr>
-        <w:t>SCOR/IAPSO WG127</w:t>
-      </w:r>
-      <w:r>
-        <w:rPr>
-          <w:rFonts w:asciiTheme="minorHAnsi" w:hAnsiTheme="minorHAnsi" w:cs="Calibri"/>
-        </w:rPr>
-        <w:t>)</w:t>
-      </w:r>
-      <w:r>
-        <w:rPr>
-          <w:rFonts w:asciiTheme="minorHAnsi" w:hAnsiTheme="minorHAnsi" w:cs="Calibri"/>
-        </w:rPr>
-        <w:t xml:space="preserve">, and </w:t>
-      </w:r>
-      <w:proofErr w:type="spellStart"/>
-      <w:r>
-        <w:rPr>
-          <w:rFonts w:asciiTheme="minorHAnsi" w:hAnsiTheme="minorHAnsi" w:cs="Calibri"/>
-        </w:rPr>
-        <w:t>gamma_n</w:t>
-      </w:r>
-      <w:proofErr w:type="spellEnd"/>
-      <w:r>
-        <w:rPr>
-          <w:rFonts w:asciiTheme="minorHAnsi" w:hAnsiTheme="minorHAnsi" w:cs="Calibri"/>
-        </w:rPr>
-        <w:t xml:space="preserve"> (D. Jackett and T. McDougall) </w:t>
-      </w:r>
-      <w:r>
-        <w:rPr>
-          <w:rFonts w:asciiTheme="minorHAnsi" w:hAnsiTheme="minorHAnsi" w:cs="Calibri"/>
-        </w:rPr>
-        <w:t xml:space="preserve">libraries </w:t>
-      </w:r>
-      <w:r>
-        <w:rPr>
-          <w:rFonts w:asciiTheme="minorHAnsi" w:hAnsiTheme="minorHAnsi" w:cs="Calibri"/>
-        </w:rPr>
-        <w:t>in calculations. They</w:t>
-      </w:r>
-      <w:r>
-        <w:rPr>
-          <w:rFonts w:asciiTheme="minorHAnsi" w:hAnsiTheme="minorHAnsi" w:cs="Calibri"/>
-        </w:rPr>
-        <w:t xml:space="preserve"> interface with the LDEO IX LADCP processing software (M. </w:t>
-      </w:r>
-      <w:proofErr w:type="spellStart"/>
-      <w:r>
-        <w:rPr>
-          <w:rFonts w:asciiTheme="minorHAnsi" w:hAnsiTheme="minorHAnsi" w:cs="Calibri"/>
-        </w:rPr>
-        <w:t>Visbeck</w:t>
-      </w:r>
-      <w:proofErr w:type="spellEnd"/>
-      <w:r>
-        <w:rPr>
-          <w:rFonts w:asciiTheme="minorHAnsi" w:hAnsiTheme="minorHAnsi" w:cs="Calibri"/>
-        </w:rPr>
-        <w:t xml:space="preserve"> and A. </w:t>
-      </w:r>
-      <w:proofErr w:type="spellStart"/>
-      <w:r>
-        <w:rPr>
-          <w:rFonts w:asciiTheme="minorHAnsi" w:hAnsiTheme="minorHAnsi" w:cs="Calibri"/>
-        </w:rPr>
-        <w:t>Thurnherr</w:t>
-      </w:r>
-      <w:proofErr w:type="spellEnd"/>
-      <w:r>
-        <w:rPr>
-          <w:rFonts w:asciiTheme="minorHAnsi" w:hAnsiTheme="minorHAnsi" w:cs="Calibri"/>
-        </w:rPr>
-        <w:t xml:space="preserve">), and </w:t>
-      </w:r>
-      <w:r>
-        <w:rPr>
-          <w:rFonts w:asciiTheme="minorHAnsi" w:hAnsiTheme="minorHAnsi" w:cs="Calibri"/>
-        </w:rPr>
-        <w:t>read in underway data from</w:t>
-      </w:r>
-      <w:r>
-        <w:rPr>
-          <w:rFonts w:asciiTheme="minorHAnsi" w:hAnsiTheme="minorHAnsi" w:cs="Calibri"/>
-        </w:rPr>
-        <w:t xml:space="preserve"> </w:t>
-      </w:r>
-      <w:commentRangeStart w:id="1"/>
-      <w:r>
-        <w:rPr>
-          <w:rFonts w:asciiTheme="minorHAnsi" w:hAnsiTheme="minorHAnsi" w:cs="Calibri"/>
-        </w:rPr>
-        <w:t>SCS</w:t>
-      </w:r>
-      <w:commentRangeEnd w:id="1"/>
-      <w:r>
-        <w:rPr>
-          <w:rStyle w:val="CommentReference"/>
-        </w:rPr>
-        <w:commentReference w:id="1"/>
-      </w:r>
-      <w:r>
-        <w:rPr>
-          <w:rFonts w:asciiTheme="minorHAnsi" w:hAnsiTheme="minorHAnsi" w:cs="Calibri"/>
-        </w:rPr>
-        <w:t>,</w:t>
-      </w:r>
-      <w:r>
-        <w:rPr>
-          <w:rFonts w:asciiTheme="minorHAnsi" w:hAnsiTheme="minorHAnsi" w:cs="Calibri"/>
-        </w:rPr>
-        <w:t xml:space="preserve">, </w:t>
-      </w:r>
-      <w:commentRangeStart w:id="2"/>
-      <w:proofErr w:type="spellStart"/>
-      <w:r>
-        <w:rPr>
-          <w:rFonts w:asciiTheme="minorHAnsi" w:hAnsiTheme="minorHAnsi" w:cs="Calibri"/>
-        </w:rPr>
-        <w:t>TechSAS</w:t>
-      </w:r>
-      <w:commentRangeEnd w:id="2"/>
-      <w:proofErr w:type="spellEnd"/>
-      <w:r>
-        <w:rPr>
-          <w:rStyle w:val="CommentReference"/>
-        </w:rPr>
-        <w:commentReference w:id="2"/>
-      </w:r>
-      <w:r>
-        <w:rPr>
-          <w:rFonts w:asciiTheme="minorHAnsi" w:hAnsiTheme="minorHAnsi" w:cs="Calibri"/>
-        </w:rPr>
-        <w:t>, and RVDAS (</w:t>
-      </w:r>
-      <w:commentRangeStart w:id="3"/>
-      <w:r>
-        <w:rPr>
-          <w:rFonts w:asciiTheme="minorHAnsi" w:hAnsiTheme="minorHAnsi" w:cs="Calibri"/>
-        </w:rPr>
-        <w:t>NOC/NMF</w:t>
-      </w:r>
-      <w:commentRangeEnd w:id="3"/>
-      <w:r>
-        <w:rPr>
-          <w:rStyle w:val="CommentReference"/>
-        </w:rPr>
-        <w:commentReference w:id="3"/>
-      </w:r>
-      <w:r>
-        <w:rPr>
-          <w:rFonts w:asciiTheme="minorHAnsi" w:hAnsiTheme="minorHAnsi" w:cs="Calibri"/>
-        </w:rPr>
-        <w:t>)</w:t>
-      </w:r>
-      <w:r>
-        <w:rPr>
-          <w:rFonts w:asciiTheme="minorHAnsi" w:hAnsiTheme="minorHAnsi" w:cs="Calibri"/>
-        </w:rPr>
         <w:t xml:space="preserve"> as well as VMADCP data from CODAS (</w:t>
       </w:r>
       <w:r>
@@ -1986,13 +1968,7 @@
         <w:rPr>
           <w:rFonts w:asciiTheme="minorHAnsi" w:hAnsiTheme="minorHAnsi" w:cs="Calibri"/>
         </w:rPr>
-        <w:t>more recently</w:t>
-      </w:r>
-      <w:r>
-        <w:rPr>
-          <w:rFonts w:asciiTheme="minorHAnsi" w:hAnsiTheme="minorHAnsi" w:cs="Calibri"/>
-        </w:rPr>
-        <w:t xml:space="preserve"> </w:t>
+        <w:t xml:space="preserve">more recently </w:t>
       </w:r>
       <w:r>
         <w:rPr>
@@ -2581,13 +2557,7 @@
         <w:rPr>
           <w:rFonts w:asciiTheme="minorHAnsi" w:hAnsiTheme="minorHAnsi" w:cs="Calibri"/>
         </w:rPr>
-        <w:t>Some</w:t>
-      </w:r>
-      <w:r>
-        <w:rPr>
-          <w:rFonts w:asciiTheme="minorHAnsi" w:hAnsiTheme="minorHAnsi" w:cs="Calibri"/>
-        </w:rPr>
-        <w:t xml:space="preserve"> </w:t>
+        <w:t xml:space="preserve">Some </w:t>
       </w:r>
       <w:r>
         <w:rPr>
@@ -2663,19 +2633,7 @@
         <w:rPr>
           <w:rFonts w:asciiTheme="minorHAnsi" w:hAnsiTheme="minorHAnsi" w:cs="Calibri"/>
         </w:rPr>
-        <w:t xml:space="preserve"> for merged intermediate files) have changed, the aim is for code to be compatible with both old and new versions. Backwards compatibility is also maintained for some</w:t>
-      </w:r>
-      <w:r>
-        <w:rPr>
-          <w:rFonts w:asciiTheme="minorHAnsi" w:hAnsiTheme="minorHAnsi" w:cs="Calibri"/>
-        </w:rPr>
-        <w:t xml:space="preserve"> </w:t>
-      </w:r>
-      <w:r>
-        <w:rPr>
-          <w:rFonts w:asciiTheme="minorHAnsi" w:hAnsiTheme="minorHAnsi" w:cs="Calibri"/>
-        </w:rPr>
-        <w:t xml:space="preserve">variable names but not </w:t>
+        <w:t xml:space="preserve"> for merged intermediate files) have changed, the aim is for code to be compatible with both old and new versions. Backwards compatibility is also maintained for some variable names but not </w:t>
       </w:r>
       <w:commentRangeStart w:id="4"/>
       <w:r>
@@ -2695,13 +2653,7 @@
         <w:rPr>
           <w:rFonts w:asciiTheme="minorHAnsi" w:hAnsiTheme="minorHAnsi" w:cs="Calibri"/>
         </w:rPr>
-        <w:t xml:space="preserve">. </w:t>
-      </w:r>
-      <w:r>
-        <w:rPr>
-          <w:rFonts w:asciiTheme="minorHAnsi" w:hAnsiTheme="minorHAnsi" w:cs="Calibri"/>
-        </w:rPr>
-        <w:t xml:space="preserve">When cruise options files were introduced on JR15003, processing choices from previous cruises were captured, and earlier cruises’ options files were </w:t>
+        <w:t xml:space="preserve">. When cruise options files were introduced on JR15003, processing choices from previous cruises were captured, and earlier cruises’ options files were </w:t>
       </w:r>
       <w:r>
         <w:rPr>
@@ -3561,13 +3513,7 @@
         <w:rPr>
           <w:rFonts w:asciiTheme="minorHAnsi" w:hAnsiTheme="minorHAnsi" w:cs="Calibri"/>
         </w:rPr>
-        <w:t>called</w:t>
-      </w:r>
-      <w:r>
-        <w:rPr>
-          <w:rFonts w:asciiTheme="minorHAnsi" w:hAnsiTheme="minorHAnsi" w:cs="Calibri"/>
-        </w:rPr>
-        <w:t xml:space="preserve"> </w:t>
+        <w:t xml:space="preserve">called </w:t>
       </w:r>
       <w:r>
         <w:rPr>
@@ -7511,7 +7457,23 @@
           <w:rFonts w:asciiTheme="minorHAnsi" w:hAnsiTheme="minorHAnsi" w:cs="Calibri"/>
           <w:lang w:val="en-GB"/>
         </w:rPr>
-        <w:t xml:space="preserve">Edit template files in </w:t>
+        <w:t>Set up or link underway data processing</w:t>
+      </w:r>
+    </w:p>
+    <w:p>
+      <w:pPr>
+        <w:spacing w:after="240"/>
+        <w:rPr>
+          <w:rFonts w:asciiTheme="minorHAnsi" w:hAnsiTheme="minorHAnsi" w:cs="Calibri"/>
+          <w:lang w:val="en-GB"/>
+        </w:rPr>
+      </w:pPr>
+      <w:r>
+        <w:rPr>
+          <w:rFonts w:asciiTheme="minorHAnsi" w:hAnsiTheme="minorHAnsi" w:cs="Calibri"/>
+          <w:lang w:val="en-GB"/>
+        </w:rPr>
+        <w:t xml:space="preserve">a) </w:t>
       </w:r>
       <w:proofErr w:type="spellStart"/>
       <w:r>
@@ -7535,6 +7497,207 @@
           <w:rFonts w:asciiTheme="minorHAnsi" w:hAnsiTheme="minorHAnsi" w:cs="Calibri"/>
           <w:lang w:val="en-GB"/>
         </w:rPr>
+        <w:t>file_tools</w:t>
+      </w:r>
+      <w:proofErr w:type="spellEnd"/>
+      <w:r>
+        <w:rPr>
+          <w:rFonts w:asciiTheme="minorHAnsi" w:hAnsiTheme="minorHAnsi" w:cs="Calibri"/>
+          <w:lang w:val="en-GB"/>
+        </w:rPr>
+        <w:t>/</w:t>
+      </w:r>
+      <w:proofErr w:type="spellStart"/>
+      <w:r>
+        <w:rPr>
+          <w:rFonts w:asciiTheme="minorHAnsi" w:hAnsiTheme="minorHAnsi" w:cs="Calibri"/>
+          <w:lang w:val="en-GB"/>
+        </w:rPr>
+        <w:t>mexec</w:t>
+      </w:r>
+      <w:proofErr w:type="spellEnd"/>
+      <w:r>
+        <w:rPr>
+          <w:rFonts w:asciiTheme="minorHAnsi" w:hAnsiTheme="minorHAnsi" w:cs="Calibri"/>
+          <w:lang w:val="en-GB"/>
+        </w:rPr>
+        <w:t>/</w:t>
+      </w:r>
+      <w:proofErr w:type="spellStart"/>
+      <w:r>
+        <w:rPr>
+          <w:rFonts w:asciiTheme="minorHAnsi" w:hAnsiTheme="minorHAnsi" w:cs="Calibri"/>
+          <w:lang w:val="en-GB"/>
+        </w:rPr>
+        <w:t>mtechsas</w:t>
+      </w:r>
+      <w:proofErr w:type="spellEnd"/>
+      <w:r>
+        <w:rPr>
+          <w:rFonts w:asciiTheme="minorHAnsi" w:hAnsiTheme="minorHAnsi" w:cs="Calibri"/>
+          <w:lang w:val="en-GB"/>
+        </w:rPr>
+        <w:t>/</w:t>
+      </w:r>
+      <w:proofErr w:type="spellStart"/>
+      <w:r>
+        <w:rPr>
+          <w:rFonts w:asciiTheme="minorHAnsi" w:hAnsiTheme="minorHAnsi" w:cs="Calibri"/>
+          <w:lang w:val="en-GB"/>
+        </w:rPr>
+        <w:t>mtnames.m</w:t>
+      </w:r>
+      <w:proofErr w:type="spellEnd"/>
+      <w:r>
+        <w:rPr>
+          <w:rFonts w:asciiTheme="minorHAnsi" w:hAnsiTheme="minorHAnsi" w:cs="Calibri"/>
+          <w:lang w:val="en-GB"/>
+        </w:rPr>
+        <w:t xml:space="preserve"> (for TECHSAS) or </w:t>
+      </w:r>
+      <w:proofErr w:type="spellStart"/>
+      <w:r>
+        <w:rPr>
+          <w:rFonts w:asciiTheme="minorHAnsi" w:hAnsiTheme="minorHAnsi" w:cs="Calibri"/>
+          <w:lang w:val="en-GB"/>
+        </w:rPr>
+        <w:t>ocp_hydro_matlab</w:t>
+      </w:r>
+      <w:proofErr w:type="spellEnd"/>
+      <w:r>
+        <w:rPr>
+          <w:rFonts w:asciiTheme="minorHAnsi" w:hAnsiTheme="minorHAnsi" w:cs="Calibri"/>
+          <w:lang w:val="en-GB"/>
+        </w:rPr>
+        <w:t>/</w:t>
+      </w:r>
+      <w:proofErr w:type="spellStart"/>
+      <w:r>
+        <w:rPr>
+          <w:rFonts w:asciiTheme="minorHAnsi" w:hAnsiTheme="minorHAnsi" w:cs="Calibri"/>
+          <w:lang w:val="en-GB"/>
+        </w:rPr>
+        <w:t>file_tools</w:t>
+      </w:r>
+      <w:proofErr w:type="spellEnd"/>
+      <w:r>
+        <w:rPr>
+          <w:rFonts w:asciiTheme="minorHAnsi" w:hAnsiTheme="minorHAnsi" w:cs="Calibri"/>
+          <w:lang w:val="en-GB"/>
+        </w:rPr>
+        <w:t>/</w:t>
+      </w:r>
+      <w:proofErr w:type="spellStart"/>
+      <w:r>
+        <w:rPr>
+          <w:rFonts w:asciiTheme="minorHAnsi" w:hAnsiTheme="minorHAnsi" w:cs="Calibri"/>
+          <w:lang w:val="en-GB"/>
+        </w:rPr>
+        <w:t>mscs</w:t>
+      </w:r>
+      <w:proofErr w:type="spellEnd"/>
+      <w:r>
+        <w:rPr>
+          <w:rFonts w:asciiTheme="minorHAnsi" w:hAnsiTheme="minorHAnsi" w:cs="Calibri"/>
+          <w:lang w:val="en-GB"/>
+        </w:rPr>
+        <w:t>/</w:t>
+      </w:r>
+      <w:proofErr w:type="spellStart"/>
+      <w:r>
+        <w:rPr>
+          <w:rFonts w:asciiTheme="minorHAnsi" w:hAnsiTheme="minorHAnsi" w:cs="Calibri"/>
+          <w:lang w:val="en-GB"/>
+        </w:rPr>
+        <w:t>msnames.m</w:t>
+      </w:r>
+      <w:proofErr w:type="spellEnd"/>
+      <w:r>
+        <w:rPr>
+          <w:rFonts w:asciiTheme="minorHAnsi" w:hAnsiTheme="minorHAnsi" w:cs="Calibri"/>
+          <w:lang w:val="en-GB"/>
+        </w:rPr>
+        <w:t xml:space="preserve"> (for SCS): add or comment/uncomment lines as necessary to reflect the stream names available on your cruise. If adding a new type of </w:t>
+      </w:r>
+      <w:proofErr w:type="gramStart"/>
+      <w:r>
+        <w:rPr>
+          <w:rFonts w:asciiTheme="minorHAnsi" w:hAnsiTheme="minorHAnsi" w:cs="Calibri"/>
+          <w:lang w:val="en-GB"/>
+        </w:rPr>
+        <w:t>stream</w:t>
+      </w:r>
+      <w:proofErr w:type="gramEnd"/>
+      <w:r>
+        <w:rPr>
+          <w:rFonts w:asciiTheme="minorHAnsi" w:hAnsiTheme="minorHAnsi" w:cs="Calibri"/>
+          <w:lang w:val="en-GB"/>
+        </w:rPr>
+        <w:t xml:space="preserve"> you can decide on the </w:t>
+      </w:r>
+      <w:proofErr w:type="spellStart"/>
+      <w:r>
+        <w:rPr>
+          <w:rFonts w:asciiTheme="minorHAnsi" w:hAnsiTheme="minorHAnsi" w:cs="Calibri"/>
+          <w:lang w:val="en-GB"/>
+        </w:rPr>
+        <w:t>Mexec</w:t>
+      </w:r>
+      <w:proofErr w:type="spellEnd"/>
+      <w:r>
+        <w:rPr>
+          <w:rFonts w:asciiTheme="minorHAnsi" w:hAnsiTheme="minorHAnsi" w:cs="Calibri"/>
+          <w:lang w:val="en-GB"/>
+        </w:rPr>
+        <w:t xml:space="preserve"> abbreviation. ***</w:t>
+      </w:r>
+      <w:proofErr w:type="spellStart"/>
+      <w:r>
+        <w:rPr>
+          <w:rFonts w:asciiTheme="minorHAnsi" w:hAnsiTheme="minorHAnsi" w:cs="Calibri"/>
+          <w:lang w:val="en-GB"/>
+        </w:rPr>
+        <w:t>mrvdas</w:t>
+      </w:r>
+      <w:proofErr w:type="spellEnd"/>
+    </w:p>
+    <w:p>
+      <w:pPr>
+        <w:spacing w:after="240"/>
+        <w:rPr>
+          <w:rFonts w:asciiTheme="minorHAnsi" w:hAnsiTheme="minorHAnsi" w:cs="Calibri"/>
+          <w:lang w:val="en-GB"/>
+        </w:rPr>
+      </w:pPr>
+      <w:r>
+        <w:rPr>
+          <w:rFonts w:asciiTheme="minorHAnsi" w:hAnsiTheme="minorHAnsi" w:cs="Calibri"/>
+          <w:lang w:val="en-GB"/>
+        </w:rPr>
+        <w:t xml:space="preserve">b) </w:t>
+      </w:r>
+      <w:proofErr w:type="spellStart"/>
+      <w:r>
+        <w:rPr>
+          <w:rFonts w:asciiTheme="minorHAnsi" w:hAnsiTheme="minorHAnsi" w:cs="Calibri"/>
+          <w:lang w:val="en-GB"/>
+        </w:rPr>
+        <w:t>ocp_hydro_matlab</w:t>
+      </w:r>
+      <w:proofErr w:type="spellEnd"/>
+      <w:r>
+        <w:rPr>
+          <w:rFonts w:asciiTheme="minorHAnsi" w:hAnsiTheme="minorHAnsi" w:cs="Calibri"/>
+          <w:lang w:val="en-GB"/>
+        </w:rPr>
+        <w:t>/</w:t>
+      </w:r>
+      <w:proofErr w:type="spellStart"/>
+      <w:r>
+        <w:rPr>
+          <w:rFonts w:asciiTheme="minorHAnsi" w:hAnsiTheme="minorHAnsi" w:cs="Calibri"/>
+          <w:lang w:val="en-GB"/>
+        </w:rPr>
         <w:t>mexec_processing_scripts</w:t>
       </w:r>
       <w:proofErr w:type="spellEnd"/>
@@ -7543,6 +7706,102 @@
           <w:rFonts w:asciiTheme="minorHAnsi" w:hAnsiTheme="minorHAnsi" w:cs="Calibri"/>
           <w:lang w:val="en-GB"/>
         </w:rPr>
+        <w:t>/underway/</w:t>
+      </w:r>
+      <w:proofErr w:type="spellStart"/>
+      <w:r>
+        <w:rPr>
+          <w:rFonts w:asciiTheme="minorHAnsi" w:hAnsiTheme="minorHAnsi" w:cs="Calibri"/>
+          <w:lang w:val="en-GB"/>
+        </w:rPr>
+        <w:t>m_setudir.m</w:t>
+      </w:r>
+      <w:proofErr w:type="spellEnd"/>
+      <w:r>
+        <w:rPr>
+          <w:rFonts w:asciiTheme="minorHAnsi" w:hAnsiTheme="minorHAnsi" w:cs="Calibri"/>
+          <w:lang w:val="en-GB"/>
+        </w:rPr>
+        <w:t xml:space="preserve">: if you added new </w:t>
+      </w:r>
+      <w:proofErr w:type="spellStart"/>
+      <w:r>
+        <w:rPr>
+          <w:rFonts w:asciiTheme="minorHAnsi" w:hAnsiTheme="minorHAnsi" w:cs="Calibri"/>
+          <w:lang w:val="en-GB"/>
+        </w:rPr>
+        <w:t>Mexec</w:t>
+      </w:r>
+      <w:proofErr w:type="spellEnd"/>
+      <w:r>
+        <w:rPr>
+          <w:rFonts w:asciiTheme="minorHAnsi" w:hAnsiTheme="minorHAnsi" w:cs="Calibri"/>
+          <w:lang w:val="en-GB"/>
+        </w:rPr>
+        <w:t xml:space="preserve"> stream </w:t>
+      </w:r>
+      <w:r>
+        <w:rPr>
+          <w:rFonts w:asciiTheme="minorHAnsi" w:hAnsiTheme="minorHAnsi" w:cs="Calibri"/>
+          <w:u w:val="single"/>
+          <w:lang w:val="en-GB"/>
+        </w:rPr>
+        <w:t>abbreviations</w:t>
+      </w:r>
+      <w:r>
+        <w:rPr>
+          <w:rFonts w:asciiTheme="minorHAnsi" w:hAnsiTheme="minorHAnsi" w:cs="Calibri"/>
+          <w:lang w:val="en-GB"/>
+        </w:rPr>
+        <w:t xml:space="preserve"> in a), add them and the directories where you wish those streams to be processed to the list in </w:t>
+      </w:r>
+      <w:proofErr w:type="spellStart"/>
+      <w:r>
+        <w:rPr>
+          <w:rFonts w:asciiTheme="minorHAnsi" w:hAnsiTheme="minorHAnsi" w:cs="Calibri"/>
+          <w:lang w:val="en-GB"/>
+        </w:rPr>
+        <w:t>m_setudir.m</w:t>
+      </w:r>
+      <w:proofErr w:type="spellEnd"/>
+      <w:r>
+        <w:rPr>
+          <w:rFonts w:asciiTheme="minorHAnsi" w:hAnsiTheme="minorHAnsi" w:cs="Calibri"/>
+          <w:lang w:val="en-GB"/>
+        </w:rPr>
+        <w:t xml:space="preserve">. In any case you may need to uncomment/comment out newly relevant/irrelevant lines.  </w:t>
+      </w:r>
+    </w:p>
+    <w:p>
+      <w:pPr>
+        <w:spacing w:after="240"/>
+        <w:rPr>
+          <w:rFonts w:asciiTheme="minorHAnsi" w:hAnsiTheme="minorHAnsi" w:cs="Calibri"/>
+          <w:lang w:val="en-GB"/>
+        </w:rPr>
+      </w:pPr>
+      <w:r>
+        <w:rPr>
+          <w:rFonts w:asciiTheme="minorHAnsi" w:hAnsiTheme="minorHAnsi" w:cs="Calibri"/>
+          <w:lang w:val="en-GB"/>
+        </w:rPr>
+        <w:lastRenderedPageBreak/>
+        <w:t xml:space="preserve">Note: if new underway streams become available during the cruise, remove </w:t>
+      </w:r>
+      <w:proofErr w:type="spellStart"/>
+      <w:r>
+        <w:rPr>
+          <w:rFonts w:asciiTheme="minorHAnsi" w:hAnsiTheme="minorHAnsi" w:cs="Calibri"/>
+          <w:lang w:val="en-GB"/>
+        </w:rPr>
+        <w:t>ocp_hydro_matlab</w:t>
+      </w:r>
+      <w:proofErr w:type="spellEnd"/>
+      <w:r>
+        <w:rPr>
+          <w:rFonts w:asciiTheme="minorHAnsi" w:hAnsiTheme="minorHAnsi" w:cs="Calibri"/>
+          <w:lang w:val="en-GB"/>
+        </w:rPr>
         <w:t>/</w:t>
       </w:r>
       <w:proofErr w:type="spellStart"/>
@@ -7551,130 +7810,47 @@
           <w:rFonts w:asciiTheme="minorHAnsi" w:hAnsiTheme="minorHAnsi" w:cs="Calibri"/>
           <w:lang w:val="en-GB"/>
         </w:rPr>
-        <w:t>varlists</w:t>
-      </w:r>
-      <w:proofErr w:type="spellEnd"/>
-      <w:r>
-        <w:rPr>
-          <w:rFonts w:asciiTheme="minorHAnsi" w:hAnsiTheme="minorHAnsi" w:cs="Calibri"/>
-          <w:lang w:val="en-GB"/>
-        </w:rPr>
-        <w:t>/</w:t>
-      </w:r>
-      <w:r>
-        <w:rPr>
-          <w:rFonts w:asciiTheme="minorHAnsi" w:hAnsiTheme="minorHAnsi" w:cs="Calibri"/>
-          <w:lang w:val="en-GB"/>
-        </w:rPr>
-        <w:t xml:space="preserve"> ***deprecated?</w:t>
-      </w:r>
-    </w:p>
-    <w:p>
-      <w:pPr>
-        <w:spacing w:after="240"/>
-        <w:rPr>
-          <w:rFonts w:asciiTheme="minorHAnsi" w:hAnsiTheme="minorHAnsi" w:cs="Calibri"/>
-          <w:lang w:val="en-GB"/>
-        </w:rPr>
-      </w:pPr>
-      <w:r>
-        <w:rPr>
-          <w:rFonts w:asciiTheme="minorHAnsi" w:hAnsiTheme="minorHAnsi" w:cs="Calibri"/>
-          <w:lang w:val="en-GB"/>
-        </w:rPr>
-        <w:t xml:space="preserve">Template files are used to control lists of variables within scripts. They include ctd_renamelist.csv, sam_varlist.csv, dcs_varlist.csv, and cchdo_varlist.csv and cchdo_ctd_varlist.csv which determine lists of variables to be loaded for CTD, bottle sample, and other files, and how (if) they will be renamed.  For SCS ships, there is also the set of scs_renamelist_source.csv files. </w:t>
-      </w:r>
-    </w:p>
-    <w:p>
-      <w:pPr>
-        <w:spacing w:after="240"/>
-        <w:rPr>
-          <w:rFonts w:asciiTheme="minorHAnsi" w:hAnsiTheme="minorHAnsi" w:cs="Calibri"/>
-          <w:lang w:val="en-GB"/>
-        </w:rPr>
-      </w:pPr>
-      <w:r>
-        <w:rPr>
-          <w:rFonts w:asciiTheme="minorHAnsi" w:hAnsiTheme="minorHAnsi" w:cs="Calibri"/>
-          <w:lang w:val="en-GB"/>
-        </w:rPr>
-        <w:t>T</w:t>
-      </w:r>
-      <w:r>
-        <w:rPr>
-          <w:rFonts w:asciiTheme="minorHAnsi" w:eastAsia="Times New Roman" w:hAnsiTheme="minorHAnsi" w:cs="Calibri"/>
-        </w:rPr>
-        <w:t xml:space="preserve">he list of variable names that you require in each file will vary from cruise to cruise depending on which samples are being collected. The </w:t>
-      </w:r>
-      <w:proofErr w:type="spellStart"/>
-      <w:r>
-        <w:rPr>
-          <w:rFonts w:asciiTheme="minorHAnsi" w:eastAsia="Times New Roman" w:hAnsiTheme="minorHAnsi" w:cs="Calibri"/>
-        </w:rPr>
-        <w:t>ctd</w:t>
-      </w:r>
-      <w:proofErr w:type="spellEnd"/>
-      <w:r>
-        <w:rPr>
-          <w:rFonts w:asciiTheme="minorHAnsi" w:eastAsia="Times New Roman" w:hAnsiTheme="minorHAnsi" w:cs="Calibri"/>
-        </w:rPr>
-        <w:t xml:space="preserve">_, </w:t>
-      </w:r>
-      <w:proofErr w:type="spellStart"/>
-      <w:r>
-        <w:rPr>
-          <w:rFonts w:asciiTheme="minorHAnsi" w:eastAsia="Times New Roman" w:hAnsiTheme="minorHAnsi" w:cs="Calibri"/>
-        </w:rPr>
-        <w:t>sam</w:t>
-      </w:r>
-      <w:proofErr w:type="spellEnd"/>
-      <w:r>
-        <w:rPr>
-          <w:rFonts w:asciiTheme="minorHAnsi" w:eastAsia="Times New Roman" w:hAnsiTheme="minorHAnsi" w:cs="Calibri"/>
-        </w:rPr>
-        <w:t xml:space="preserve">_, and </w:t>
-      </w:r>
-      <w:proofErr w:type="spellStart"/>
-      <w:r>
-        <w:rPr>
-          <w:rFonts w:asciiTheme="minorHAnsi" w:eastAsia="Times New Roman" w:hAnsiTheme="minorHAnsi" w:cs="Calibri"/>
-        </w:rPr>
-        <w:t>cchdo</w:t>
-      </w:r>
-      <w:proofErr w:type="spellEnd"/>
-      <w:r>
-        <w:rPr>
-          <w:rFonts w:asciiTheme="minorHAnsi" w:eastAsia="Times New Roman" w:hAnsiTheme="minorHAnsi" w:cs="Calibri"/>
-        </w:rPr>
-        <w:t xml:space="preserve">_ template files put in place by the </w:t>
-      </w:r>
-      <w:proofErr w:type="spellStart"/>
-      <w:r>
-        <w:rPr>
-          <w:rFonts w:asciiTheme="minorHAnsi" w:eastAsia="Times New Roman" w:hAnsiTheme="minorHAnsi" w:cs="Calibri"/>
-        </w:rPr>
-        <w:t>conf_script</w:t>
-      </w:r>
-      <w:proofErr w:type="spellEnd"/>
-      <w:r>
-        <w:rPr>
-          <w:rFonts w:asciiTheme="minorHAnsi" w:eastAsia="Times New Roman" w:hAnsiTheme="minorHAnsi" w:cs="Calibri"/>
-        </w:rPr>
-        <w:t xml:space="preserve"> contain many possible variables, so in most cases you will just need to delete lines. The </w:t>
-      </w:r>
-      <w:proofErr w:type="spellStart"/>
-      <w:r>
-        <w:rPr>
-          <w:rFonts w:asciiTheme="minorHAnsi" w:eastAsia="Times New Roman" w:hAnsiTheme="minorHAnsi" w:cs="Calibri"/>
-        </w:rPr>
-        <w:t>scs</w:t>
-      </w:r>
-      <w:proofErr w:type="spellEnd"/>
-      <w:r>
-        <w:rPr>
-          <w:rFonts w:asciiTheme="minorHAnsi" w:eastAsia="Times New Roman" w:hAnsiTheme="minorHAnsi" w:cs="Calibri"/>
-        </w:rPr>
-        <w:t xml:space="preserve">_ files may need to be edited but most likely not. </w:t>
+        <w:t>mexec_processing_scripts</w:t>
+      </w:r>
+      <w:proofErr w:type="spellEnd"/>
+      <w:r>
+        <w:rPr>
+          <w:rFonts w:asciiTheme="minorHAnsi" w:hAnsiTheme="minorHAnsi" w:cs="Calibri"/>
+          <w:lang w:val="en-GB"/>
+        </w:rPr>
+        <w:t>/underway/</w:t>
+      </w:r>
+      <w:proofErr w:type="spellStart"/>
+      <w:r>
+        <w:rPr>
+          <w:rFonts w:asciiTheme="minorHAnsi" w:hAnsiTheme="minorHAnsi" w:cs="Calibri"/>
+          <w:lang w:val="en-GB"/>
+        </w:rPr>
+        <w:t>m_udirs.m</w:t>
+      </w:r>
+      <w:proofErr w:type="spellEnd"/>
+      <w:r>
+        <w:rPr>
+          <w:rFonts w:asciiTheme="minorHAnsi" w:hAnsiTheme="minorHAnsi" w:cs="Calibri"/>
+          <w:lang w:val="en-GB"/>
+        </w:rPr>
+        <w:t xml:space="preserve"> and regenerate it, and the new directories, by running </w:t>
+      </w:r>
+      <w:proofErr w:type="spellStart"/>
+      <w:r>
+        <w:rPr>
+          <w:rFonts w:asciiTheme="minorHAnsi" w:hAnsiTheme="minorHAnsi" w:cs="Calibri"/>
+          <w:lang w:val="en-GB"/>
+        </w:rPr>
+        <w:t>m_setudir.m</w:t>
+      </w:r>
+      <w:proofErr w:type="spellEnd"/>
+      <w:r>
+        <w:rPr>
+          <w:rFonts w:asciiTheme="minorHAnsi" w:hAnsiTheme="minorHAnsi" w:cs="Calibri"/>
+          <w:lang w:val="en-GB"/>
+        </w:rPr>
+        <w:t xml:space="preserve">.  </w:t>
       </w:r>
     </w:p>
     <w:p>
@@ -7691,7 +7867,6 @@
           <w:rFonts w:asciiTheme="minorHAnsi" w:hAnsiTheme="minorHAnsi" w:cs="Calibri"/>
           <w:lang w:val="en-GB"/>
         </w:rPr>
-        <w:lastRenderedPageBreak/>
         <w:t xml:space="preserve">10) </w:t>
       </w:r>
       <w:r>
@@ -7699,7 +7874,62 @@
           <w:rFonts w:asciiTheme="minorHAnsi" w:hAnsiTheme="minorHAnsi" w:cs="Calibri"/>
           <w:lang w:val="en-GB"/>
         </w:rPr>
-        <w:t xml:space="preserve">If necessary, edit: </w:t>
+        <w:t xml:space="preserve">Edit template files in </w:t>
+      </w:r>
+      <w:proofErr w:type="spellStart"/>
+      <w:r>
+        <w:rPr>
+          <w:rFonts w:asciiTheme="minorHAnsi" w:hAnsiTheme="minorHAnsi" w:cs="Calibri"/>
+          <w:lang w:val="en-GB"/>
+        </w:rPr>
+        <w:t>ocp_hydro_matlab</w:t>
+      </w:r>
+      <w:proofErr w:type="spellEnd"/>
+      <w:r>
+        <w:rPr>
+          <w:rFonts w:asciiTheme="minorHAnsi" w:hAnsiTheme="minorHAnsi" w:cs="Calibri"/>
+          <w:lang w:val="en-GB"/>
+        </w:rPr>
+        <w:t>/</w:t>
+      </w:r>
+      <w:proofErr w:type="spellStart"/>
+      <w:r>
+        <w:rPr>
+          <w:rFonts w:asciiTheme="minorHAnsi" w:hAnsiTheme="minorHAnsi" w:cs="Calibri"/>
+          <w:lang w:val="en-GB"/>
+        </w:rPr>
+        <w:t>mexec_processing_scripts</w:t>
+      </w:r>
+      <w:proofErr w:type="spellEnd"/>
+      <w:r>
+        <w:rPr>
+          <w:rFonts w:asciiTheme="minorHAnsi" w:hAnsiTheme="minorHAnsi" w:cs="Calibri"/>
+          <w:lang w:val="en-GB"/>
+        </w:rPr>
+        <w:t>/</w:t>
+      </w:r>
+      <w:proofErr w:type="spellStart"/>
+      <w:r>
+        <w:rPr>
+          <w:rFonts w:asciiTheme="minorHAnsi" w:hAnsiTheme="minorHAnsi" w:cs="Calibri"/>
+          <w:lang w:val="en-GB"/>
+        </w:rPr>
+        <w:t>varlists</w:t>
+      </w:r>
+      <w:proofErr w:type="spellEnd"/>
+      <w:r>
+        <w:rPr>
+          <w:rFonts w:asciiTheme="minorHAnsi" w:hAnsiTheme="minorHAnsi" w:cs="Calibri"/>
+          <w:lang w:val="en-GB"/>
+        </w:rPr>
+        <w:t>/</w:t>
+      </w:r>
+      <w:r>
+        <w:rPr>
+          <w:rFonts w:asciiTheme="minorHAnsi" w:hAnsiTheme="minorHAnsi" w:cs="Calibri"/>
+          <w:lang w:val="en-GB"/>
+        </w:rPr>
+        <w:t xml:space="preserve"> ***deprecated?</w:t>
       </w:r>
     </w:p>
     <w:p>
@@ -7715,200 +7945,8 @@
           <w:rFonts w:asciiTheme="minorHAnsi" w:hAnsiTheme="minorHAnsi" w:cs="Calibri"/>
           <w:lang w:val="en-GB"/>
         </w:rPr>
-        <w:t xml:space="preserve">a) </w:t>
-      </w:r>
-      <w:proofErr w:type="spellStart"/>
-      <w:r>
-        <w:rPr>
-          <w:rFonts w:asciiTheme="minorHAnsi" w:hAnsiTheme="minorHAnsi" w:cs="Calibri"/>
-          <w:lang w:val="en-GB"/>
-        </w:rPr>
-        <w:t>ocp_hydro_matlab</w:t>
-      </w:r>
-      <w:proofErr w:type="spellEnd"/>
-      <w:r>
-        <w:rPr>
-          <w:rFonts w:asciiTheme="minorHAnsi" w:hAnsiTheme="minorHAnsi" w:cs="Calibri"/>
-          <w:lang w:val="en-GB"/>
-        </w:rPr>
-        <w:t>/</w:t>
-      </w:r>
-      <w:proofErr w:type="spellStart"/>
-      <w:r>
-        <w:rPr>
-          <w:rFonts w:asciiTheme="minorHAnsi" w:hAnsiTheme="minorHAnsi" w:cs="Calibri"/>
-          <w:lang w:val="en-GB"/>
-        </w:rPr>
-        <w:t>file_tools</w:t>
-      </w:r>
-      <w:proofErr w:type="spellEnd"/>
-      <w:r>
-        <w:rPr>
-          <w:rFonts w:asciiTheme="minorHAnsi" w:hAnsiTheme="minorHAnsi" w:cs="Calibri"/>
-          <w:lang w:val="en-GB"/>
-        </w:rPr>
-        <w:t>/</w:t>
-      </w:r>
-      <w:proofErr w:type="spellStart"/>
-      <w:r>
-        <w:rPr>
-          <w:rFonts w:asciiTheme="minorHAnsi" w:hAnsiTheme="minorHAnsi" w:cs="Calibri"/>
-          <w:lang w:val="en-GB"/>
-        </w:rPr>
-        <w:t>mexec</w:t>
-      </w:r>
-      <w:proofErr w:type="spellEnd"/>
-      <w:r>
-        <w:rPr>
-          <w:rFonts w:asciiTheme="minorHAnsi" w:hAnsiTheme="minorHAnsi" w:cs="Calibri"/>
-          <w:lang w:val="en-GB"/>
-        </w:rPr>
-        <w:t>/</w:t>
-      </w:r>
-      <w:proofErr w:type="spellStart"/>
-      <w:r>
-        <w:rPr>
-          <w:rFonts w:asciiTheme="minorHAnsi" w:hAnsiTheme="minorHAnsi" w:cs="Calibri"/>
-          <w:lang w:val="en-GB"/>
-        </w:rPr>
-        <w:t>mtechsas</w:t>
-      </w:r>
-      <w:proofErr w:type="spellEnd"/>
-      <w:r>
-        <w:rPr>
-          <w:rFonts w:asciiTheme="minorHAnsi" w:hAnsiTheme="minorHAnsi" w:cs="Calibri"/>
-          <w:lang w:val="en-GB"/>
-        </w:rPr>
-        <w:t>/</w:t>
-      </w:r>
-      <w:proofErr w:type="spellStart"/>
-      <w:r>
-        <w:rPr>
-          <w:rFonts w:asciiTheme="minorHAnsi" w:hAnsiTheme="minorHAnsi" w:cs="Calibri"/>
-          <w:lang w:val="en-GB"/>
-        </w:rPr>
-        <w:t>mtnames.m</w:t>
-      </w:r>
-      <w:proofErr w:type="spellEnd"/>
-      <w:r>
-        <w:rPr>
-          <w:rFonts w:asciiTheme="minorHAnsi" w:hAnsiTheme="minorHAnsi" w:cs="Calibri"/>
-          <w:lang w:val="en-GB"/>
-        </w:rPr>
-        <w:t xml:space="preserve"> (for TECHSAS) or </w:t>
-      </w:r>
-      <w:proofErr w:type="spellStart"/>
-      <w:r>
-        <w:rPr>
-          <w:rFonts w:asciiTheme="minorHAnsi" w:hAnsiTheme="minorHAnsi" w:cs="Calibri"/>
-          <w:lang w:val="en-GB"/>
-        </w:rPr>
-        <w:t>ocp_hydro_matlab</w:t>
-      </w:r>
-      <w:proofErr w:type="spellEnd"/>
-      <w:r>
-        <w:rPr>
-          <w:rFonts w:asciiTheme="minorHAnsi" w:hAnsiTheme="minorHAnsi" w:cs="Calibri"/>
-          <w:lang w:val="en-GB"/>
-        </w:rPr>
-        <w:t>/</w:t>
-      </w:r>
-      <w:proofErr w:type="spellStart"/>
-      <w:r>
-        <w:rPr>
-          <w:rFonts w:asciiTheme="minorHAnsi" w:hAnsiTheme="minorHAnsi" w:cs="Calibri"/>
-          <w:lang w:val="en-GB"/>
-        </w:rPr>
-        <w:t>file_tools</w:t>
-      </w:r>
-      <w:proofErr w:type="spellEnd"/>
-      <w:r>
-        <w:rPr>
-          <w:rFonts w:asciiTheme="minorHAnsi" w:hAnsiTheme="minorHAnsi" w:cs="Calibri"/>
-          <w:lang w:val="en-GB"/>
-        </w:rPr>
-        <w:t>/</w:t>
-      </w:r>
-      <w:proofErr w:type="spellStart"/>
-      <w:r>
-        <w:rPr>
-          <w:rFonts w:asciiTheme="minorHAnsi" w:hAnsiTheme="minorHAnsi" w:cs="Calibri"/>
-          <w:lang w:val="en-GB"/>
-        </w:rPr>
-        <w:t>mscs</w:t>
-      </w:r>
-      <w:proofErr w:type="spellEnd"/>
-      <w:r>
-        <w:rPr>
-          <w:rFonts w:asciiTheme="minorHAnsi" w:hAnsiTheme="minorHAnsi" w:cs="Calibri"/>
-          <w:lang w:val="en-GB"/>
-        </w:rPr>
-        <w:t>/</w:t>
-      </w:r>
-      <w:proofErr w:type="spellStart"/>
-      <w:r>
-        <w:rPr>
-          <w:rFonts w:asciiTheme="minorHAnsi" w:hAnsiTheme="minorHAnsi" w:cs="Calibri"/>
-          <w:lang w:val="en-GB"/>
-        </w:rPr>
-        <w:t>msnames.m</w:t>
-      </w:r>
-      <w:proofErr w:type="spellEnd"/>
-      <w:r>
-        <w:rPr>
-          <w:rFonts w:asciiTheme="minorHAnsi" w:hAnsiTheme="minorHAnsi" w:cs="Calibri"/>
-          <w:lang w:val="en-GB"/>
-        </w:rPr>
-        <w:t xml:space="preserve"> (for SCS): add or comment/uncomment lines as necessary to reflect the stream names available on your cruise. If adding a new type of </w:t>
-      </w:r>
-      <w:proofErr w:type="gramStart"/>
-      <w:r>
-        <w:rPr>
-          <w:rFonts w:asciiTheme="minorHAnsi" w:hAnsiTheme="minorHAnsi" w:cs="Calibri"/>
-          <w:lang w:val="en-GB"/>
-        </w:rPr>
-        <w:t>stream</w:t>
-      </w:r>
-      <w:proofErr w:type="gramEnd"/>
-      <w:r>
-        <w:rPr>
-          <w:rFonts w:asciiTheme="minorHAnsi" w:hAnsiTheme="minorHAnsi" w:cs="Calibri"/>
-          <w:lang w:val="en-GB"/>
-        </w:rPr>
-        <w:t xml:space="preserve"> you can decide on the </w:t>
-      </w:r>
-      <w:proofErr w:type="spellStart"/>
-      <w:r>
-        <w:rPr>
-          <w:rFonts w:asciiTheme="minorHAnsi" w:hAnsiTheme="minorHAnsi" w:cs="Calibri"/>
-          <w:lang w:val="en-GB"/>
-        </w:rPr>
-        <w:t>Mexec</w:t>
-      </w:r>
-      <w:proofErr w:type="spellEnd"/>
-      <w:r>
-        <w:rPr>
-          <w:rFonts w:asciiTheme="minorHAnsi" w:hAnsiTheme="minorHAnsi" w:cs="Calibri"/>
-          <w:lang w:val="en-GB"/>
-        </w:rPr>
-        <w:t xml:space="preserve"> abbreviation. </w:t>
-      </w:r>
-      <w:r>
-        <w:rPr>
-          <w:rFonts w:asciiTheme="minorHAnsi" w:hAnsiTheme="minorHAnsi" w:cs="Calibri"/>
-          <w:lang w:val="en-GB"/>
-        </w:rPr>
-        <w:t>***</w:t>
-      </w:r>
-      <w:proofErr w:type="spellStart"/>
-      <w:r>
-        <w:rPr>
-          <w:rFonts w:asciiTheme="minorHAnsi" w:hAnsiTheme="minorHAnsi" w:cs="Calibri"/>
-          <w:lang w:val="en-GB"/>
-        </w:rPr>
-        <w:t>mrvdas</w:t>
-      </w:r>
-      <w:proofErr w:type="spellEnd"/>
+        <w:t xml:space="preserve">Template files are used to control lists of variables within scripts. They include ctd_renamelist.csv, sam_varlist.csv, dcs_varlist.csv, and cchdo_varlist.csv and cchdo_ctd_varlist.csv which determine lists of variables to be loaded for CTD, bottle sample, and other files, and how (if) they will be renamed.  For SCS ships, there is also the set of scs_renamelist_source.csv files. </w:t>
+      </w:r>
     </w:p>
     <w:p>
       <w:pPr>
@@ -7923,224 +7961,83 @@
           <w:rFonts w:asciiTheme="minorHAnsi" w:hAnsiTheme="minorHAnsi" w:cs="Calibri"/>
           <w:lang w:val="en-GB"/>
         </w:rPr>
-        <w:t xml:space="preserve">b) </w:t>
-      </w:r>
-      <w:proofErr w:type="spellStart"/>
-      <w:r>
-        <w:rPr>
-          <w:rFonts w:asciiTheme="minorHAnsi" w:hAnsiTheme="minorHAnsi" w:cs="Calibri"/>
-          <w:lang w:val="en-GB"/>
-        </w:rPr>
-        <w:t>ocp_hydro_matlab</w:t>
-      </w:r>
-      <w:proofErr w:type="spellEnd"/>
-      <w:r>
-        <w:rPr>
-          <w:rFonts w:asciiTheme="minorHAnsi" w:hAnsiTheme="minorHAnsi" w:cs="Calibri"/>
-          <w:lang w:val="en-GB"/>
-        </w:rPr>
-        <w:t>/</w:t>
-      </w:r>
-      <w:proofErr w:type="spellStart"/>
-      <w:r>
-        <w:rPr>
-          <w:rFonts w:asciiTheme="minorHAnsi" w:hAnsiTheme="minorHAnsi" w:cs="Calibri"/>
-          <w:lang w:val="en-GB"/>
-        </w:rPr>
-        <w:t>mexec_processing</w:t>
-      </w:r>
-      <w:r>
-        <w:rPr>
-          <w:rFonts w:asciiTheme="minorHAnsi" w:hAnsiTheme="minorHAnsi" w:cs="Calibri"/>
-          <w:lang w:val="en-GB"/>
-        </w:rPr>
-        <w:t>_scripts</w:t>
-      </w:r>
-      <w:proofErr w:type="spellEnd"/>
-      <w:r>
-        <w:rPr>
-          <w:rFonts w:asciiTheme="minorHAnsi" w:hAnsiTheme="minorHAnsi" w:cs="Calibri"/>
-          <w:lang w:val="en-GB"/>
-        </w:rPr>
-        <w:t>/underway</w:t>
-      </w:r>
-      <w:r>
-        <w:rPr>
-          <w:rFonts w:asciiTheme="minorHAnsi" w:hAnsiTheme="minorHAnsi" w:cs="Calibri"/>
-          <w:lang w:val="en-GB"/>
-        </w:rPr>
-        <w:t>/</w:t>
-      </w:r>
-      <w:proofErr w:type="spellStart"/>
-      <w:r>
-        <w:rPr>
-          <w:rFonts w:asciiTheme="minorHAnsi" w:hAnsiTheme="minorHAnsi" w:cs="Calibri"/>
-          <w:lang w:val="en-GB"/>
-        </w:rPr>
-        <w:t>m_setudir.m</w:t>
-      </w:r>
-      <w:proofErr w:type="spellEnd"/>
-      <w:r>
-        <w:rPr>
-          <w:rFonts w:asciiTheme="minorHAnsi" w:hAnsiTheme="minorHAnsi" w:cs="Calibri"/>
-          <w:lang w:val="en-GB"/>
-        </w:rPr>
-        <w:t xml:space="preserve">: if you added new </w:t>
-      </w:r>
-      <w:proofErr w:type="spellStart"/>
-      <w:r>
-        <w:rPr>
-          <w:rFonts w:asciiTheme="minorHAnsi" w:hAnsiTheme="minorHAnsi" w:cs="Calibri"/>
-          <w:lang w:val="en-GB"/>
-        </w:rPr>
-        <w:t>Mexec</w:t>
-      </w:r>
-      <w:proofErr w:type="spellEnd"/>
-      <w:r>
-        <w:rPr>
-          <w:rFonts w:asciiTheme="minorHAnsi" w:hAnsiTheme="minorHAnsi" w:cs="Calibri"/>
-          <w:lang w:val="en-GB"/>
-        </w:rPr>
-        <w:t xml:space="preserve"> stream </w:t>
-      </w:r>
-      <w:r>
-        <w:rPr>
-          <w:rFonts w:asciiTheme="minorHAnsi" w:hAnsiTheme="minorHAnsi" w:cs="Calibri"/>
-          <w:u w:val="single"/>
-          <w:lang w:val="en-GB"/>
-        </w:rPr>
-        <w:t>abbreviations</w:t>
-      </w:r>
-      <w:r>
-        <w:rPr>
-          <w:rFonts w:asciiTheme="minorHAnsi" w:hAnsiTheme="minorHAnsi" w:cs="Calibri"/>
-          <w:lang w:val="en-GB"/>
-        </w:rPr>
-        <w:t xml:space="preserve"> </w:t>
-      </w:r>
-      <w:r>
-        <w:rPr>
-          <w:rFonts w:asciiTheme="minorHAnsi" w:hAnsiTheme="minorHAnsi" w:cs="Calibri"/>
-          <w:lang w:val="en-GB"/>
-        </w:rPr>
-        <w:t>in a)</w:t>
-      </w:r>
-      <w:r>
-        <w:rPr>
-          <w:rFonts w:asciiTheme="minorHAnsi" w:hAnsiTheme="minorHAnsi" w:cs="Calibri"/>
-          <w:lang w:val="en-GB"/>
-        </w:rPr>
-        <w:t xml:space="preserve">, add them and the directories where you wish those streams to be processed to the list in </w:t>
-      </w:r>
-      <w:proofErr w:type="spellStart"/>
-      <w:r>
-        <w:rPr>
-          <w:rFonts w:asciiTheme="minorHAnsi" w:hAnsiTheme="minorHAnsi" w:cs="Calibri"/>
-          <w:lang w:val="en-GB"/>
-        </w:rPr>
-        <w:t>m_setudir.m</w:t>
-      </w:r>
-      <w:proofErr w:type="spellEnd"/>
-      <w:r>
-        <w:rPr>
-          <w:rFonts w:asciiTheme="minorHAnsi" w:hAnsiTheme="minorHAnsi" w:cs="Calibri"/>
-          <w:lang w:val="en-GB"/>
-        </w:rPr>
-        <w:t xml:space="preserve">. In any case you may need to uncomment/comment out newly relevant/irrelevant lines.  </w:t>
-      </w:r>
-    </w:p>
-    <w:p>
-      <w:pPr>
-        <w:spacing w:after="240"/>
-        <w:rPr>
-          <w:rFonts w:asciiTheme="minorHAnsi" w:hAnsiTheme="minorHAnsi" w:cs="Calibri"/>
-          <w:lang w:val="en-GB"/>
-        </w:rPr>
-      </w:pPr>
-      <w:r>
-        <w:rPr>
-          <w:rFonts w:asciiTheme="minorHAnsi" w:hAnsiTheme="minorHAnsi" w:cs="Calibri"/>
-          <w:lang w:val="en-GB"/>
-        </w:rPr>
-        <w:t xml:space="preserve">Note: if new underway streams become available during the cruise, remove </w:t>
-      </w:r>
-      <w:proofErr w:type="spellStart"/>
-      <w:r>
-        <w:rPr>
-          <w:rFonts w:asciiTheme="minorHAnsi" w:hAnsiTheme="minorHAnsi" w:cs="Calibri"/>
-          <w:lang w:val="en-GB"/>
-        </w:rPr>
-        <w:t>ocp_hydro_matlab</w:t>
-      </w:r>
-      <w:proofErr w:type="spellEnd"/>
-      <w:r>
-        <w:rPr>
-          <w:rFonts w:asciiTheme="minorHAnsi" w:hAnsiTheme="minorHAnsi" w:cs="Calibri"/>
-          <w:lang w:val="en-GB"/>
-        </w:rPr>
-        <w:t>/</w:t>
-      </w:r>
-      <w:proofErr w:type="spellStart"/>
-      <w:r>
-        <w:rPr>
-          <w:rFonts w:asciiTheme="minorHAnsi" w:hAnsiTheme="minorHAnsi" w:cs="Calibri"/>
-          <w:lang w:val="en-GB"/>
-        </w:rPr>
-        <w:t>mexec_processing_scripts</w:t>
-      </w:r>
-      <w:proofErr w:type="spellEnd"/>
-      <w:r>
-        <w:rPr>
-          <w:rFonts w:asciiTheme="minorHAnsi" w:hAnsiTheme="minorHAnsi" w:cs="Calibri"/>
-          <w:lang w:val="en-GB"/>
-        </w:rPr>
-        <w:t>/underway/</w:t>
-      </w:r>
-      <w:proofErr w:type="spellStart"/>
-      <w:r>
-        <w:rPr>
-          <w:rFonts w:asciiTheme="minorHAnsi" w:hAnsiTheme="minorHAnsi" w:cs="Calibri"/>
-          <w:lang w:val="en-GB"/>
-        </w:rPr>
-        <w:t>m_udirs.m</w:t>
-      </w:r>
-      <w:proofErr w:type="spellEnd"/>
-      <w:r>
-        <w:rPr>
-          <w:rFonts w:asciiTheme="minorHAnsi" w:hAnsiTheme="minorHAnsi" w:cs="Calibri"/>
-          <w:lang w:val="en-GB"/>
-        </w:rPr>
-        <w:t xml:space="preserve"> and regenerate it, and the new directories, by running </w:t>
-      </w:r>
-      <w:proofErr w:type="spellStart"/>
-      <w:r>
-        <w:rPr>
-          <w:rFonts w:asciiTheme="minorHAnsi" w:hAnsiTheme="minorHAnsi" w:cs="Calibri"/>
-          <w:lang w:val="en-GB"/>
-        </w:rPr>
-        <w:t>m_setu</w:t>
-      </w:r>
-      <w:r>
-        <w:rPr>
-          <w:rFonts w:asciiTheme="minorHAnsi" w:hAnsiTheme="minorHAnsi" w:cs="Calibri"/>
-          <w:lang w:val="en-GB"/>
-        </w:rPr>
-        <w:t>dir</w:t>
-      </w:r>
-      <w:r>
-        <w:rPr>
-          <w:rFonts w:asciiTheme="minorHAnsi" w:hAnsiTheme="minorHAnsi" w:cs="Calibri"/>
-          <w:lang w:val="en-GB"/>
-        </w:rPr>
-        <w:t>.m</w:t>
-      </w:r>
-      <w:proofErr w:type="spellEnd"/>
-      <w:r>
-        <w:rPr>
-          <w:rFonts w:asciiTheme="minorHAnsi" w:hAnsiTheme="minorHAnsi" w:cs="Calibri"/>
-          <w:lang w:val="en-GB"/>
-        </w:rPr>
-        <w:t xml:space="preserve">.  </w:t>
+        <w:t>T</w:t>
+      </w:r>
+      <w:r>
+        <w:rPr>
+          <w:rFonts w:asciiTheme="minorHAnsi" w:eastAsia="Times New Roman" w:hAnsiTheme="minorHAnsi" w:cs="Calibri"/>
+        </w:rPr>
+        <w:t xml:space="preserve">he list of variable names that you require in each file will vary from cruise to cruise depending on which samples are being collected. The </w:t>
+      </w:r>
+      <w:proofErr w:type="spellStart"/>
+      <w:r>
+        <w:rPr>
+          <w:rFonts w:asciiTheme="minorHAnsi" w:eastAsia="Times New Roman" w:hAnsiTheme="minorHAnsi" w:cs="Calibri"/>
+        </w:rPr>
+        <w:t>ctd</w:t>
+      </w:r>
+      <w:proofErr w:type="spellEnd"/>
+      <w:r>
+        <w:rPr>
+          <w:rFonts w:asciiTheme="minorHAnsi" w:eastAsia="Times New Roman" w:hAnsiTheme="minorHAnsi" w:cs="Calibri"/>
+        </w:rPr>
+        <w:t xml:space="preserve">_, </w:t>
+      </w:r>
+      <w:proofErr w:type="spellStart"/>
+      <w:r>
+        <w:rPr>
+          <w:rFonts w:asciiTheme="minorHAnsi" w:eastAsia="Times New Roman" w:hAnsiTheme="minorHAnsi" w:cs="Calibri"/>
+        </w:rPr>
+        <w:t>sam</w:t>
+      </w:r>
+      <w:proofErr w:type="spellEnd"/>
+      <w:r>
+        <w:rPr>
+          <w:rFonts w:asciiTheme="minorHAnsi" w:eastAsia="Times New Roman" w:hAnsiTheme="minorHAnsi" w:cs="Calibri"/>
+        </w:rPr>
+        <w:t xml:space="preserve">_, and </w:t>
+      </w:r>
+      <w:proofErr w:type="spellStart"/>
+      <w:r>
+        <w:rPr>
+          <w:rFonts w:asciiTheme="minorHAnsi" w:eastAsia="Times New Roman" w:hAnsiTheme="minorHAnsi" w:cs="Calibri"/>
+        </w:rPr>
+        <w:t>cchdo</w:t>
+      </w:r>
+      <w:proofErr w:type="spellEnd"/>
+      <w:r>
+        <w:rPr>
+          <w:rFonts w:asciiTheme="minorHAnsi" w:eastAsia="Times New Roman" w:hAnsiTheme="minorHAnsi" w:cs="Calibri"/>
+        </w:rPr>
+        <w:t xml:space="preserve">_ template files put in place by the </w:t>
+      </w:r>
+      <w:proofErr w:type="spellStart"/>
+      <w:r>
+        <w:rPr>
+          <w:rFonts w:asciiTheme="minorHAnsi" w:eastAsia="Times New Roman" w:hAnsiTheme="minorHAnsi" w:cs="Calibri"/>
+        </w:rPr>
+        <w:t>conf_script</w:t>
+      </w:r>
+      <w:proofErr w:type="spellEnd"/>
+      <w:r>
+        <w:rPr>
+          <w:rFonts w:asciiTheme="minorHAnsi" w:eastAsia="Times New Roman" w:hAnsiTheme="minorHAnsi" w:cs="Calibri"/>
+        </w:rPr>
+        <w:t xml:space="preserve"> contain many possible variables, so in most cases you will just need to delete lines. The </w:t>
+      </w:r>
+      <w:proofErr w:type="spellStart"/>
+      <w:r>
+        <w:rPr>
+          <w:rFonts w:asciiTheme="minorHAnsi" w:eastAsia="Times New Roman" w:hAnsiTheme="minorHAnsi" w:cs="Calibri"/>
+        </w:rPr>
+        <w:t>scs</w:t>
+      </w:r>
+      <w:proofErr w:type="spellEnd"/>
+      <w:r>
+        <w:rPr>
+          <w:rFonts w:asciiTheme="minorHAnsi" w:eastAsia="Times New Roman" w:hAnsiTheme="minorHAnsi" w:cs="Calibri"/>
+        </w:rPr>
+        <w:t xml:space="preserve">_ files may need to be edited but most likely not. </w:t>
       </w:r>
     </w:p>
     <w:p>
@@ -21647,14 +21544,14 @@
         <w:rPr>
           <w:rFonts w:asciiTheme="minorHAnsi" w:hAnsiTheme="minorHAnsi" w:cs="Calibri"/>
         </w:rPr>
-        <w:t>os =</w:t>
-      </w:r>
-      <w:proofErr w:type="spellEnd"/>
-      <w:r>
-        <w:rPr>
-          <w:rFonts w:asciiTheme="minorHAnsi" w:hAnsiTheme="minorHAnsi" w:cs="Calibri"/>
-        </w:rPr>
-        <w:t xml:space="preserve"> 75; </w:t>
+        <w:t>os</w:t>
+      </w:r>
+      <w:proofErr w:type="spellEnd"/>
+      <w:r>
+        <w:rPr>
+          <w:rFonts w:asciiTheme="minorHAnsi" w:hAnsiTheme="minorHAnsi" w:cs="Calibri"/>
+        </w:rPr>
+        <w:t xml:space="preserve"> = 75; </w:t>
       </w:r>
       <w:proofErr w:type="spellStart"/>
       <w:r>

</xml_diff>

<commit_message>
underway plotting scripts from jc192, update to underway documentation
</commit_message>
<xml_diff>
--- a/docs/A_User_Guide_to_Mexec_v4.docx
+++ b/docs/A_User_Guide_to_Mexec_v4.docx
@@ -762,9 +762,6 @@
     <w:p>
       <w:pPr>
         <w:pStyle w:val="Heading1"/>
-        <w:rPr>
-          <w:rFonts w:hint="eastAsia"/>
-        </w:rPr>
       </w:pPr>
       <w:r>
         <w:lastRenderedPageBreak/>
@@ -774,9 +771,6 @@
     <w:p>
       <w:pPr>
         <w:pStyle w:val="Heading2"/>
-        <w:rPr>
-          <w:rFonts w:hint="eastAsia"/>
-        </w:rPr>
       </w:pPr>
       <w:r>
         <w:t>1.1 About this guide</w:t>
@@ -1039,9 +1033,6 @@
     <w:p>
       <w:pPr>
         <w:pStyle w:val="Heading2"/>
-        <w:rPr>
-          <w:rFonts w:hint="eastAsia"/>
-        </w:rPr>
       </w:pPr>
       <w:r>
         <w:t xml:space="preserve">1.2 What is </w:t>
@@ -1787,9 +1778,6 @@
     <w:p>
       <w:pPr>
         <w:pStyle w:val="Heading3"/>
-        <w:rPr>
-          <w:rFonts w:hint="eastAsia"/>
-        </w:rPr>
       </w:pPr>
       <w:r>
         <w:t>1.2.1 History files and data file version control for multiple people processing data</w:t>
@@ -1938,9 +1926,6 @@
     <w:p>
       <w:pPr>
         <w:pStyle w:val="Heading3"/>
-        <w:rPr>
-          <w:rFonts w:hint="eastAsia"/>
-        </w:rPr>
       </w:pPr>
       <w:r>
         <w:t>1.2.2 Processing options and parameters</w:t>
@@ -2035,14 +2020,14 @@
         <w:rPr>
           <w:rFonts w:cs="Calibri"/>
         </w:rPr>
-        <w:t xml:space="preserve"> s</w:t>
-      </w:r>
-      <w:proofErr w:type="spellStart"/>
-      <w:r>
-        <w:rPr>
-          <w:rFonts w:cs="Calibri"/>
-        </w:rPr>
-        <w:t>etdef_cropt</w:t>
+        <w:t xml:space="preserve"> </w:t>
+      </w:r>
+      <w:proofErr w:type="spellStart"/>
+      <w:r>
+        <w:rPr>
+          <w:rFonts w:cs="Calibri"/>
+        </w:rPr>
+        <w:t>setdef_cropt</w:t>
       </w:r>
       <w:proofErr w:type="spellEnd"/>
       <w:r>
@@ -2391,13 +2376,7 @@
         <w:rPr>
           <w:rFonts w:cs="Calibri"/>
         </w:rPr>
-        <w:t xml:space="preserve"> files in that commit thus contain a record of corresponding processing parameters. </w:t>
-      </w:r>
-      <w:r>
-        <w:rPr>
-          <w:rFonts w:cs="Calibri"/>
-        </w:rPr>
-        <w:t>If you add parameters (</w:t>
+        <w:t xml:space="preserve"> files in that commit thus contain a record of corresponding processing parameters. If you add parameters (</w:t>
       </w:r>
       <w:proofErr w:type="gramStart"/>
       <w:r>
@@ -2506,9 +2485,6 @@
     <w:p>
       <w:pPr>
         <w:pStyle w:val="Heading3"/>
-        <w:rPr>
-          <w:rFonts w:hint="eastAsia"/>
-        </w:rPr>
       </w:pPr>
       <w:r>
         <w:t xml:space="preserve">1.2.3 </w:t>
@@ -2820,9 +2796,6 @@
     <w:p>
       <w:pPr>
         <w:pStyle w:val="Heading3"/>
-        <w:rPr>
-          <w:rFonts w:hint="eastAsia"/>
-        </w:rPr>
       </w:pPr>
       <w:r>
         <w:t xml:space="preserve">1.2.4 </w:t>
@@ -3015,9 +2988,6 @@
     <w:p>
       <w:pPr>
         <w:pStyle w:val="Heading2"/>
-        <w:rPr>
-          <w:rFonts w:hint="eastAsia"/>
-        </w:rPr>
       </w:pPr>
       <w:r>
         <w:t>1.3 Changes and bugs</w:t>
@@ -3136,7 +3106,7 @@
     <w:p>
       <w:pPr>
         <w:rPr>
-          <w:rFonts w:asciiTheme="majorHAnsi" w:eastAsiaTheme="majorEastAsia" w:hAnsiTheme="majorHAnsi" w:cstheme="majorBidi" w:hint="eastAsia"/>
+          <w:rFonts w:asciiTheme="majorHAnsi" w:eastAsiaTheme="majorEastAsia" w:hAnsiTheme="majorHAnsi" w:cstheme="majorBidi"/>
           <w:color w:val="365F91" w:themeColor="accent1" w:themeShade="BF"/>
           <w:sz w:val="32"/>
           <w:szCs w:val="32"/>
@@ -3149,9 +3119,6 @@
     <w:p>
       <w:pPr>
         <w:pStyle w:val="Heading1"/>
-        <w:rPr>
-          <w:rFonts w:hint="eastAsia"/>
-        </w:rPr>
       </w:pPr>
       <w:r>
         <w:lastRenderedPageBreak/>
@@ -3173,7 +3140,7 @@
       <w:pPr>
         <w:pStyle w:val="Heading2"/>
         <w:rPr>
-          <w:rFonts w:ascii="Cambria" w:hAnsi="Cambria" w:cs="Times New Roman" w:hint="eastAsia"/>
+          <w:rFonts w:ascii="Cambria" w:hAnsi="Cambria" w:cs="Times New Roman"/>
         </w:rPr>
       </w:pPr>
     </w:p>
@@ -4209,7 +4176,6 @@
       <w:pPr>
         <w:pStyle w:val="Heading2"/>
         <w:rPr>
-          <w:rFonts w:hint="eastAsia"/>
           <w:lang w:val="en-GB"/>
         </w:rPr>
       </w:pPr>
@@ -5263,7 +5229,7 @@
     <w:p>
       <w:pPr>
         <w:rPr>
-          <w:rFonts w:asciiTheme="majorHAnsi" w:eastAsiaTheme="majorEastAsia" w:hAnsiTheme="majorHAnsi" w:cstheme="majorBidi" w:hint="eastAsia"/>
+          <w:rFonts w:asciiTheme="majorHAnsi" w:eastAsiaTheme="majorEastAsia" w:hAnsiTheme="majorHAnsi" w:cstheme="majorBidi"/>
           <w:color w:val="365F91" w:themeColor="accent1" w:themeShade="BF"/>
           <w:sz w:val="32"/>
           <w:szCs w:val="32"/>
@@ -5288,9 +5254,6 @@
     <w:p>
       <w:pPr>
         <w:pStyle w:val="Heading2"/>
-        <w:rPr>
-          <w:rFonts w:hint="eastAsia"/>
-        </w:rPr>
       </w:pPr>
       <w:r>
         <w:t>3.1 Sea Bird data acquisition and processing</w:t>
@@ -6469,9 +6432,6 @@
     <w:p>
       <w:pPr>
         <w:pStyle w:val="Heading2"/>
-        <w:rPr>
-          <w:rFonts w:hint="eastAsia"/>
-        </w:rPr>
       </w:pPr>
       <w:r>
         <w:t>3.1.1 SBE</w:t>
@@ -7248,9 +7208,6 @@
     <w:p>
       <w:pPr>
         <w:pStyle w:val="Heading2"/>
-        <w:rPr>
-          <w:rFonts w:hint="eastAsia"/>
-        </w:rPr>
       </w:pPr>
       <w:proofErr w:type="gramStart"/>
       <w:r>
@@ -7269,9 +7226,6 @@
     <w:p>
       <w:pPr>
         <w:pStyle w:val="Heading3"/>
-        <w:rPr>
-          <w:rFonts w:hint="eastAsia"/>
-        </w:rPr>
       </w:pPr>
       <w:r>
         <w:t>3.2.1 Output file types</w:t>
@@ -7504,9 +7458,6 @@
     <w:p>
       <w:pPr>
         <w:pStyle w:val="Heading3"/>
-        <w:rPr>
-          <w:rFonts w:hint="eastAsia"/>
-        </w:rPr>
       </w:pPr>
       <w:r>
         <w:t>3.2.2 Processing steps to do immediately following a cast</w:t>
@@ -9862,19 +9813,7 @@
         <w:rPr>
           <w:rFonts w:eastAsia="Times New Roman" w:cs="Calibri"/>
         </w:rPr>
-        <w:t>Note</w:t>
-      </w:r>
-      <w:r>
-        <w:rPr>
-          <w:rFonts w:eastAsia="Times New Roman" w:cs="Calibri"/>
-        </w:rPr>
-        <w:t>: If you need to restart processing from the mctd_01 stage</w:t>
-      </w:r>
-      <w:r>
-        <w:rPr>
-          <w:rFonts w:eastAsia="Times New Roman" w:cs="Calibri"/>
-        </w:rPr>
-        <w:t xml:space="preserve"> after doing manual edits in </w:t>
+        <w:t xml:space="preserve">Note: If you need to restart processing from the mctd_01 stage after doing manual edits in </w:t>
       </w:r>
       <w:proofErr w:type="spellStart"/>
       <w:r>
@@ -9915,9 +9854,6 @@
     <w:p>
       <w:pPr>
         <w:pStyle w:val="Heading2"/>
-        <w:rPr>
-          <w:rFonts w:hint="eastAsia"/>
-        </w:rPr>
       </w:pPr>
       <w:r>
         <w:t>3.3 Water Bottle Sample Data</w:t>
@@ -9926,9 +9862,6 @@
     <w:p>
       <w:pPr>
         <w:pStyle w:val="Heading3"/>
-        <w:rPr>
-          <w:rFonts w:hint="eastAsia"/>
-        </w:rPr>
       </w:pPr>
       <w:r>
         <w:t>3.3.1 Loading data</w:t>
@@ -10826,13 +10759,7 @@
         <w:rPr>
           <w:rFonts w:eastAsia="Times New Roman" w:cs="Calibri"/>
         </w:rPr>
-        <w:t>The ke</w:t>
-      </w:r>
-      <w:r>
-        <w:rPr>
-          <w:rFonts w:eastAsia="Times New Roman" w:cs="Calibri"/>
-        </w:rPr>
-        <w:t xml:space="preserve">y </w:t>
+        <w:t xml:space="preserve">The key </w:t>
       </w:r>
       <w:r>
         <w:rPr>
@@ -10945,21 +10872,7 @@
         <w:rPr>
           <w:rFonts w:eastAsia="Times New Roman" w:cs="Calibri"/>
         </w:rPr>
-        <w:t xml:space="preserve"> inspect them before coding and applying standards offsets and then calculating conductivity and </w:t>
-      </w:r>
-      <w:proofErr w:type="spellStart"/>
-      <w:r>
-        <w:rPr>
-          <w:rFonts w:eastAsia="Times New Roman" w:cs="Calibri"/>
-        </w:rPr>
-        <w:t>salinity.)</w:t>
-      </w:r>
-      <w:proofErr w:type="spellEnd"/>
-      <w:r>
-        <w:rPr>
-          <w:rFonts w:eastAsia="Times New Roman" w:cs="Calibri"/>
-        </w:rPr>
-        <w:t xml:space="preserve"> </w:t>
+        <w:t xml:space="preserve"> inspect them before coding and applying standards offsets and then calculating conductivity and salinity.) </w:t>
       </w:r>
     </w:p>
     <w:p>
@@ -11097,9 +11010,6 @@
     <w:p>
       <w:pPr>
         <w:pStyle w:val="Heading3"/>
-        <w:rPr>
-          <w:rFonts w:hint="eastAsia"/>
-        </w:rPr>
       </w:pPr>
       <w:r>
         <w:t>3.3.2 Checking data</w:t>
@@ -11161,7 +11071,7 @@
         <w:rPr>
           <w:rFonts w:eastAsia="Times New Roman" w:cs="Calibri"/>
         </w:rPr>
-        <w:t>msam_checkbottles_01</w:t>
+        <w:t>checkbottles_01</w:t>
       </w:r>
     </w:p>
     <w:p>
@@ -11176,13 +11086,7 @@
         <w:rPr>
           <w:rFonts w:eastAsia="Times New Roman" w:cs="Calibri"/>
         </w:rPr>
-        <w:t>m</w:t>
-      </w:r>
-      <w:r>
-        <w:rPr>
-          <w:rFonts w:eastAsia="Times New Roman" w:cs="Calibri"/>
-        </w:rPr>
-        <w:t>sam_checkbottles_02</w:t>
+        <w:t>checkbottles_02</w:t>
       </w:r>
     </w:p>
     <w:p>
@@ -11258,21 +11162,7 @@
         <w:rPr>
           <w:rFonts w:asciiTheme="minorHAnsi" w:eastAsia="Times New Roman" w:hAnsiTheme="minorHAnsi" w:cs="Calibri"/>
         </w:rPr>
-        <w:t xml:space="preserve">under the mfir_01 case, can be updated to reflect problems identified here, and *** run to apply them to the sam_cruise_all.nc file. </w:t>
-      </w:r>
-      <w:proofErr w:type="gramStart"/>
-      <w:r>
-        <w:rPr>
-          <w:rFonts w:asciiTheme="minorHAnsi" w:eastAsia="Times New Roman" w:hAnsiTheme="minorHAnsi" w:cs="Calibri"/>
-        </w:rPr>
-        <w:t>*</w:t>
-      </w:r>
-      <w:proofErr w:type="gramEnd"/>
-      <w:r>
-        <w:rPr>
-          <w:rFonts w:asciiTheme="minorHAnsi" w:eastAsia="Times New Roman" w:hAnsiTheme="minorHAnsi" w:cs="Calibri"/>
-        </w:rPr>
-        <w:t xml:space="preserve">**automatically generated lists? </w:t>
+        <w:t xml:space="preserve">under the mfir_01 case, can be updated to reflect problems identified here, and *** run to apply them to the sam_cruise_all.nc file. ***automatically generated lists? </w:t>
       </w:r>
     </w:p>
     <w:p>
@@ -11543,9 +11433,6 @@
     <w:p>
       <w:pPr>
         <w:pStyle w:val="Heading2"/>
-        <w:rPr>
-          <w:rFonts w:hint="eastAsia"/>
-        </w:rPr>
       </w:pPr>
       <w:r>
         <w:t>3.4. Sensor Calibration</w:t>
@@ -11769,9 +11656,6 @@
     <w:p>
       <w:pPr>
         <w:pStyle w:val="Heading2"/>
-        <w:rPr>
-          <w:rFonts w:hint="eastAsia"/>
-        </w:rPr>
       </w:pPr>
       <w:r>
         <w:t>3.5 Outputting data in other formats</w:t>
@@ -11780,9 +11664,6 @@
     <w:p>
       <w:pPr>
         <w:pStyle w:val="Heading3"/>
-        <w:rPr>
-          <w:rFonts w:hint="eastAsia"/>
-        </w:rPr>
       </w:pPr>
       <w:r>
         <w:t>3.5.1 1hz files for LADCP processing</w:t>
@@ -11791,9 +11672,6 @@
     <w:p>
       <w:pPr>
         <w:pStyle w:val="Heading3"/>
-        <w:rPr>
-          <w:rFonts w:hint="eastAsia"/>
-        </w:rPr>
       </w:pPr>
       <w:r>
         <w:t>3.5.2 LADCP processing for bottom depth</w:t>
@@ -12323,9 +12201,6 @@
     <w:p>
       <w:pPr>
         <w:pStyle w:val="Heading3"/>
-        <w:rPr>
-          <w:rFonts w:hint="eastAsia"/>
-        </w:rPr>
       </w:pPr>
       <w:r>
         <w:t>3.5.3 WOCE exchange format CTD and bottle data</w:t>
@@ -12398,9 +12273,6 @@
     <w:p>
       <w:pPr>
         <w:pStyle w:val="Heading3"/>
-        <w:rPr>
-          <w:rFonts w:hint="eastAsia"/>
-        </w:rPr>
       </w:pPr>
       <w:r>
         <w:t>3.5.3 Summary tables</w:t>
@@ -12556,9 +12428,6 @@
     <w:p>
       <w:pPr>
         <w:pStyle w:val="Heading1"/>
-        <w:rPr>
-          <w:rFonts w:hint="eastAsia"/>
-        </w:rPr>
       </w:pPr>
       <w:r>
         <w:lastRenderedPageBreak/>
@@ -12568,9 +12437,6 @@
     <w:p>
       <w:pPr>
         <w:pStyle w:val="Heading2"/>
-        <w:rPr>
-          <w:rFonts w:hint="eastAsia"/>
-        </w:rPr>
       </w:pPr>
       <w:r>
         <w:t>4.1 TECHSAS/SCS/RVDAS</w:t>
@@ -12579,9 +12445,6 @@
     <w:p>
       <w:pPr>
         <w:pStyle w:val="Heading3"/>
-        <w:rPr>
-          <w:rFonts w:hint="eastAsia"/>
-        </w:rPr>
       </w:pPr>
       <w:r>
         <w:t>4.1.1 Data access</w:t>
@@ -12609,7 +12472,21 @@
           <w:rFonts w:cs="Calibri"/>
           <w:lang w:val="en-GB"/>
         </w:rPr>
-        <w:t xml:space="preserve"> uses 'short names' to access the TECHSAS and SCS streams through lookup tables set in </w:t>
+        <w:t xml:space="preserve"> uses 'short names' to access the TECHSAS and SCS streams</w:t>
+      </w:r>
+      <w:r>
+        <w:rPr>
+          <w:rFonts w:cs="Calibri"/>
+          <w:lang w:val="en-GB"/>
+        </w:rPr>
+        <w:t xml:space="preserve"> or RVDAS tables</w:t>
+      </w:r>
+      <w:r>
+        <w:rPr>
+          <w:rFonts w:cs="Calibri"/>
+          <w:lang w:val="en-GB"/>
+        </w:rPr>
+        <w:t xml:space="preserve"> through lookup tables set in </w:t>
       </w:r>
       <w:proofErr w:type="spellStart"/>
       <w:r>
@@ -12625,7 +12502,7 @@
           <w:rFonts w:cs="Calibri"/>
           <w:lang w:val="en-GB"/>
         </w:rPr>
-        <w:t xml:space="preserve"> and </w:t>
+        <w:t xml:space="preserve">, </w:t>
       </w:r>
       <w:proofErr w:type="spellStart"/>
       <w:r>
@@ -12641,17 +12518,8 @@
           <w:rFonts w:cs="Calibri"/>
           <w:lang w:val="en-GB"/>
         </w:rPr>
-        <w:t xml:space="preserve">, respectively.  Additional lines can be added to </w:t>
-      </w:r>
-      <w:proofErr w:type="spellStart"/>
-      <w:r>
-        <w:rPr>
-          <w:rFonts w:cs="Calibri"/>
-          <w:lang w:val="en-GB"/>
-        </w:rPr>
-        <w:t>mtnames</w:t>
-      </w:r>
-      <w:proofErr w:type="spellEnd"/>
+        <w:t>,</w:t>
+      </w:r>
       <w:r>
         <w:rPr>
           <w:rFonts w:cs="Calibri"/>
@@ -12665,15 +12533,36 @@
           <w:rFonts w:cs="Calibri"/>
           <w:lang w:val="en-GB"/>
         </w:rPr>
-        <w:t>msnames</w:t>
-      </w:r>
-      <w:proofErr w:type="spellEnd"/>
-      <w:r>
-        <w:rPr>
-          <w:rFonts w:cs="Calibri"/>
-          <w:lang w:val="en-GB"/>
-        </w:rPr>
-        <w:t xml:space="preserve">, and irrelevant lines commented out, as necessary.  </w:t>
+        <w:t>mrnames.m</w:t>
+      </w:r>
+      <w:proofErr w:type="spellEnd"/>
+      <w:r>
+        <w:rPr>
+          <w:rFonts w:cs="Calibri"/>
+          <w:lang w:val="en-GB"/>
+        </w:rPr>
+        <w:t>,</w:t>
+      </w:r>
+      <w:r>
+        <w:rPr>
+          <w:rFonts w:cs="Calibri"/>
+          <w:lang w:val="en-GB"/>
+        </w:rPr>
+        <w:t xml:space="preserve"> respectively.  Additional lines can be added to </w:t>
+      </w:r>
+      <w:r>
+        <w:rPr>
+          <w:rFonts w:cs="Calibri"/>
+          <w:lang w:val="en-GB"/>
+        </w:rPr>
+        <w:t xml:space="preserve">these files, </w:t>
+      </w:r>
+      <w:r>
+        <w:rPr>
+          <w:rFonts w:cs="Calibri"/>
+          <w:lang w:val="en-GB"/>
+        </w:rPr>
+        <w:t xml:space="preserve">and irrelevant lines commented out, as necessary.  </w:t>
       </w:r>
     </w:p>
     <w:p>
@@ -12719,7 +12608,13 @@
         <w:rPr>
           <w:rFonts w:cs="Calibri"/>
         </w:rPr>
-        <w:t xml:space="preserve"> commands can be used for a quick look at TECHSAS data; substitute </w:t>
+        <w:t xml:space="preserve"> commands can be used for a quick look at </w:t>
+      </w:r>
+      <w:r>
+        <w:rPr>
+          <w:rFonts w:cs="Calibri"/>
+        </w:rPr>
+        <w:t xml:space="preserve">RVDAS data (substitute mt or </w:t>
       </w:r>
       <w:proofErr w:type="spellStart"/>
       <w:r>
@@ -12733,7 +12628,27 @@
         <w:rPr>
           <w:rFonts w:cs="Calibri"/>
         </w:rPr>
-        <w:t xml:space="preserve"> for mt for corresponding SCS commands.  </w:t>
+        <w:t xml:space="preserve"> in place of </w:t>
+      </w:r>
+      <w:proofErr w:type="spellStart"/>
+      <w:r>
+        <w:rPr>
+          <w:rFonts w:cs="Calibri"/>
+        </w:rPr>
+        <w:t>mr</w:t>
+      </w:r>
+      <w:proofErr w:type="spellEnd"/>
+      <w:r>
+        <w:rPr>
+          <w:rFonts w:cs="Calibri"/>
+        </w:rPr>
+        <w:t xml:space="preserve"> for TECHSAS or SCS respectively).</w:t>
+      </w:r>
+      <w:r>
+        <w:rPr>
+          <w:rFonts w:cs="Calibri"/>
+        </w:rPr>
+        <w:t xml:space="preserve">  </w:t>
       </w:r>
     </w:p>
     <w:p>
@@ -12743,7 +12658,7 @@
           <w:tab w:val="left" w:pos="2694"/>
         </w:tabs>
         <w:rPr>
-          <w:rFonts w:asciiTheme="minorHAnsi" w:hAnsiTheme="minorHAnsi" w:cs="Calibri"/>
+          <w:rFonts w:cs="Calibri"/>
         </w:rPr>
       </w:pPr>
       <w:r>
@@ -12757,6 +12672,41 @@
         <w:rPr>
           <w:rFonts w:cs="Calibri"/>
         </w:rPr>
+        <w:t>m</w:t>
+      </w:r>
+      <w:r>
+        <w:rPr>
+          <w:rFonts w:cs="Calibri"/>
+        </w:rPr>
+        <w:t>rvdas</w:t>
+      </w:r>
+      <w:proofErr w:type="spellEnd"/>
+      <w:r>
+        <w:rPr>
+          <w:rFonts w:cs="Calibri"/>
+        </w:rPr>
+        <w:tab/>
+        <w:t>lists the ‘</w:t>
+      </w:r>
+      <w:proofErr w:type="spellStart"/>
+      <w:r>
+        <w:rPr>
+          <w:rFonts w:cs="Calibri"/>
+        </w:rPr>
+        <w:t>mr</w:t>
+      </w:r>
+      <w:proofErr w:type="spellEnd"/>
+      <w:r>
+        <w:rPr>
+          <w:rFonts w:cs="Calibri"/>
+        </w:rPr>
+        <w:t xml:space="preserve">’ commands (alternates: </w:t>
+      </w:r>
+      <w:proofErr w:type="spellStart"/>
+      <w:r>
+        <w:rPr>
+          <w:rFonts w:cs="Calibri"/>
+        </w:rPr>
         <w:t>mtechsas</w:t>
       </w:r>
       <w:proofErr w:type="spellEnd"/>
@@ -12764,9 +12714,23 @@
         <w:rPr>
           <w:rFonts w:cs="Calibri"/>
         </w:rPr>
-        <w:tab/>
-        <w:t xml:space="preserve">   lists the 'mt' commands</w:t>
-      </w:r>
+        <w:t xml:space="preserve"> or </w:t>
+      </w:r>
+      <w:proofErr w:type="spellStart"/>
+      <w:r>
+        <w:rPr>
+          <w:rFonts w:cs="Calibri"/>
+        </w:rPr>
+        <w:t>mscs</w:t>
+      </w:r>
+      <w:proofErr w:type="spellEnd"/>
+      <w:r>
+        <w:rPr>
+          <w:rFonts w:cs="Calibri"/>
+        </w:rPr>
+        <w:t>)</w:t>
+      </w:r>
+      <w:proofErr w:type="spellStart"/>
     </w:p>
     <w:p>
       <w:pPr>
@@ -12778,12 +12742,23 @@
           <w:rFonts w:asciiTheme="minorHAnsi" w:hAnsiTheme="minorHAnsi" w:cs="Calibri"/>
         </w:rPr>
       </w:pPr>
-      <w:proofErr w:type="spellStart"/>
-      <w:r>
-        <w:rPr>
-          <w:rFonts w:cs="Calibri"/>
-        </w:rPr>
-        <w:t>mtlookd</w:t>
+      <w:r>
+        <w:rPr>
+          <w:rFonts w:cs="Calibri"/>
+        </w:rPr>
+        <w:t>m</w:t>
+      </w:r>
+      <w:r>
+        <w:rPr>
+          <w:rFonts w:cs="Calibri"/>
+        </w:rPr>
+        <w:t>r</w:t>
+      </w:r>
+      <w:r>
+        <w:rPr>
+          <w:rFonts w:cs="Calibri"/>
+        </w:rPr>
+        <w:t>lookd</w:t>
       </w:r>
       <w:proofErr w:type="spellEnd"/>
       <w:r>
@@ -12791,7 +12766,12 @@
           <w:rFonts w:cs="Calibri"/>
         </w:rPr>
         <w:tab/>
-        <w:t xml:space="preserve">   tells you filename, start, end</w:t>
+      </w:r>
+      <w:r>
+        <w:rPr>
+          <w:rFonts w:cs="Calibri"/>
+        </w:rPr>
+        <w:t>tells you filename, start, end</w:t>
       </w:r>
     </w:p>
     <w:p>
@@ -12809,7 +12789,19 @@
         <w:rPr>
           <w:rFonts w:cs="Calibri"/>
         </w:rPr>
-        <w:t>mtlookdf</w:t>
+        <w:t>m</w:t>
+      </w:r>
+      <w:r>
+        <w:rPr>
+          <w:rFonts w:cs="Calibri"/>
+        </w:rPr>
+        <w:t>r</w:t>
+      </w:r>
+      <w:r>
+        <w:rPr>
+          <w:rFonts w:cs="Calibri"/>
+        </w:rPr>
+        <w:t>names</w:t>
       </w:r>
       <w:proofErr w:type="spellEnd"/>
       <w:r>
@@ -12817,30 +12809,41 @@
           <w:rFonts w:cs="Calibri"/>
         </w:rPr>
         <w:tab/>
-        <w:t xml:space="preserve">   faster version that </w:t>
-      </w:r>
-      <w:proofErr w:type="spellStart"/>
-      <w:r>
-        <w:rPr>
-          <w:rFonts w:cs="Calibri"/>
-        </w:rPr>
-        <w:t>doesnt</w:t>
-      </w:r>
-      <w:proofErr w:type="spellEnd"/>
-      <w:r>
-        <w:rPr>
-          <w:rFonts w:cs="Calibri"/>
-        </w:rPr>
-        <w:t xml:space="preserve"> count </w:t>
-      </w:r>
-      <w:proofErr w:type="spellStart"/>
-      <w:r>
-        <w:rPr>
-          <w:rFonts w:cs="Calibri"/>
-        </w:rPr>
-        <w:t>datacycles</w:t>
-      </w:r>
-      <w:proofErr w:type="spellEnd"/>
+      </w:r>
+      <w:r>
+        <w:rPr>
+          <w:rFonts w:cs="Calibri"/>
+        </w:rPr>
+        <w:t xml:space="preserve">lists </w:t>
+      </w:r>
+      <w:proofErr w:type="spellStart"/>
+      <w:r>
+        <w:rPr>
+          <w:rFonts w:cs="Calibri"/>
+        </w:rPr>
+        <w:t>mexec</w:t>
+      </w:r>
+      <w:proofErr w:type="spellEnd"/>
+      <w:r>
+        <w:rPr>
+          <w:rFonts w:cs="Calibri"/>
+        </w:rPr>
+        <w:t xml:space="preserve"> '</w:t>
+      </w:r>
+      <w:proofErr w:type="spellStart"/>
+      <w:r>
+        <w:rPr>
+          <w:rFonts w:cs="Calibri"/>
+        </w:rPr>
+        <w:t>shortnames</w:t>
+      </w:r>
+      <w:proofErr w:type="spellEnd"/>
+      <w:r>
+        <w:rPr>
+          <w:rFonts w:cs="Calibri"/>
+        </w:rPr>
+        <w:t>', full filenames in cell array.</w:t>
+      </w:r>
     </w:p>
     <w:p>
       <w:pPr>
@@ -12857,43 +12860,63 @@
         <w:rPr>
           <w:rFonts w:cs="Calibri"/>
         </w:rPr>
-        <w:t>mtnames</w:t>
-      </w:r>
-      <w:proofErr w:type="spellEnd"/>
+        <w:t>m</w:t>
+      </w:r>
+      <w:r>
+        <w:rPr>
+          <w:rFonts w:cs="Calibri"/>
+        </w:rPr>
+        <w:t>r</w:t>
+      </w:r>
+      <w:r>
+        <w:rPr>
+          <w:rFonts w:cs="Calibri"/>
+        </w:rPr>
+        <w:t>dfinfo</w:t>
+      </w:r>
+      <w:proofErr w:type="spellEnd"/>
+      <w:r>
+        <w:rPr>
+          <w:rFonts w:cs="Calibri"/>
+        </w:rPr>
+        <w:t xml:space="preserve"> winch</w:t>
+      </w:r>
       <w:r>
         <w:rPr>
           <w:rFonts w:cs="Calibri"/>
         </w:rPr>
         <w:tab/>
-        <w:t xml:space="preserve">   lists </w:t>
-      </w:r>
-      <w:proofErr w:type="spellStart"/>
-      <w:r>
-        <w:rPr>
-          <w:rFonts w:cs="Calibri"/>
-        </w:rPr>
-        <w:t>mexec</w:t>
-      </w:r>
-      <w:proofErr w:type="spellEnd"/>
-      <w:r>
-        <w:rPr>
-          <w:rFonts w:cs="Calibri"/>
-        </w:rPr>
-        <w:t xml:space="preserve"> '</w:t>
-      </w:r>
-      <w:proofErr w:type="spellStart"/>
-      <w:r>
-        <w:rPr>
-          <w:rFonts w:cs="Calibri"/>
-        </w:rPr>
-        <w:t>shortnames</w:t>
-      </w:r>
-      <w:proofErr w:type="spellEnd"/>
-      <w:r>
-        <w:rPr>
-          <w:rFonts w:cs="Calibri"/>
-        </w:rPr>
-        <w:t>', full filenames in cell array.</w:t>
+        <w:t xml:space="preserve">provides info about that </w:t>
+      </w:r>
+      <w:proofErr w:type="spellStart"/>
+      <w:r>
+        <w:rPr>
+          <w:rFonts w:cs="Calibri"/>
+        </w:rPr>
+        <w:t>datastream</w:t>
+      </w:r>
+      <w:proofErr w:type="spellEnd"/>
+      <w:r>
+        <w:rPr>
+          <w:rFonts w:cs="Calibri"/>
+        </w:rPr>
+        <w:t xml:space="preserve"> (</w:t>
+      </w:r>
+      <w:proofErr w:type="spellStart"/>
+      <w:proofErr w:type="gramStart"/>
+      <w:r>
+        <w:rPr>
+          <w:rFonts w:cs="Calibri"/>
+        </w:rPr>
+        <w:t>eg</w:t>
+      </w:r>
+      <w:proofErr w:type="spellEnd"/>
+      <w:proofErr w:type="gramEnd"/>
+      <w:r>
+        <w:rPr>
+          <w:rFonts w:cs="Calibri"/>
+        </w:rPr>
+        <w:t xml:space="preserve"> winch)</w:t>
       </w:r>
     </w:p>
     <w:p>
@@ -12911,21 +12934,47 @@
         <w:rPr>
           <w:rFonts w:cs="Calibri"/>
         </w:rPr>
-        <w:t>mtdfinfo</w:t>
-      </w:r>
-      <w:proofErr w:type="spellEnd"/>
-      <w:r>
-        <w:rPr>
-          <w:rFonts w:cs="Calibri"/>
-        </w:rPr>
-        <w:t xml:space="preserve"> winch</w:t>
+        <w:t>m</w:t>
+      </w:r>
+      <w:r>
+        <w:rPr>
+          <w:rFonts w:cs="Calibri"/>
+        </w:rPr>
+        <w:t>r</w:t>
+      </w:r>
+      <w:r>
+        <w:rPr>
+          <w:rFonts w:cs="Calibri"/>
+        </w:rPr>
+        <w:t>gaps</w:t>
+      </w:r>
+      <w:proofErr w:type="spellEnd"/>
+      <w:r>
+        <w:rPr>
+          <w:rFonts w:cs="Calibri"/>
+        </w:rPr>
+        <w:t xml:space="preserve"> </w:t>
+      </w:r>
+      <w:proofErr w:type="spellStart"/>
+      <w:r>
+        <w:rPr>
+          <w:rFonts w:cs="Calibri"/>
+        </w:rPr>
+        <w:t>gyro_s</w:t>
+      </w:r>
+      <w:proofErr w:type="spellEnd"/>
+      <w:r>
+        <w:rPr>
+          <w:rFonts w:cs="Calibri"/>
+        </w:rPr>
+        <w:t xml:space="preserve"> 10s</w:t>
       </w:r>
       <w:r>
         <w:rPr>
           <w:rFonts w:cs="Calibri"/>
         </w:rPr>
         <w:tab/>
-        <w:t xml:space="preserve">   provides info about that </w:t>
+        <w:t xml:space="preserve">lists gaps in </w:t>
       </w:r>
       <w:proofErr w:type="spellStart"/>
       <w:r>
@@ -12939,23 +12988,7 @@
         <w:rPr>
           <w:rFonts w:cs="Calibri"/>
         </w:rPr>
-        <w:t xml:space="preserve"> (</w:t>
-      </w:r>
-      <w:proofErr w:type="spellStart"/>
-      <w:proofErr w:type="gramStart"/>
-      <w:r>
-        <w:rPr>
-          <w:rFonts w:cs="Calibri"/>
-        </w:rPr>
-        <w:t>eg</w:t>
-      </w:r>
-      <w:proofErr w:type="spellEnd"/>
-      <w:proofErr w:type="gramEnd"/>
-      <w:r>
-        <w:rPr>
-          <w:rFonts w:cs="Calibri"/>
-        </w:rPr>
-        <w:t xml:space="preserve"> winch)</w:t>
+        <w:t xml:space="preserve"> of more than 10s</w:t>
       </w:r>
     </w:p>
     <w:p>
@@ -12969,72 +13002,24 @@
         </w:rPr>
       </w:pPr>
       <w:proofErr w:type="spellStart"/>
-      <w:r>
-        <w:rPr>
-          <w:rFonts w:cs="Calibri"/>
-        </w:rPr>
-        <w:t>mtgaps</w:t>
-      </w:r>
-      <w:proofErr w:type="spellEnd"/>
-      <w:r>
-        <w:rPr>
-          <w:rFonts w:cs="Calibri"/>
-        </w:rPr>
-        <w:t xml:space="preserve"> </w:t>
-      </w:r>
-      <w:proofErr w:type="spellStart"/>
-      <w:r>
-        <w:rPr>
-          <w:rFonts w:cs="Calibri"/>
-        </w:rPr>
-        <w:t>gyro_s</w:t>
-      </w:r>
-      <w:proofErr w:type="spellEnd"/>
-      <w:r>
-        <w:rPr>
-          <w:rFonts w:cs="Calibri"/>
-        </w:rPr>
-        <w:t xml:space="preserve"> 10s</w:t>
-      </w:r>
-      <w:r>
-        <w:rPr>
-          <w:rFonts w:cs="Calibri"/>
-        </w:rPr>
-        <w:tab/>
-        <w:t xml:space="preserve">   lists gaps in </w:t>
-      </w:r>
-      <w:proofErr w:type="spellStart"/>
-      <w:r>
-        <w:rPr>
-          <w:rFonts w:cs="Calibri"/>
-        </w:rPr>
-        <w:t>datastream</w:t>
-      </w:r>
-      <w:proofErr w:type="spellEnd"/>
-      <w:r>
-        <w:rPr>
-          <w:rFonts w:cs="Calibri"/>
-        </w:rPr>
-        <w:t xml:space="preserve"> of more than 10s</w:t>
-      </w:r>
-    </w:p>
-    <w:p>
-      <w:pPr>
-        <w:tabs>
-          <w:tab w:val="left" w:pos="284"/>
-          <w:tab w:val="left" w:pos="2694"/>
-        </w:tabs>
-        <w:rPr>
-          <w:rFonts w:asciiTheme="minorHAnsi" w:hAnsiTheme="minorHAnsi" w:cs="Calibri"/>
-        </w:rPr>
-      </w:pPr>
-      <w:proofErr w:type="spellStart"/>
       <w:proofErr w:type="gramStart"/>
       <w:r>
         <w:rPr>
           <w:rFonts w:cs="Calibri"/>
         </w:rPr>
-        <w:t>mtposinfo</w:t>
+        <w:t>m</w:t>
+      </w:r>
+      <w:r>
+        <w:rPr>
+          <w:rFonts w:cs="Calibri"/>
+        </w:rPr>
+        <w:t>r</w:t>
+      </w:r>
+      <w:r>
+        <w:rPr>
+          <w:rFonts w:cs="Calibri"/>
+        </w:rPr>
+        <w:t>posinfo</w:t>
       </w:r>
       <w:proofErr w:type="spellEnd"/>
       <w:r>
@@ -13094,21 +13079,27 @@
         </w:tabs>
         <w:spacing w:after="240"/>
         <w:rPr>
-          <w:rFonts w:asciiTheme="minorHAnsi" w:hAnsiTheme="minorHAnsi" w:cs="Calibri"/>
-        </w:rPr>
-      </w:pPr>
-      <w:r>
-        <w:rPr>
-          <w:rFonts w:cs="Calibri"/>
-        </w:rPr>
-        <w:t xml:space="preserve">help </w:t>
-      </w:r>
-      <w:proofErr w:type="spellStart"/>
-      <w:r>
-        <w:rPr>
-          <w:rFonts w:cs="Calibri"/>
-        </w:rPr>
-        <w:t>mtlistit</w:t>
+          <w:rFonts w:cs="Calibri"/>
+        </w:rPr>
+      </w:pPr>
+      <w:proofErr w:type="spellStart"/>
+      <w:r>
+        <w:rPr>
+          <w:rFonts w:cs="Calibri"/>
+        </w:rPr>
+        <w:t>m</w:t>
+      </w:r>
+      <w:r>
+        <w:rPr>
+          <w:rFonts w:cs="Calibri"/>
+        </w:rPr>
+        <w:t>r</w:t>
+      </w:r>
+      <w:r>
+        <w:rPr>
+          <w:rFonts w:cs="Calibri"/>
+        </w:rPr>
+        <w:t>listit</w:t>
       </w:r>
       <w:proofErr w:type="spellEnd"/>
       <w:r>
@@ -13116,28 +13107,40 @@
           <w:rFonts w:cs="Calibri"/>
         </w:rPr>
         <w:tab/>
-        <w:t xml:space="preserve">   for how to use </w:t>
-      </w:r>
-      <w:proofErr w:type="spellStart"/>
-      <w:r>
-        <w:rPr>
-          <w:rFonts w:cs="Calibri"/>
-        </w:rPr>
-        <w:t>mtlistit</w:t>
-      </w:r>
-      <w:proofErr w:type="spellEnd"/>
-      <w:r>
-        <w:rPr>
-          <w:rFonts w:cs="Calibri"/>
-        </w:rPr>
-        <w:t xml:space="preserve"> to list segments of data</w:t>
+        <w:t>list segments of data</w:t>
+      </w:r>
+    </w:p>
+    <w:p>
+      <w:pPr>
+        <w:tabs>
+          <w:tab w:val="left" w:pos="284"/>
+          <w:tab w:val="left" w:pos="2694"/>
+        </w:tabs>
+        <w:spacing w:after="240"/>
+        <w:rPr>
+          <w:rFonts w:cs="Calibri"/>
+        </w:rPr>
+      </w:pPr>
+      <w:proofErr w:type="spellStart"/>
+      <w:r>
+        <w:rPr>
+          <w:rFonts w:cs="Calibri"/>
+        </w:rPr>
+        <w:t>mrload</w:t>
+      </w:r>
+      <w:proofErr w:type="spellEnd"/>
+      <w:r>
+        <w:rPr>
+          <w:rFonts w:cs="Calibri"/>
+        </w:rPr>
+        <w:tab/>
+        <w:t>load data from specified table/stream and time range</w:t>
       </w:r>
     </w:p>
     <w:p>
       <w:pPr>
         <w:pStyle w:val="Heading3"/>
         <w:rPr>
-          <w:rFonts w:hint="eastAsia"/>
           <w:lang w:val="en-GB"/>
         </w:rPr>
       </w:pPr>
@@ -13220,7 +13223,21 @@
           <w:rFonts w:cs="Calibri"/>
           <w:lang w:val="en-GB"/>
         </w:rPr>
-        <w:t xml:space="preserve"> SBE35 not used on JC) that short name is ignored by the </w:t>
+        <w:t xml:space="preserve"> SBE3</w:t>
+      </w:r>
+      <w:r>
+        <w:rPr>
+          <w:rFonts w:cs="Calibri"/>
+          <w:lang w:val="en-GB"/>
+        </w:rPr>
+        <w:t>8</w:t>
+      </w:r>
+      <w:r>
+        <w:rPr>
+          <w:rFonts w:cs="Calibri"/>
+          <w:lang w:val="en-GB"/>
+        </w:rPr>
+        <w:t xml:space="preserve"> not used on JC) that short name is ignored by the </w:t>
       </w:r>
       <w:proofErr w:type="spellStart"/>
       <w:r>
@@ -13290,9 +13307,6 @@
     <w:p>
       <w:pPr>
         <w:pStyle w:val="Heading3"/>
-        <w:rPr>
-          <w:rFonts w:hint="eastAsia"/>
-        </w:rPr>
       </w:pPr>
       <w:r>
         <w:t xml:space="preserve">4.1.3 Automatic daily processing </w:t>
@@ -13334,23 +13348,37 @@
           <w:rFonts w:cs="Calibri"/>
           <w:lang w:val="en-GB"/>
         </w:rPr>
-        <w:t>nnn</w:t>
-      </w:r>
-      <w:proofErr w:type="spellEnd"/>
-      <w:r>
-        <w:rPr>
-          <w:rFonts w:cs="Calibri"/>
-          <w:lang w:val="en-GB"/>
-        </w:rPr>
-        <w:t xml:space="preserve">]; </w:t>
-      </w:r>
-      <w:proofErr w:type="spellStart"/>
-      <w:r>
-        <w:rPr>
-          <w:rFonts w:cs="Calibri"/>
-          <w:lang w:val="en-GB"/>
-        </w:rPr>
-        <w:t>m_daily_proc</w:t>
+        <w:t>ddd</w:t>
+      </w:r>
+      <w:proofErr w:type="spellEnd"/>
+      <w:r>
+        <w:rPr>
+          <w:rFonts w:cs="Calibri"/>
+          <w:lang w:val="en-GB"/>
+        </w:rPr>
+        <w:t>];</w:t>
+      </w:r>
+      <w:r>
+        <w:rPr>
+          <w:rFonts w:cs="Calibri"/>
+          <w:lang w:val="en-GB"/>
+        </w:rPr>
+        <w:t xml:space="preserve"> </w:t>
+      </w:r>
+      <w:proofErr w:type="spellStart"/>
+      <w:r>
+        <w:rPr>
+          <w:rFonts w:cs="Calibri"/>
+          <w:lang w:val="en-GB"/>
+        </w:rPr>
+        <w:t>uway</w:t>
+      </w:r>
+      <w:r>
+        <w:rPr>
+          <w:rFonts w:cs="Calibri"/>
+          <w:lang w:val="en-GB"/>
+        </w:rPr>
+        <w:t>_daily_proc</w:t>
       </w:r>
       <w:proofErr w:type="spellEnd"/>
     </w:p>
@@ -13368,7 +13396,30 @@
           <w:rFonts w:cs="Calibri"/>
           <w:lang w:val="en-GB"/>
         </w:rPr>
-        <w:t xml:space="preserve">where days is a vector of the days you want to process, not </w:t>
+        <w:t xml:space="preserve">where days is a vector of the </w:t>
+      </w:r>
+      <w:proofErr w:type="spellStart"/>
+      <w:r>
+        <w:rPr>
+          <w:rFonts w:cs="Calibri"/>
+          <w:lang w:val="en-GB"/>
+        </w:rPr>
+        <w:t>year</w:t>
+      </w:r>
+      <w:r>
+        <w:rPr>
+          <w:rFonts w:cs="Calibri"/>
+          <w:lang w:val="en-GB"/>
+        </w:rPr>
+        <w:t>days</w:t>
+      </w:r>
+      <w:proofErr w:type="spellEnd"/>
+      <w:r>
+        <w:rPr>
+          <w:rFonts w:cs="Calibri"/>
+          <w:lang w:val="en-GB"/>
+        </w:rPr>
+        <w:t xml:space="preserve"> you want to process, not </w:t>
       </w:r>
       <w:proofErr w:type="gramStart"/>
       <w:r>
@@ -13384,7 +13435,37 @@
           <w:rFonts w:cs="Calibri"/>
           <w:lang w:val="en-GB"/>
         </w:rPr>
-        <w:t xml:space="preserve"> yesterday (the last complete day). </w:t>
+        <w:t xml:space="preserve"> yesterday (the last complete day).</w:t>
+      </w:r>
+      <w:r>
+        <w:rPr>
+          <w:rFonts w:cs="Calibri"/>
+          <w:lang w:val="en-GB"/>
+        </w:rPr>
+        <w:t xml:space="preserve"> If days is not found it defaults </w:t>
+      </w:r>
+      <w:proofErr w:type="gramStart"/>
+      <w:r>
+        <w:rPr>
+          <w:rFonts w:cs="Calibri"/>
+          <w:lang w:val="en-GB"/>
+        </w:rPr>
+        <w:t>to</w:t>
+      </w:r>
+      <w:proofErr w:type="gramEnd"/>
+      <w:r>
+        <w:rPr>
+          <w:rFonts w:cs="Calibri"/>
+          <w:lang w:val="en-GB"/>
+        </w:rPr>
+        <w:t xml:space="preserve"> yesterday. </w:t>
+      </w:r>
+      <w:r>
+        <w:rPr>
+          <w:rFonts w:cs="Calibri"/>
+          <w:lang w:val="en-GB"/>
+        </w:rPr>
+        <w:t xml:space="preserve"> </w:t>
       </w:r>
     </w:p>
     <w:p>
@@ -13392,17 +13473,24 @@
         <w:spacing w:after="240"/>
         <w:ind w:left="284"/>
         <w:rPr>
-          <w:rFonts w:asciiTheme="minorHAnsi" w:hAnsiTheme="minorHAnsi" w:cs="Calibri"/>
-          <w:lang w:val="en-GB"/>
-        </w:rPr>
-      </w:pPr>
-      <w:proofErr w:type="spellStart"/>
-      <w:r>
-        <w:rPr>
-          <w:rFonts w:cs="Calibri"/>
-          <w:lang w:val="en-GB"/>
-        </w:rPr>
-        <w:t>m_daily_proc.m</w:t>
+          <w:rFonts w:cs="Calibri"/>
+          <w:lang w:val="en-GB"/>
+        </w:rPr>
+      </w:pPr>
+      <w:proofErr w:type="spellStart"/>
+      <w:r>
+        <w:rPr>
+          <w:rFonts w:cs="Calibri"/>
+          <w:lang w:val="en-GB"/>
+        </w:rPr>
+        <w:t>uway</w:t>
+      </w:r>
+      <w:r>
+        <w:rPr>
+          <w:rFonts w:cs="Calibri"/>
+          <w:lang w:val="en-GB"/>
+        </w:rPr>
+        <w:t>_daily_proc.m</w:t>
       </w:r>
       <w:proofErr w:type="spellEnd"/>
       <w:r>
@@ -13418,6 +13506,36 @@
           <w:rFonts w:cs="Calibri"/>
           <w:lang w:val="en-GB"/>
         </w:rPr>
+        <w:t>m</w:t>
+      </w:r>
+      <w:r>
+        <w:rPr>
+          <w:rFonts w:cs="Calibri"/>
+          <w:lang w:val="en-GB"/>
+        </w:rPr>
+        <w:t>r</w:t>
+      </w:r>
+      <w:r>
+        <w:rPr>
+          <w:rFonts w:cs="Calibri"/>
+          <w:lang w:val="en-GB"/>
+        </w:rPr>
+        <w:t>names</w:t>
+      </w:r>
+      <w:proofErr w:type="spellEnd"/>
+      <w:r>
+        <w:rPr>
+          <w:rFonts w:cs="Calibri"/>
+          <w:lang w:val="en-GB"/>
+        </w:rPr>
+        <w:t xml:space="preserve"> (or </w:t>
+      </w:r>
+      <w:proofErr w:type="spellStart"/>
+      <w:r>
+        <w:rPr>
+          <w:rFonts w:cs="Calibri"/>
+          <w:lang w:val="en-GB"/>
+        </w:rPr>
         <w:t>mtnames</w:t>
       </w:r>
       <w:proofErr w:type="spellEnd"/>
@@ -13426,7 +13544,69 @@
           <w:rFonts w:cs="Calibri"/>
           <w:lang w:val="en-GB"/>
         </w:rPr>
-        <w:t xml:space="preserve"> (for </w:t>
+        <w:t>/</w:t>
+      </w:r>
+      <w:proofErr w:type="spellStart"/>
+      <w:r>
+        <w:rPr>
+          <w:rFonts w:cs="Calibri"/>
+          <w:lang w:val="en-GB"/>
+        </w:rPr>
+        <w:t>msnames</w:t>
+      </w:r>
+      <w:proofErr w:type="spellEnd"/>
+      <w:r>
+        <w:rPr>
+          <w:rFonts w:cs="Calibri"/>
+          <w:lang w:val="en-GB"/>
+        </w:rPr>
+        <w:t>)</w:t>
+      </w:r>
+      <w:r>
+        <w:rPr>
+          <w:rFonts w:cs="Calibri"/>
+          <w:lang w:val="en-GB"/>
+        </w:rPr>
+        <w:t xml:space="preserve"> finds which ones are present in the </w:t>
+      </w:r>
+      <w:proofErr w:type="spellStart"/>
+      <w:r>
+        <w:rPr>
+          <w:rFonts w:cs="Calibri"/>
+          <w:lang w:val="en-GB"/>
+        </w:rPr>
+        <w:t>rvdas</w:t>
+      </w:r>
+      <w:proofErr w:type="spellEnd"/>
+      <w:r>
+        <w:rPr>
+          <w:rFonts w:cs="Calibri"/>
+          <w:lang w:val="en-GB"/>
+        </w:rPr>
+        <w:t xml:space="preserve"> table list</w:t>
+      </w:r>
+      <w:r>
+        <w:rPr>
+          <w:rFonts w:cs="Calibri"/>
+          <w:lang w:val="en-GB"/>
+        </w:rPr>
+        <w:t xml:space="preserve"> or the </w:t>
+      </w:r>
+      <w:proofErr w:type="spellStart"/>
+      <w:r>
+        <w:rPr>
+          <w:rFonts w:cs="Calibri"/>
+          <w:lang w:val="en-GB"/>
+        </w:rPr>
+        <w:t>scs</w:t>
+      </w:r>
+      <w:proofErr w:type="spellEnd"/>
+      <w:r>
+        <w:rPr>
+          <w:rFonts w:cs="Calibri"/>
+          <w:lang w:val="en-GB"/>
+        </w:rPr>
+        <w:t xml:space="preserve"> or </w:t>
       </w:r>
       <w:proofErr w:type="spellStart"/>
       <w:r>
@@ -13442,71 +13622,14 @@
           <w:rFonts w:cs="Calibri"/>
           <w:lang w:val="en-GB"/>
         </w:rPr>
-        <w:t xml:space="preserve">) or </w:t>
-      </w:r>
-      <w:proofErr w:type="spellStart"/>
-      <w:r>
-        <w:rPr>
-          <w:rFonts w:cs="Calibri"/>
-          <w:lang w:val="en-GB"/>
-        </w:rPr>
-        <w:t>msnames</w:t>
-      </w:r>
-      <w:proofErr w:type="spellEnd"/>
-      <w:r>
-        <w:rPr>
-          <w:rFonts w:cs="Calibri"/>
-          <w:lang w:val="en-GB"/>
-        </w:rPr>
-        <w:t xml:space="preserve"> (for </w:t>
-      </w:r>
-      <w:proofErr w:type="spellStart"/>
-      <w:r>
-        <w:rPr>
-          <w:rFonts w:cs="Calibri"/>
-          <w:lang w:val="en-GB"/>
-        </w:rPr>
-        <w:t>scs</w:t>
-      </w:r>
-      <w:proofErr w:type="spellEnd"/>
-      <w:r>
-        <w:rPr>
-          <w:rFonts w:cs="Calibri"/>
-          <w:lang w:val="en-GB"/>
-        </w:rPr>
-        <w:t xml:space="preserve">), finds which ones are present in the </w:t>
-      </w:r>
-      <w:proofErr w:type="spellStart"/>
-      <w:r>
-        <w:rPr>
-          <w:rFonts w:cs="Calibri"/>
-          <w:lang w:val="en-GB"/>
-        </w:rPr>
-        <w:t>scs</w:t>
-      </w:r>
-      <w:proofErr w:type="spellEnd"/>
-      <w:r>
-        <w:rPr>
-          <w:rFonts w:cs="Calibri"/>
-          <w:lang w:val="en-GB"/>
-        </w:rPr>
-        <w:t xml:space="preserve"> or </w:t>
-      </w:r>
-      <w:proofErr w:type="spellStart"/>
-      <w:r>
-        <w:rPr>
-          <w:rFonts w:cs="Calibri"/>
-          <w:lang w:val="en-GB"/>
-        </w:rPr>
-        <w:t>techsas</w:t>
-      </w:r>
-      <w:proofErr w:type="spellEnd"/>
-      <w:r>
-        <w:rPr>
-          <w:rFonts w:cs="Calibri"/>
-          <w:lang w:val="en-GB"/>
-        </w:rPr>
-        <w:t xml:space="preserve"> link directory, and calls mday_01.m to load them, producing a series of daily files from each data stream, located in their individual directories (</w:t>
+        <w:t xml:space="preserve"> link directory, and calls mday_01.m to load them, </w:t>
+      </w:r>
+      <w:r>
+        <w:rPr>
+          <w:rFonts w:cs="Calibri"/>
+          <w:lang w:val="en-GB"/>
+        </w:rPr>
+        <w:t>producing a series of daily files from each data stream, located in their individual directories (</w:t>
       </w:r>
       <w:proofErr w:type="gramStart"/>
       <w:r>
@@ -13522,7 +13645,113 @@
           <w:rFonts w:cs="Calibri"/>
           <w:lang w:val="en-GB"/>
         </w:rPr>
-        <w:t xml:space="preserve"> bathy/sim/sim_cruise_dnnn_raw.nc).  </w:t>
+        <w:t xml:space="preserve"> bathy/</w:t>
+      </w:r>
+      <w:proofErr w:type="spellStart"/>
+      <w:r>
+        <w:rPr>
+          <w:rFonts w:cs="Calibri"/>
+          <w:lang w:val="en-GB"/>
+        </w:rPr>
+        <w:t>s</w:t>
+      </w:r>
+      <w:r>
+        <w:rPr>
+          <w:rFonts w:cs="Calibri"/>
+          <w:lang w:val="en-GB"/>
+        </w:rPr>
+        <w:t>ingleb</w:t>
+      </w:r>
+      <w:proofErr w:type="spellEnd"/>
+      <w:r>
+        <w:rPr>
+          <w:rFonts w:cs="Calibri"/>
+          <w:lang w:val="en-GB"/>
+        </w:rPr>
+        <w:t>/s</w:t>
+      </w:r>
+      <w:r>
+        <w:rPr>
+          <w:rFonts w:cs="Calibri"/>
+          <w:lang w:val="en-GB"/>
+        </w:rPr>
+        <w:t>ingleb</w:t>
+      </w:r>
+      <w:r>
+        <w:rPr>
+          <w:rFonts w:cs="Calibri"/>
+          <w:lang w:val="en-GB"/>
+        </w:rPr>
+        <w:t>_</w:t>
+      </w:r>
+      <w:r>
+        <w:rPr>
+          <w:rFonts w:cs="Calibri"/>
+          <w:lang w:val="en-GB"/>
+        </w:rPr>
+        <w:t>jc238_d197_raw.nc).</w:t>
+      </w:r>
+      <w:r>
+        <w:rPr>
+          <w:rFonts w:cs="Calibri"/>
+          <w:lang w:val="en-GB"/>
+        </w:rPr>
+        <w:t xml:space="preserve"> It is also possible to exclude some streams/set a limited list of streams for </w:t>
+      </w:r>
+      <w:proofErr w:type="spellStart"/>
+      <w:r>
+        <w:rPr>
+          <w:rFonts w:cs="Calibri"/>
+          <w:lang w:val="en-GB"/>
+        </w:rPr>
+        <w:t>uway_daily_proc.m</w:t>
+      </w:r>
+      <w:proofErr w:type="spellEnd"/>
+      <w:r>
+        <w:rPr>
+          <w:rFonts w:cs="Calibri"/>
+          <w:lang w:val="en-GB"/>
+        </w:rPr>
+        <w:t xml:space="preserve">, but by default it processes everything found in both </w:t>
+      </w:r>
+      <w:proofErr w:type="spellStart"/>
+      <w:r>
+        <w:rPr>
+          <w:rFonts w:cs="Calibri"/>
+          <w:lang w:val="en-GB"/>
+        </w:rPr>
+        <w:t>mrnames</w:t>
+      </w:r>
+      <w:proofErr w:type="spellEnd"/>
+      <w:r>
+        <w:rPr>
+          <w:rFonts w:cs="Calibri"/>
+          <w:lang w:val="en-GB"/>
+        </w:rPr>
+        <w:t xml:space="preserve"> (etc.) and </w:t>
+      </w:r>
+      <w:proofErr w:type="spellStart"/>
+      <w:r>
+        <w:rPr>
+          <w:rFonts w:cs="Calibri"/>
+          <w:lang w:val="en-GB"/>
+        </w:rPr>
+        <w:t>m_udir.m</w:t>
+      </w:r>
+      <w:proofErr w:type="spellEnd"/>
+      <w:r>
+        <w:rPr>
+          <w:rFonts w:cs="Calibri"/>
+          <w:lang w:val="en-GB"/>
+        </w:rPr>
+        <w:t xml:space="preserve">. </w:t>
+      </w:r>
+      <w:r>
+        <w:rPr>
+          <w:rFonts w:cs="Calibri"/>
+          <w:lang w:val="en-GB"/>
+        </w:rPr>
+        <w:t xml:space="preserve">If no data are available on a day from a given stream, that stream is skipped. </w:t>
       </w:r>
     </w:p>
     <w:p>
@@ -13534,12 +13763,29 @@
           <w:lang w:val="en-GB"/>
         </w:rPr>
       </w:pPr>
-      <w:r>
-        <w:rPr>
-          <w:rFonts w:cs="Calibri"/>
-          <w:lang w:val="en-GB"/>
-        </w:rPr>
-        <w:t>It then performs additional processing and cleaning steps on some streams by calling mday_01_clean_av.m, which has cases for different streams.  The automatic processing includes renaming variables to standard names (</w:t>
+      <w:proofErr w:type="spellStart"/>
+      <w:r>
+        <w:rPr>
+          <w:rFonts w:cs="Calibri"/>
+          <w:lang w:val="en-GB"/>
+        </w:rPr>
+        <w:t>uway_daily_proc.m</w:t>
+      </w:r>
+      <w:proofErr w:type="spellEnd"/>
+      <w:r>
+        <w:rPr>
+          <w:rFonts w:cs="Calibri"/>
+          <w:lang w:val="en-GB"/>
+        </w:rPr>
+        <w:t xml:space="preserve"> then performs additional processing and cleaning steps on some streams by calling mday_01_clean_av.m, which has cases for different streams.  The automatic processing includes renaming variables to standard </w:t>
+      </w:r>
+      <w:r>
+        <w:rPr>
+          <w:rFonts w:cs="Calibri"/>
+          <w:lang w:val="en-GB"/>
+        </w:rPr>
+        <w:lastRenderedPageBreak/>
+        <w:t>names (</w:t>
       </w:r>
       <w:proofErr w:type="gramStart"/>
       <w:r>
@@ -13571,7 +13817,35 @@
           <w:rFonts w:cs="Calibri"/>
           <w:lang w:val="en-GB"/>
         </w:rPr>
-        <w:t xml:space="preserve">, depth) searching for and flagging backwards time steps or duplicate times in nav streams, </w:t>
+        <w:t>, depth)</w:t>
+      </w:r>
+      <w:r>
+        <w:rPr>
+          <w:rFonts w:cs="Calibri"/>
+          <w:lang w:val="en-GB"/>
+        </w:rPr>
+        <w:t>, correcting (especially in TECHSAS) or standardising units strings,</w:t>
+      </w:r>
+      <w:r>
+        <w:rPr>
+          <w:rFonts w:cs="Calibri"/>
+          <w:lang w:val="en-GB"/>
+        </w:rPr>
+        <w:t xml:space="preserve"> </w:t>
+      </w:r>
+      <w:r>
+        <w:rPr>
+          <w:rFonts w:cs="Calibri"/>
+          <w:lang w:val="en-GB"/>
+        </w:rPr>
+        <w:t xml:space="preserve">applying factory calibration coefficients (i.e. to convert from voltage to physical units) where necessary, </w:t>
+      </w:r>
+      <w:r>
+        <w:rPr>
+          <w:rFonts w:cs="Calibri"/>
+          <w:lang w:val="en-GB"/>
+        </w:rPr>
+        <w:t xml:space="preserve">searching for and flagging backwards time steps or duplicate times in nav streams, </w:t>
       </w:r>
       <w:proofErr w:type="spellStart"/>
       <w:r>
@@ -13587,7 +13861,61 @@
           <w:rFonts w:cs="Calibri"/>
           <w:lang w:val="en-GB"/>
         </w:rPr>
-        <w:t xml:space="preserve"> out-of-range values, correcting echosounder depth for speed of sound variations based on the Carter tables, and averaging bathymetry to 30-s; output files are stream_cruise_dnnn_edt.nc.  </w:t>
+        <w:t xml:space="preserve"> out-of-range values, correcting echosounder depth for speed of sound variations based on the Carter tables, and </w:t>
+      </w:r>
+      <w:commentRangeStart w:id="12"/>
+      <w:r>
+        <w:rPr>
+          <w:rFonts w:cs="Calibri"/>
+          <w:lang w:val="en-GB"/>
+        </w:rPr>
+        <w:t xml:space="preserve">averaging bathymetry </w:t>
+      </w:r>
+      <w:commentRangeEnd w:id="12"/>
+      <w:r>
+        <w:rPr>
+          <w:rStyle w:val="CommentReference"/>
+        </w:rPr>
+        <w:commentReference w:id="12"/>
+      </w:r>
+      <w:r>
+        <w:rPr>
+          <w:rFonts w:cs="Calibri"/>
+          <w:lang w:val="en-GB"/>
+        </w:rPr>
+        <w:t>to 30-s; output files are stream_</w:t>
+      </w:r>
+      <w:r>
+        <w:rPr>
+          <w:rFonts w:cs="Calibri"/>
+          <w:i/>
+          <w:iCs/>
+          <w:lang w:val="en-GB"/>
+        </w:rPr>
+        <w:t>cruise</w:t>
+      </w:r>
+      <w:r>
+        <w:rPr>
+          <w:rFonts w:cs="Calibri"/>
+          <w:lang w:val="en-GB"/>
+        </w:rPr>
+        <w:t>_d</w:t>
+      </w:r>
+      <w:r>
+        <w:rPr>
+          <w:rFonts w:cs="Calibri"/>
+          <w:i/>
+          <w:iCs/>
+          <w:lang w:val="en-GB"/>
+        </w:rPr>
+        <w:t>ddd</w:t>
+      </w:r>
+      <w:r>
+        <w:rPr>
+          <w:rFonts w:cs="Calibri"/>
+          <w:lang w:val="en-GB"/>
+        </w:rPr>
+        <w:t xml:space="preserve">_edt.nc.  </w:t>
       </w:r>
     </w:p>
     <w:p>
@@ -13604,7 +13932,6 @@
           <w:rFonts w:cs="Calibri"/>
           <w:lang w:val="en-GB"/>
         </w:rPr>
-        <w:lastRenderedPageBreak/>
         <w:t xml:space="preserve">For bathymetry, when both the </w:t>
       </w:r>
       <w:proofErr w:type="spellStart"/>
@@ -13613,15 +13940,31 @@
           <w:rFonts w:cs="Calibri"/>
           <w:lang w:val="en-GB"/>
         </w:rPr>
-        <w:t>Simrad</w:t>
-      </w:r>
-      <w:proofErr w:type="spellEnd"/>
-      <w:r>
-        <w:rPr>
-          <w:rFonts w:cs="Calibri"/>
-          <w:lang w:val="en-GB"/>
-        </w:rPr>
-        <w:t xml:space="preserve"> EA600 (sim) and the swath EM122 centre beam (em120) streams are present, msim_02.m and mem120_02.m are called to paste in the depths from the other instrument for subsequent comparison. </w:t>
+        <w:t>singlebeam</w:t>
+      </w:r>
+      <w:proofErr w:type="spellEnd"/>
+      <w:r>
+        <w:rPr>
+          <w:rFonts w:cs="Calibri"/>
+          <w:lang w:val="en-GB"/>
+        </w:rPr>
+        <w:t xml:space="preserve"> (EA600/EA640) and multibeam (EM120/EM122) centre beam streams are present, </w:t>
+      </w:r>
+      <w:proofErr w:type="spellStart"/>
+      <w:r>
+        <w:rPr>
+          <w:rFonts w:cs="Calibri"/>
+          <w:lang w:val="en-GB"/>
+        </w:rPr>
+        <w:t>mbathy_av_merge.m</w:t>
+      </w:r>
+      <w:proofErr w:type="spellEnd"/>
+      <w:r>
+        <w:rPr>
+          <w:rFonts w:cs="Calibri"/>
+          <w:lang w:val="en-GB"/>
+        </w:rPr>
+        <w:t xml:space="preserve"> is called to paste in the depths from the other instrument for subsequent comparison. </w:t>
       </w:r>
     </w:p>
     <w:p>
@@ -13638,18 +13981,76 @@
           <w:rFonts w:cs="Calibri"/>
           <w:lang w:val="en-GB"/>
         </w:rPr>
-        <w:t>The final daily automatic processing step is to call mday_02.m, which appends the daily file to create a master cruise file for each data stream (</w:t>
-      </w:r>
-      <w:proofErr w:type="spellStart"/>
+        <w:t xml:space="preserve">After all days have been loaded and edited, </w:t>
+      </w:r>
+      <w:proofErr w:type="spellStart"/>
+      <w:r>
+        <w:rPr>
+          <w:rFonts w:cs="Calibri"/>
+          <w:lang w:val="en-GB"/>
+        </w:rPr>
+        <w:t>uway_daily_proc.m</w:t>
+      </w:r>
+      <w:proofErr w:type="spellEnd"/>
+      <w:r>
+        <w:rPr>
+          <w:rFonts w:cs="Calibri"/>
+          <w:lang w:val="en-GB"/>
+        </w:rPr>
+        <w:t xml:space="preserve"> calls </w:t>
+      </w:r>
+      <w:proofErr w:type="spellStart"/>
+      <w:r>
+        <w:rPr>
+          <w:rFonts w:cs="Calibri"/>
+          <w:lang w:val="en-GB"/>
+        </w:rPr>
+        <w:t>m_uway_append.m</w:t>
+      </w:r>
+      <w:proofErr w:type="spellEnd"/>
+      <w:r>
+        <w:rPr>
+          <w:rFonts w:cs="Calibri"/>
+          <w:lang w:val="en-GB"/>
+        </w:rPr>
+        <w:t xml:space="preserve"> to add the days’ files to the appended file for each data stream </w:t>
+      </w:r>
+      <w:r>
+        <w:rPr>
+          <w:rFonts w:cs="Calibri"/>
+          <w:lang w:val="en-GB"/>
+        </w:rPr>
+        <w:t>(</w:t>
+      </w:r>
       <w:proofErr w:type="gramStart"/>
       <w:r>
         <w:rPr>
           <w:rFonts w:cs="Calibri"/>
           <w:lang w:val="en-GB"/>
         </w:rPr>
-        <w:t>eg</w:t>
-      </w:r>
-      <w:proofErr w:type="spellEnd"/>
+        <w:t>e</w:t>
+      </w:r>
+      <w:r>
+        <w:rPr>
+          <w:rFonts w:cs="Calibri"/>
+          <w:lang w:val="en-GB"/>
+        </w:rPr>
+        <w:t>.</w:t>
+      </w:r>
+      <w:r>
+        <w:rPr>
+          <w:rFonts w:cs="Calibri"/>
+          <w:lang w:val="en-GB"/>
+        </w:rPr>
+        <w:t>g</w:t>
+      </w:r>
+      <w:r>
+        <w:rPr>
+          <w:rFonts w:cs="Calibri"/>
+          <w:lang w:val="en-GB"/>
+        </w:rPr>
+        <w:t>.</w:t>
+      </w:r>
       <w:proofErr w:type="gramEnd"/>
       <w:r>
         <w:rPr>
@@ -13673,7 +14074,67 @@
           <w:rFonts w:cs="Calibri"/>
           <w:lang w:val="en-GB"/>
         </w:rPr>
-        <w:t xml:space="preserve">After all daily steps have been run, </w:t>
+        <w:t>Finally</w:t>
+      </w:r>
+      <w:r>
+        <w:rPr>
+          <w:rFonts w:cs="Calibri"/>
+          <w:lang w:val="en-GB"/>
+        </w:rPr>
+        <w:t>,</w:t>
+      </w:r>
+      <w:r>
+        <w:rPr>
+          <w:rFonts w:cs="Calibri"/>
+          <w:lang w:val="en-GB"/>
+        </w:rPr>
+        <w:t xml:space="preserve"> u</w:t>
+      </w:r>
+      <w:proofErr w:type="spellStart"/>
+      <w:r>
+        <w:rPr>
+          <w:rFonts w:cs="Calibri"/>
+          <w:lang w:val="en-GB"/>
+        </w:rPr>
+        <w:t>way_daily_proc.m</w:t>
+      </w:r>
+      <w:proofErr w:type="spellEnd"/>
+      <w:r>
+        <w:rPr>
+          <w:rFonts w:cs="Calibri"/>
+          <w:lang w:val="en-GB"/>
+        </w:rPr>
+        <w:t xml:space="preserve"> calls</w:t>
+      </w:r>
+      <w:r>
+        <w:rPr>
+          <w:rFonts w:cs="Calibri"/>
+          <w:lang w:val="en-GB"/>
+        </w:rPr>
+        <w:t xml:space="preserve"> m</w:t>
+      </w:r>
+      <w:proofErr w:type="spellStart"/>
+      <w:r>
+        <w:rPr>
+          <w:rFonts w:cs="Calibri"/>
+          <w:lang w:val="en-GB"/>
+        </w:rPr>
+        <w:t>nav_best</w:t>
+      </w:r>
+      <w:r>
+        <w:rPr>
+          <w:rFonts w:cs="Calibri"/>
+          <w:lang w:val="en-GB"/>
+        </w:rPr>
+        <w:t>.m</w:t>
+      </w:r>
+      <w:proofErr w:type="spellEnd"/>
+      <w:r>
+        <w:rPr>
+          <w:rFonts w:cs="Calibri"/>
+          <w:lang w:val="en-GB"/>
+        </w:rPr>
+        <w:t xml:space="preserve">, </w:t>
       </w:r>
       <w:proofErr w:type="spellStart"/>
       <w:r>
@@ -13688,14 +14149,7 @@
           <w:rFonts w:cs="Calibri"/>
           <w:lang w:val="en-GB"/>
         </w:rPr>
-        <w:t>nav_best</w:t>
-      </w:r>
-      <w:r>
-        <w:rPr>
-          <w:rFonts w:cs="Calibri"/>
-          <w:lang w:val="en-GB"/>
-        </w:rPr>
-        <w:t>.m</w:t>
+        <w:t>wind_true.m</w:t>
       </w:r>
       <w:proofErr w:type="spellEnd"/>
       <w:r>
@@ -13711,6 +14165,289 @@
           <w:rFonts w:cs="Calibri"/>
           <w:lang w:val="en-GB"/>
         </w:rPr>
+        <w:t>mtsg_medav_clean_cal.m</w:t>
+      </w:r>
+      <w:proofErr w:type="spellEnd"/>
+      <w:r>
+        <w:rPr>
+          <w:rFonts w:cs="Calibri"/>
+          <w:lang w:val="en-GB"/>
+        </w:rPr>
+        <w:t xml:space="preserve">, and (for </w:t>
+      </w:r>
+      <w:proofErr w:type="spellStart"/>
+      <w:r>
+        <w:rPr>
+          <w:rFonts w:cs="Calibri"/>
+          <w:lang w:val="en-GB"/>
+        </w:rPr>
+        <w:t>scs</w:t>
+      </w:r>
+      <w:proofErr w:type="spellEnd"/>
+      <w:r>
+        <w:rPr>
+          <w:rFonts w:cs="Calibri"/>
+          <w:lang w:val="en-GB"/>
+        </w:rPr>
+        <w:t xml:space="preserve">) </w:t>
+      </w:r>
+      <w:proofErr w:type="spellStart"/>
+      <w:r>
+        <w:rPr>
+          <w:rFonts w:cs="Calibri"/>
+          <w:lang w:val="en-GB"/>
+        </w:rPr>
+        <w:t>upate_allmat.m</w:t>
+      </w:r>
+      <w:proofErr w:type="spellEnd"/>
+      <w:r>
+        <w:rPr>
+          <w:rFonts w:cs="Calibri"/>
+          <w:lang w:val="en-GB"/>
+        </w:rPr>
+        <w:t xml:space="preserve">, which calculate new variables from the appended files. </w:t>
+      </w:r>
+      <w:r>
+        <w:rPr>
+          <w:rFonts w:cs="Calibri"/>
+          <w:lang w:val="en-GB"/>
+        </w:rPr>
+        <w:t xml:space="preserve"> </w:t>
+      </w:r>
+    </w:p>
+    <w:p>
+      <w:pPr>
+        <w:spacing w:after="240"/>
+        <w:rPr>
+          <w:rFonts w:cs="Calibri"/>
+          <w:lang w:val="en-GB"/>
+        </w:rPr>
+      </w:pPr>
+      <w:r>
+        <w:rPr>
+          <w:rFonts w:cs="Calibri"/>
+          <w:lang w:val="en-GB"/>
+        </w:rPr>
+        <w:t xml:space="preserve">The following sections contain further details of the individual data streams, manual quality control/editing steps, and the final steps operating on the appended files. </w:t>
+      </w:r>
+    </w:p>
+    <w:p>
+      <w:pPr>
+        <w:pStyle w:val="Heading3"/>
+        <w:rPr>
+          <w:lang w:val="en-GB"/>
+        </w:rPr>
+      </w:pPr>
+      <w:r>
+        <w:rPr>
+          <w:lang w:val="en-GB"/>
+        </w:rPr>
+        <w:t>4.1.4 Navigation: additional processing</w:t>
+      </w:r>
+    </w:p>
+    <w:p>
+      <w:pPr>
+        <w:spacing w:after="240"/>
+        <w:rPr>
+          <w:rFonts w:cs="Calibri"/>
+          <w:lang w:val="en-GB"/>
+        </w:rPr>
+      </w:pPr>
+      <w:r>
+        <w:rPr>
+          <w:rFonts w:cs="Calibri"/>
+          <w:lang w:val="en-GB"/>
+        </w:rPr>
+        <w:t xml:space="preserve">The navigation streams in whose position and heading we have most confidence </w:t>
+      </w:r>
+      <w:proofErr w:type="gramStart"/>
+      <w:r>
+        <w:rPr>
+          <w:rFonts w:cs="Calibri"/>
+          <w:lang w:val="en-GB"/>
+        </w:rPr>
+        <w:t>are</w:t>
+      </w:r>
+      <w:proofErr w:type="gramEnd"/>
+      <w:r>
+        <w:rPr>
+          <w:rFonts w:cs="Calibri"/>
+          <w:lang w:val="en-GB"/>
+        </w:rPr>
+        <w:t xml:space="preserve"> set in </w:t>
+      </w:r>
+      <w:proofErr w:type="spellStart"/>
+      <w:r>
+        <w:rPr>
+          <w:rFonts w:cs="Calibri"/>
+          <w:lang w:val="en-GB"/>
+        </w:rPr>
+        <w:t>m_setup.m</w:t>
+      </w:r>
+      <w:proofErr w:type="spellEnd"/>
+      <w:r>
+        <w:rPr>
+          <w:rFonts w:cs="Calibri"/>
+          <w:lang w:val="en-GB"/>
+        </w:rPr>
+        <w:t xml:space="preserve">. Script </w:t>
+      </w:r>
+      <w:proofErr w:type="spellStart"/>
+      <w:r>
+        <w:rPr>
+          <w:rFonts w:cs="Calibri"/>
+          <w:lang w:val="en-GB"/>
+        </w:rPr>
+        <w:t>mnav_best.m</w:t>
+      </w:r>
+      <w:proofErr w:type="spellEnd"/>
+      <w:r>
+        <w:rPr>
+          <w:rFonts w:cs="Calibri"/>
+          <w:lang w:val="en-GB"/>
+        </w:rPr>
+        <w:t xml:space="preserve"> loads these appended files and averages and merges to a common, 30-s time base, producing a file bst_</w:t>
+      </w:r>
+      <w:r>
+        <w:rPr>
+          <w:rFonts w:cs="Calibri"/>
+          <w:i/>
+          <w:iCs/>
+          <w:lang w:val="en-GB"/>
+        </w:rPr>
+        <w:t>cruise</w:t>
+      </w:r>
+      <w:r>
+        <w:rPr>
+          <w:rFonts w:cs="Calibri"/>
+          <w:lang w:val="en-GB"/>
+        </w:rPr>
+        <w:t xml:space="preserve">_01.nc containing position, heading (using proper vector averaging), course and speed over ground, and distance run. This is the </w:t>
+      </w:r>
+      <w:r>
+        <w:rPr>
+          <w:rFonts w:cs="Calibri"/>
+          <w:lang w:val="en-GB"/>
+        </w:rPr>
+        <w:t xml:space="preserve">‘definitive’ cruise navigation file. </w:t>
+      </w:r>
+    </w:p>
+    <w:p>
+      <w:pPr>
+        <w:spacing w:after="240"/>
+        <w:rPr>
+          <w:rFonts w:asciiTheme="minorHAnsi" w:hAnsiTheme="minorHAnsi" w:cs="Calibri"/>
+          <w:lang w:val="en-GB"/>
+        </w:rPr>
+      </w:pPr>
+      <w:r>
+        <w:rPr>
+          <w:rFonts w:cs="Calibri"/>
+          <w:lang w:val="en-GB"/>
+        </w:rPr>
+        <w:t xml:space="preserve">Navigation streams, including different sources of GPS position, do not always agree to within their stated accuracies (see </w:t>
+      </w:r>
+      <w:proofErr w:type="gramStart"/>
+      <w:r>
+        <w:rPr>
+          <w:rFonts w:cs="Calibri"/>
+          <w:lang w:val="en-GB"/>
+        </w:rPr>
+        <w:t>e.g.</w:t>
+      </w:r>
+      <w:proofErr w:type="gramEnd"/>
+      <w:r>
+        <w:rPr>
+          <w:rFonts w:cs="Calibri"/>
+          <w:lang w:val="en-GB"/>
+        </w:rPr>
+        <w:t xml:space="preserve"> DY146 cruise report), so it is worth comparing the different streams carefully especially if they are being used for e.g. ADCP processing or wind calculations. </w:t>
+      </w:r>
+    </w:p>
+    <w:p>
+      <w:pPr>
+        <w:pStyle w:val="Heading3"/>
+      </w:pPr>
+      <w:r>
+        <w:t>4.1.5 Meteorology: additional processing</w:t>
+      </w:r>
+    </w:p>
+    <w:p>
+      <w:pPr>
+        <w:spacing w:after="240"/>
+        <w:rPr>
+          <w:rFonts w:asciiTheme="minorHAnsi" w:hAnsiTheme="minorHAnsi" w:cs="Calibri"/>
+          <w:lang w:val="en-GB"/>
+        </w:rPr>
+      </w:pPr>
+      <w:r>
+        <w:rPr>
+          <w:rFonts w:cs="Calibri"/>
+          <w:lang w:val="en-GB"/>
+        </w:rPr>
+        <w:t xml:space="preserve">Ship speed, position and heading from the </w:t>
+      </w:r>
+      <w:proofErr w:type="spellStart"/>
+      <w:r>
+        <w:rPr>
+          <w:rFonts w:cs="Calibri"/>
+          <w:lang w:val="en-GB"/>
+        </w:rPr>
+        <w:t>bst</w:t>
+      </w:r>
+      <w:proofErr w:type="spellEnd"/>
+      <w:r>
+        <w:rPr>
+          <w:rFonts w:cs="Calibri"/>
+          <w:lang w:val="en-GB"/>
+        </w:rPr>
+        <w:t xml:space="preserve"> navigation file are merged onto the wind data in the </w:t>
+      </w:r>
+      <w:proofErr w:type="spellStart"/>
+      <w:r>
+        <w:rPr>
+          <w:rFonts w:cs="Calibri"/>
+          <w:lang w:val="en-GB"/>
+        </w:rPr>
+        <w:t>surfmet</w:t>
+      </w:r>
+      <w:proofErr w:type="spellEnd"/>
+      <w:r>
+        <w:rPr>
+          <w:rFonts w:cs="Calibri"/>
+          <w:lang w:val="en-GB"/>
+        </w:rPr>
+        <w:t xml:space="preserve"> file</w:t>
+      </w:r>
+      <w:r>
+        <w:rPr>
+          <w:rFonts w:cs="Calibri"/>
+          <w:lang w:val="en-GB"/>
+        </w:rPr>
+        <w:t xml:space="preserve">. The absolute wind speed is </w:t>
+      </w:r>
+      <w:proofErr w:type="gramStart"/>
+      <w:r>
+        <w:rPr>
+          <w:rFonts w:cs="Calibri"/>
+          <w:lang w:val="en-GB"/>
+        </w:rPr>
+        <w:t>calculated</w:t>
+      </w:r>
+      <w:proofErr w:type="gramEnd"/>
+      <w:r>
+        <w:rPr>
+          <w:rFonts w:cs="Calibri"/>
+          <w:lang w:val="en-GB"/>
+        </w:rPr>
+        <w:t xml:space="preserve"> and vector averaged in one multi-step script </w:t>
+      </w:r>
+      <w:proofErr w:type="spellStart"/>
+      <w:r>
+        <w:rPr>
+          <w:rFonts w:cs="Calibri"/>
+          <w:lang w:val="en-GB"/>
+        </w:rPr>
         <w:t>m</w:t>
       </w:r>
       <w:r>
@@ -13718,421 +14455,22 @@
           <w:rFonts w:cs="Calibri"/>
           <w:lang w:val="en-GB"/>
         </w:rPr>
-        <w:t>wind_true.m</w:t>
-      </w:r>
-      <w:proofErr w:type="spellEnd"/>
-      <w:r>
-        <w:rPr>
-          <w:rFonts w:cs="Calibri"/>
-          <w:lang w:val="en-GB"/>
-        </w:rPr>
-        <w:t xml:space="preserve">, </w:t>
-      </w:r>
-      <w:proofErr w:type="spellStart"/>
-      <w:r>
-        <w:rPr>
-          <w:rFonts w:cs="Calibri"/>
-          <w:lang w:val="en-GB"/>
-        </w:rPr>
-        <w:t>mtsg_medav_clean_cal.m</w:t>
-      </w:r>
-      <w:proofErr w:type="spellEnd"/>
-      <w:r>
-        <w:rPr>
-          <w:rFonts w:cs="Calibri"/>
-          <w:lang w:val="en-GB"/>
-        </w:rPr>
-        <w:t xml:space="preserve">, and (for </w:t>
-      </w:r>
-      <w:proofErr w:type="spellStart"/>
-      <w:r>
-        <w:rPr>
-          <w:rFonts w:cs="Calibri"/>
-          <w:lang w:val="en-GB"/>
-        </w:rPr>
-        <w:t>scs</w:t>
-      </w:r>
-      <w:proofErr w:type="spellEnd"/>
-      <w:r>
-        <w:rPr>
-          <w:rFonts w:cs="Calibri"/>
-          <w:lang w:val="en-GB"/>
-        </w:rPr>
-        <w:t xml:space="preserve">) </w:t>
-      </w:r>
-      <w:proofErr w:type="spellStart"/>
-      <w:r>
-        <w:rPr>
-          <w:rFonts w:cs="Calibri"/>
-          <w:lang w:val="en-GB"/>
-        </w:rPr>
-        <w:t>upate_allmat.m</w:t>
-      </w:r>
-      <w:proofErr w:type="spellEnd"/>
-      <w:r>
-        <w:rPr>
-          <w:rFonts w:cs="Calibri"/>
-          <w:lang w:val="en-GB"/>
-        </w:rPr>
-        <w:t xml:space="preserve"> are called to produce further combined/averaged files. </w:t>
-      </w:r>
-    </w:p>
-    <w:p>
-      <w:pPr>
-        <w:spacing w:after="240"/>
-        <w:rPr>
-          <w:rFonts w:asciiTheme="minorHAnsi" w:hAnsiTheme="minorHAnsi" w:cs="Calibri"/>
-          <w:lang w:val="en-GB"/>
-        </w:rPr>
-      </w:pPr>
-      <w:r>
-        <w:rPr>
-          <w:rFonts w:cs="Calibri"/>
-          <w:lang w:val="en-GB"/>
-        </w:rPr>
-        <w:t>Note: if daily processing is run more than once for an individual day, the master file will have the day's data appended again and may need to be recreated.  It may be useful for future cruises to run the appending steps in a separate script.</w:t>
-      </w:r>
-    </w:p>
-    <w:p>
-      <w:pPr>
-        <w:spacing w:after="240"/>
-        <w:rPr>
-          <w:rFonts w:cs="Calibri"/>
-          <w:lang w:val="en-GB"/>
-        </w:rPr>
-      </w:pPr>
-      <w:r>
-        <w:rPr>
-          <w:rFonts w:cs="Calibri"/>
-          <w:lang w:val="en-GB"/>
-        </w:rPr>
-        <w:t xml:space="preserve">The following sections contain further details of the individual data streams, manual quality control/editing steps, and the final steps operating on the appended files. </w:t>
-      </w:r>
-    </w:p>
-    <w:p>
-      <w:pPr>
-        <w:spacing w:after="240"/>
-        <w:ind w:left="-284"/>
-        <w:rPr>
-          <w:rFonts w:asciiTheme="minorHAnsi" w:hAnsiTheme="minorHAnsi" w:cs="Calibri"/>
-          <w:lang w:val="en-GB"/>
-        </w:rPr>
-      </w:pPr>
-      <w:r>
-        <w:rPr>
-          <w:rFonts w:cs="Calibri"/>
-          <w:lang w:val="en-GB"/>
-        </w:rPr>
-        <w:t xml:space="preserve">later: </w:t>
-      </w:r>
-      <w:proofErr w:type="spellStart"/>
-      <w:r>
-        <w:rPr>
-          <w:rFonts w:cs="Calibri"/>
-          <w:lang w:val="en-GB"/>
-        </w:rPr>
-        <w:t>mtsg_findbad</w:t>
-      </w:r>
-      <w:proofErr w:type="spellEnd"/>
-      <w:r>
-        <w:rPr>
-          <w:rFonts w:cs="Calibri"/>
-          <w:lang w:val="en-GB"/>
-        </w:rPr>
-        <w:t xml:space="preserve">, </w:t>
-      </w:r>
-      <w:proofErr w:type="spellStart"/>
-      <w:r>
-        <w:rPr>
-          <w:rFonts w:cs="Calibri"/>
-          <w:lang w:val="en-GB"/>
-        </w:rPr>
-        <w:t>mtsg_medav_clean_cal</w:t>
-      </w:r>
-      <w:proofErr w:type="spellEnd"/>
-      <w:r>
-        <w:rPr>
-          <w:rFonts w:cs="Calibri"/>
-          <w:lang w:val="en-GB"/>
-        </w:rPr>
-        <w:t xml:space="preserve">, </w:t>
-      </w:r>
-      <w:proofErr w:type="spellStart"/>
-      <w:r>
-        <w:rPr>
-          <w:rFonts w:cs="Calibri"/>
-          <w:lang w:val="en-GB"/>
-        </w:rPr>
-        <w:t>mtsg_bottle_compare</w:t>
-      </w:r>
-      <w:proofErr w:type="spellEnd"/>
-      <w:r>
-        <w:rPr>
-          <w:rFonts w:cs="Calibri"/>
-          <w:lang w:val="en-GB"/>
-        </w:rPr>
-        <w:t xml:space="preserve">, </w:t>
-      </w:r>
-      <w:proofErr w:type="spellStart"/>
-      <w:r>
-        <w:rPr>
-          <w:rFonts w:cs="Calibri"/>
-          <w:lang w:val="en-GB"/>
-        </w:rPr>
-        <w:t>mtsg_medav_clean_cal</w:t>
-      </w:r>
-      <w:proofErr w:type="spellEnd"/>
-      <w:r>
-        <w:rPr>
-          <w:rFonts w:cs="Calibri"/>
-          <w:lang w:val="en-GB"/>
-        </w:rPr>
-        <w:t xml:space="preserve">, </w:t>
-      </w:r>
-      <w:proofErr w:type="spellStart"/>
-      <w:r>
-        <w:rPr>
-          <w:rFonts w:cs="Calibri"/>
-          <w:lang w:val="en-GB"/>
-        </w:rPr>
-        <w:t>mtsg_surfmet_merge</w:t>
-      </w:r>
-      <w:proofErr w:type="spellEnd"/>
-    </w:p>
-    <w:p>
-      <w:pPr>
-        <w:pStyle w:val="Heading3"/>
-        <w:rPr>
-          <w:rFonts w:hint="eastAsia"/>
-          <w:lang w:val="en-GB"/>
-        </w:rPr>
-      </w:pPr>
-      <w:r>
-        <w:rPr>
-          <w:lang w:val="en-GB"/>
-        </w:rPr>
-        <w:t>4.1.4 Navigation: additional processing</w:t>
-      </w:r>
-    </w:p>
-    <w:p>
-      <w:pPr>
-        <w:spacing w:after="240"/>
-        <w:rPr>
-          <w:rFonts w:asciiTheme="minorHAnsi" w:hAnsiTheme="minorHAnsi" w:cs="Calibri"/>
-          <w:lang w:val="en-GB"/>
-        </w:rPr>
-      </w:pPr>
-      <w:proofErr w:type="spellStart"/>
-      <w:r>
-        <w:rPr>
-          <w:rFonts w:cs="Calibri"/>
-          <w:u w:val="single"/>
-          <w:lang w:val="en-GB"/>
-        </w:rPr>
-        <w:t>Bestnav</w:t>
-      </w:r>
-      <w:proofErr w:type="spellEnd"/>
-      <w:r>
-        <w:rPr>
-          <w:rFonts w:cs="Calibri"/>
-          <w:lang w:val="en-GB"/>
-        </w:rPr>
-        <w:t xml:space="preserve">: </w:t>
-      </w:r>
-      <w:proofErr w:type="spellStart"/>
-      <w:r>
-        <w:rPr>
-          <w:rFonts w:cs="Calibri"/>
-          <w:lang w:val="en-GB"/>
-        </w:rPr>
-        <w:t>mbest_all.m</w:t>
-      </w:r>
-      <w:proofErr w:type="spellEnd"/>
-      <w:r>
-        <w:rPr>
-          <w:rFonts w:cs="Calibri"/>
-          <w:lang w:val="en-GB"/>
-        </w:rPr>
-        <w:t xml:space="preserve"> runs a series of scripts to produce the master </w:t>
-      </w:r>
-      <w:proofErr w:type="spellStart"/>
-      <w:r>
-        <w:rPr>
-          <w:rFonts w:cs="Calibri"/>
-          <w:lang w:val="en-GB"/>
-        </w:rPr>
-        <w:t>bestnav</w:t>
-      </w:r>
-      <w:proofErr w:type="spellEnd"/>
-      <w:r>
-        <w:rPr>
-          <w:rFonts w:cs="Calibri"/>
-          <w:lang w:val="en-GB"/>
-        </w:rPr>
-        <w:t xml:space="preserve"> file, bst_cruise_01.nc. The streams used for best position and heading are set in </w:t>
-      </w:r>
-      <w:proofErr w:type="spellStart"/>
-      <w:r>
-        <w:rPr>
-          <w:rFonts w:cs="Calibri"/>
-          <w:lang w:val="en-GB"/>
-        </w:rPr>
-        <w:t>m_setup.m</w:t>
-      </w:r>
-      <w:proofErr w:type="spellEnd"/>
-      <w:r>
-        <w:rPr>
-          <w:rFonts w:cs="Calibri"/>
-          <w:lang w:val="en-GB"/>
-        </w:rPr>
-        <w:t xml:space="preserve">.  Scripts merge heading and position so that there is a complete file containing position, heading, course and speed made good, and distance run. The data are reduced to a 30-second time </w:t>
-      </w:r>
-      <w:proofErr w:type="gramStart"/>
-      <w:r>
-        <w:rPr>
-          <w:rFonts w:cs="Calibri"/>
-          <w:lang w:val="en-GB"/>
-        </w:rPr>
-        <w:t>base</w:t>
-      </w:r>
-      <w:proofErr w:type="gramEnd"/>
-      <w:r>
-        <w:rPr>
-          <w:rFonts w:cs="Calibri"/>
-          <w:lang w:val="en-GB"/>
-        </w:rPr>
-        <w:t xml:space="preserve"> and heading is properly vector averaged. This is the ‘definitive’ cruise navigation file. </w:t>
-      </w:r>
-      <w:proofErr w:type="gramStart"/>
-      <w:r>
-        <w:rPr>
-          <w:rFonts w:cs="Calibri"/>
-          <w:lang w:val="en-GB"/>
-        </w:rPr>
-        <w:t>In order to</w:t>
-      </w:r>
-      <w:proofErr w:type="gramEnd"/>
-      <w:r>
-        <w:rPr>
-          <w:rFonts w:cs="Calibri"/>
-          <w:lang w:val="en-GB"/>
-        </w:rPr>
-        <w:t xml:space="preserve"> avoid the problem of housekeeping variables across daily files, the </w:t>
-      </w:r>
-      <w:proofErr w:type="spellStart"/>
-      <w:r>
-        <w:rPr>
-          <w:rFonts w:cs="Calibri"/>
-          <w:lang w:val="en-GB"/>
-        </w:rPr>
-        <w:t>bestnav</w:t>
-      </w:r>
-      <w:proofErr w:type="spellEnd"/>
-      <w:r>
-        <w:rPr>
-          <w:rFonts w:cs="Calibri"/>
-          <w:lang w:val="en-GB"/>
-        </w:rPr>
-        <w:t xml:space="preserve"> processing is rerun from the start of the cruise each time it is required. There is therefore only ever one bst_cruise_01.nc file.</w:t>
-      </w:r>
-    </w:p>
-    <w:p>
-      <w:pPr>
-        <w:pStyle w:val="Heading3"/>
-        <w:rPr>
-          <w:rFonts w:hint="eastAsia"/>
-        </w:rPr>
-      </w:pPr>
-      <w:r>
-        <w:t>4.1.5 Meteorology: additional processing</w:t>
-      </w:r>
-    </w:p>
-    <w:p>
-      <w:pPr>
-        <w:spacing w:after="240"/>
-        <w:rPr>
-          <w:rFonts w:asciiTheme="minorHAnsi" w:hAnsiTheme="minorHAnsi" w:cs="Calibri"/>
-          <w:lang w:val="en-GB"/>
-        </w:rPr>
-      </w:pPr>
-      <w:r>
-        <w:rPr>
-          <w:rFonts w:cs="Calibri"/>
-          <w:u w:val="single"/>
-          <w:lang w:val="en-GB"/>
-        </w:rPr>
-        <w:t>Wind variables:</w:t>
-      </w:r>
-      <w:r>
-        <w:rPr>
-          <w:rFonts w:cs="Calibri"/>
-          <w:lang w:val="en-GB"/>
-        </w:rPr>
-        <w:t xml:space="preserve"> Ship speed, position and heading from the </w:t>
-      </w:r>
-      <w:proofErr w:type="spellStart"/>
-      <w:r>
-        <w:rPr>
-          <w:rFonts w:cs="Calibri"/>
-          <w:lang w:val="en-GB"/>
-        </w:rPr>
-        <w:t>bst</w:t>
-      </w:r>
-      <w:proofErr w:type="spellEnd"/>
-      <w:r>
-        <w:rPr>
-          <w:rFonts w:cs="Calibri"/>
-          <w:lang w:val="en-GB"/>
-        </w:rPr>
-        <w:t xml:space="preserve"> navigation file are merged onto the wind data in the </w:t>
-      </w:r>
-      <w:proofErr w:type="spellStart"/>
-      <w:r>
-        <w:rPr>
-          <w:rFonts w:cs="Calibri"/>
-          <w:lang w:val="en-GB"/>
-        </w:rPr>
-        <w:t>surfmet</w:t>
-      </w:r>
-      <w:proofErr w:type="spellEnd"/>
-      <w:r>
-        <w:rPr>
-          <w:rFonts w:cs="Calibri"/>
-          <w:lang w:val="en-GB"/>
-        </w:rPr>
-        <w:t>. The absolute wind speed is calculated and vector averaged in one multi-step script mtruew_</w:t>
-      </w:r>
-      <w:proofErr w:type="gramStart"/>
-      <w:r>
-        <w:rPr>
-          <w:rFonts w:cs="Calibri"/>
-          <w:lang w:val="en-GB"/>
-        </w:rPr>
-        <w:t>01.m.</w:t>
-      </w:r>
-      <w:proofErr w:type="gramEnd"/>
-      <w:r>
-        <w:rPr>
-          <w:rFonts w:cs="Calibri"/>
-          <w:lang w:val="en-GB"/>
-        </w:rPr>
-        <w:t xml:space="preserve"> As with </w:t>
-      </w:r>
-      <w:proofErr w:type="spellStart"/>
-      <w:r>
-        <w:rPr>
-          <w:rFonts w:cs="Calibri"/>
-          <w:lang w:val="en-GB"/>
-        </w:rPr>
-        <w:t>bst</w:t>
-      </w:r>
-      <w:proofErr w:type="spellEnd"/>
-      <w:r>
-        <w:rPr>
-          <w:rFonts w:cs="Calibri"/>
-          <w:lang w:val="en-GB"/>
-        </w:rPr>
-        <w:t xml:space="preserve"> processing, this is rerun for the entire cruise each time the data are updated. The output files from this processing are</w:t>
+        <w:t>wind_true.</w:t>
+      </w:r>
+      <w:r>
+        <w:rPr>
+          <w:rFonts w:cs="Calibri"/>
+          <w:lang w:val="en-GB"/>
+        </w:rPr>
+        <w:t>m</w:t>
+      </w:r>
+      <w:proofErr w:type="spellEnd"/>
+      <w:r>
+        <w:rPr>
+          <w:rFonts w:cs="Calibri"/>
+          <w:lang w:val="en-GB"/>
+        </w:rPr>
+        <w:t>. The output files from this processing are</w:t>
       </w:r>
       <w:r>
         <w:rPr>
@@ -14140,7 +14478,36 @@
           <w:lang w:val="en-GB"/>
         </w:rPr>
         <w:br/>
-        <w:t>met_cruise_true.nc</w:t>
+      </w:r>
+      <w:r>
+        <w:rPr>
+          <w:rFonts w:cs="Calibri"/>
+          <w:lang w:val="en-GB"/>
+        </w:rPr>
+        <w:t>surf</w:t>
+      </w:r>
+      <w:r>
+        <w:rPr>
+          <w:rFonts w:cs="Calibri"/>
+          <w:lang w:val="en-GB"/>
+        </w:rPr>
+        <w:t>met_</w:t>
+      </w:r>
+      <w:r>
+        <w:rPr>
+          <w:rFonts w:cs="Calibri"/>
+          <w:i/>
+          <w:iCs/>
+          <w:lang w:val="en-GB"/>
+        </w:rPr>
+        <w:t>cruise</w:t>
+      </w:r>
+      <w:r>
+        <w:rPr>
+          <w:rFonts w:cs="Calibri"/>
+          <w:lang w:val="en-GB"/>
+        </w:rPr>
+        <w:t>_true.nc</w:t>
       </w:r>
       <w:r>
         <w:rPr>
@@ -14148,7 +14515,36 @@
           <w:lang w:val="en-GB"/>
         </w:rPr>
         <w:br/>
-        <w:t>met_cruise_trueav.nc</w:t>
+      </w:r>
+      <w:r>
+        <w:rPr>
+          <w:rFonts w:cs="Calibri"/>
+          <w:lang w:val="en-GB"/>
+        </w:rPr>
+        <w:t>surf</w:t>
+      </w:r>
+      <w:r>
+        <w:rPr>
+          <w:rFonts w:cs="Calibri"/>
+          <w:lang w:val="en-GB"/>
+        </w:rPr>
+        <w:t>met_</w:t>
+      </w:r>
+      <w:r>
+        <w:rPr>
+          <w:rFonts w:cs="Calibri"/>
+          <w:i/>
+          <w:iCs/>
+          <w:lang w:val="en-GB"/>
+        </w:rPr>
+        <w:t>cruise</w:t>
+      </w:r>
+      <w:r>
+        <w:rPr>
+          <w:rFonts w:cs="Calibri"/>
+          <w:lang w:val="en-GB"/>
+        </w:rPr>
+        <w:t>_trueav.nc</w:t>
       </w:r>
       <w:r>
         <w:rPr>
@@ -14172,7 +14568,29 @@
           <w:rFonts w:cs="Calibri"/>
           <w:lang w:val="en-GB"/>
         </w:rPr>
-        <w:t xml:space="preserve"> avoid ambiguity, variable units are explicit in whether wind directions are ‘towards’ or ‘from’ the direction in question. The result is a bit </w:t>
+        <w:t xml:space="preserve"> avoid ambiguity, variable units </w:t>
+      </w:r>
+      <w:commentRangeStart w:id="13"/>
+      <w:r>
+        <w:rPr>
+          <w:rFonts w:cs="Calibri"/>
+          <w:lang w:val="en-GB"/>
+        </w:rPr>
+        <w:t xml:space="preserve">are explicit </w:t>
+      </w:r>
+      <w:commentRangeEnd w:id="13"/>
+      <w:r>
+        <w:rPr>
+          <w:rStyle w:val="CommentReference"/>
+        </w:rPr>
+        <w:commentReference w:id="13"/>
+      </w:r>
+      <w:r>
+        <w:rPr>
+          <w:rFonts w:cs="Calibri"/>
+          <w:lang w:val="en-GB"/>
+        </w:rPr>
+        <w:t xml:space="preserve">in whether wind directions are ‘towards’ or ‘from’ the direction in question. The result is a bit </w:t>
       </w:r>
       <w:proofErr w:type="gramStart"/>
       <w:r>
@@ -14221,6 +14639,7 @@
           <w:u w:val="single"/>
           <w:lang w:val="en-GB"/>
         </w:rPr>
+        <w:lastRenderedPageBreak/>
         <w:t>Wind over the stern</w:t>
       </w:r>
       <w:r>
@@ -14228,15 +14647,7 @@
           <w:rFonts w:cs="Calibri"/>
           <w:lang w:val="en-GB"/>
         </w:rPr>
-        <w:t xml:space="preserve">: The standard test of whether the relative wind processing has been done correctly would be to observe no change in the calculated absolute wind </w:t>
-      </w:r>
-      <w:r>
-        <w:rPr>
-          <w:rFonts w:cs="Calibri"/>
-          <w:lang w:val="en-GB"/>
-        </w:rPr>
-        <w:lastRenderedPageBreak/>
-        <w:t xml:space="preserve">when the ship changes direction or speed. This can be </w:t>
+        <w:t xml:space="preserve">: The standard test of whether the relative wind processing has been done correctly would be to observe no change in the calculated absolute wind when the ship changes direction or speed. This can be </w:t>
       </w:r>
       <w:proofErr w:type="gramStart"/>
       <w:r>
@@ -14360,31 +14771,82 @@
           <w:rFonts w:cs="Calibri"/>
           <w:lang w:val="en-GB"/>
         </w:rPr>
-        <w:t xml:space="preserve">Downwelling PAR and TIR data are found in the </w:t>
-      </w:r>
-      <w:proofErr w:type="spellStart"/>
-      <w:r>
-        <w:rPr>
-          <w:rFonts w:cs="Calibri"/>
-          <w:lang w:val="en-GB"/>
-        </w:rPr>
-        <w:t>surflight</w:t>
-      </w:r>
-      <w:proofErr w:type="spellEnd"/>
-      <w:r>
-        <w:rPr>
-          <w:rFonts w:cs="Calibri"/>
-          <w:lang w:val="en-GB"/>
-        </w:rPr>
-        <w:t xml:space="preserve"> stream, which also contains barometer pressure. These streams were ingested and stored, but no further processing was undertaken. </w:t>
-      </w:r>
+        <w:t xml:space="preserve">Downwelling PAR and TIR data </w:t>
+      </w:r>
+      <w:r>
+        <w:rPr>
+          <w:rFonts w:cs="Calibri"/>
+          <w:lang w:val="en-GB"/>
+        </w:rPr>
+        <w:t>are read into both TECHSAS and RVDAS in V rather than W/m</w:t>
+      </w:r>
+      <w:r>
+        <w:rPr>
+          <w:rFonts w:cs="Calibri"/>
+          <w:vertAlign w:val="superscript"/>
+          <w:lang w:val="en-GB"/>
+        </w:rPr>
+        <w:t>2</w:t>
+      </w:r>
+      <w:r>
+        <w:rPr>
+          <w:rFonts w:cs="Calibri"/>
+          <w:lang w:val="en-GB"/>
+        </w:rPr>
+        <w:t xml:space="preserve">, so </w:t>
+      </w:r>
+      <w:r>
+        <w:rPr>
+          <w:rFonts w:cs="Calibri"/>
+          <w:lang w:val="en-GB"/>
+        </w:rPr>
+        <w:t xml:space="preserve">factory calibration coefficients should be entered into </w:t>
+      </w:r>
+      <w:proofErr w:type="spellStart"/>
+      <w:r>
+        <w:rPr>
+          <w:rFonts w:cs="Calibri"/>
+          <w:lang w:val="en-GB"/>
+        </w:rPr>
+        <w:t>opt_</w:t>
+      </w:r>
+      <w:r>
+        <w:rPr>
+          <w:rFonts w:cs="Calibri"/>
+          <w:i/>
+          <w:iCs/>
+          <w:lang w:val="en-GB"/>
+        </w:rPr>
+        <w:t>cruise</w:t>
+      </w:r>
+      <w:r>
+        <w:rPr>
+          <w:rFonts w:cs="Calibri"/>
+          <w:lang w:val="en-GB"/>
+        </w:rPr>
+        <w:t>.m</w:t>
+      </w:r>
+      <w:proofErr w:type="spellEnd"/>
+      <w:r>
+        <w:rPr>
+          <w:rFonts w:cs="Calibri"/>
+          <w:lang w:val="en-GB"/>
+        </w:rPr>
+        <w:t xml:space="preserve"> under the mday_01_apply_fcal </w:t>
+      </w:r>
+      <w:proofErr w:type="spellStart"/>
+      <w:r>
+        <w:rPr>
+          <w:rFonts w:cs="Calibri"/>
+          <w:lang w:val="en-GB"/>
+        </w:rPr>
+        <w:t xml:space="preserve">case. </w:t>
+      </w:r>
+      <w:proofErr w:type="spellEnd"/>
     </w:p>
     <w:p>
       <w:pPr>
         <w:pStyle w:val="Heading3"/>
-        <w:rPr>
-          <w:rFonts w:hint="eastAsia"/>
-        </w:rPr>
       </w:pPr>
       <w:r>
         <w:t>4.1.6 Ocean surface variables: additional processing</w:t>
@@ -14394,16 +14856,80 @@
       <w:pPr>
         <w:spacing w:after="240"/>
         <w:rPr>
-          <w:rFonts w:asciiTheme="minorHAnsi" w:hAnsiTheme="minorHAnsi" w:cs="Calibri"/>
-          <w:lang w:val="en-GB"/>
-        </w:rPr>
-      </w:pPr>
-      <w:r>
-        <w:rPr>
-          <w:rFonts w:cs="Calibri"/>
-          <w:lang w:val="en-GB"/>
-        </w:rPr>
-        <w:t xml:space="preserve">Salinity is the only variable that is calibrated. </w:t>
+          <w:rFonts w:cs="Calibri"/>
+          <w:lang w:val="en-GB"/>
+        </w:rPr>
+      </w:pPr>
+      <w:r>
+        <w:rPr>
+          <w:rFonts w:cs="Calibri"/>
+          <w:lang w:val="en-GB"/>
+        </w:rPr>
+        <w:t xml:space="preserve">Ocean surface variables may come in in multiple streams, </w:t>
+      </w:r>
+      <w:proofErr w:type="gramStart"/>
+      <w:r>
+        <w:rPr>
+          <w:rFonts w:cs="Calibri"/>
+          <w:lang w:val="en-GB"/>
+        </w:rPr>
+        <w:t>e.g.</w:t>
+      </w:r>
+      <w:proofErr w:type="gramEnd"/>
+      <w:r>
+        <w:rPr>
+          <w:rFonts w:cs="Calibri"/>
+          <w:lang w:val="en-GB"/>
+        </w:rPr>
+        <w:t xml:space="preserve"> </w:t>
+      </w:r>
+      <w:proofErr w:type="spellStart"/>
+      <w:r>
+        <w:rPr>
+          <w:rFonts w:cs="Calibri"/>
+          <w:lang w:val="en-GB"/>
+        </w:rPr>
+        <w:t>tsg</w:t>
+      </w:r>
+      <w:proofErr w:type="spellEnd"/>
+      <w:r>
+        <w:rPr>
+          <w:rFonts w:cs="Calibri"/>
+          <w:lang w:val="en-GB"/>
+        </w:rPr>
+        <w:t>/</w:t>
+      </w:r>
+      <w:proofErr w:type="spellStart"/>
+      <w:r>
+        <w:rPr>
+          <w:rFonts w:cs="Calibri"/>
+          <w:lang w:val="en-GB"/>
+        </w:rPr>
+        <w:t>ocl</w:t>
+      </w:r>
+      <w:proofErr w:type="spellEnd"/>
+      <w:r>
+        <w:rPr>
+          <w:rFonts w:cs="Calibri"/>
+          <w:lang w:val="en-GB"/>
+        </w:rPr>
+        <w:t xml:space="preserve">, sbe38dropkeel, and some are in </w:t>
+      </w:r>
+      <w:proofErr w:type="spellStart"/>
+      <w:r>
+        <w:rPr>
+          <w:rFonts w:cs="Calibri"/>
+          <w:lang w:val="en-GB"/>
+        </w:rPr>
+        <w:t>surfmet</w:t>
+      </w:r>
+      <w:proofErr w:type="spellEnd"/>
+      <w:r>
+        <w:rPr>
+          <w:rFonts w:cs="Calibri"/>
+          <w:lang w:val="en-GB"/>
+        </w:rPr>
+        <w:t xml:space="preserve"> along with wind etc. </w:t>
       </w:r>
     </w:p>
     <w:p>
@@ -14419,6 +14945,274 @@
           <w:rFonts w:cs="Calibri"/>
           <w:lang w:val="en-GB"/>
         </w:rPr>
+        <w:t>By default, temperature and salinity are edited for bad times (</w:t>
+      </w:r>
+      <w:proofErr w:type="gramStart"/>
+      <w:r>
+        <w:rPr>
+          <w:rFonts w:cs="Calibri"/>
+          <w:lang w:val="en-GB"/>
+        </w:rPr>
+        <w:t>e.g.</w:t>
+      </w:r>
+      <w:proofErr w:type="gramEnd"/>
+      <w:r>
+        <w:rPr>
+          <w:rFonts w:cs="Calibri"/>
+          <w:lang w:val="en-GB"/>
+        </w:rPr>
+        <w:t xml:space="preserve"> when</w:t>
+      </w:r>
+      <w:r>
+        <w:rPr>
+          <w:rFonts w:cs="Calibri"/>
+          <w:lang w:val="en-GB"/>
+        </w:rPr>
+        <w:t xml:space="preserve"> pumps were off)</w:t>
+      </w:r>
+      <w:r>
+        <w:rPr>
+          <w:rFonts w:cs="Calibri"/>
+          <w:lang w:val="en-GB"/>
+        </w:rPr>
+        <w:t xml:space="preserve">, which can be found using </w:t>
+      </w:r>
+      <w:proofErr w:type="spellStart"/>
+      <w:r>
+        <w:rPr>
+          <w:rFonts w:cs="Calibri"/>
+          <w:lang w:val="en-GB"/>
+        </w:rPr>
+        <w:t>mtsg_findbad.m</w:t>
+      </w:r>
+      <w:proofErr w:type="spellEnd"/>
+      <w:r>
+        <w:rPr>
+          <w:rFonts w:cs="Calibri"/>
+          <w:lang w:val="en-GB"/>
+        </w:rPr>
+        <w:t xml:space="preserve"> and added to </w:t>
+      </w:r>
+      <w:proofErr w:type="spellStart"/>
+      <w:r>
+        <w:rPr>
+          <w:rFonts w:cs="Calibri"/>
+          <w:lang w:val="en-GB"/>
+        </w:rPr>
+        <w:t>opt_</w:t>
+      </w:r>
+      <w:r>
+        <w:rPr>
+          <w:rFonts w:cs="Calibri"/>
+          <w:i/>
+          <w:iCs/>
+          <w:lang w:val="en-GB"/>
+        </w:rPr>
+        <w:t>cruise</w:t>
+      </w:r>
+      <w:r>
+        <w:rPr>
+          <w:rFonts w:cs="Calibri"/>
+          <w:lang w:val="en-GB"/>
+        </w:rPr>
+        <w:t>.m</w:t>
+      </w:r>
+      <w:proofErr w:type="spellEnd"/>
+      <w:r>
+        <w:rPr>
+          <w:rFonts w:cs="Calibri"/>
+          <w:lang w:val="en-GB"/>
+        </w:rPr>
+        <w:t xml:space="preserve"> under the </w:t>
+      </w:r>
+      <w:proofErr w:type="spellStart"/>
+      <w:r>
+        <w:rPr>
+          <w:rFonts w:cs="Calibri"/>
+          <w:lang w:val="en-GB"/>
+        </w:rPr>
+        <w:t>mtsg_medav_clean_cal</w:t>
+      </w:r>
+      <w:proofErr w:type="spellEnd"/>
+      <w:r>
+        <w:rPr>
+          <w:rFonts w:cs="Calibri"/>
+          <w:lang w:val="en-GB"/>
+        </w:rPr>
+        <w:t xml:space="preserve"> case</w:t>
+      </w:r>
+      <w:r>
+        <w:rPr>
+          <w:rFonts w:cs="Calibri"/>
+          <w:lang w:val="en-GB"/>
+        </w:rPr>
+        <w:t xml:space="preserve">, and averaged to 30 s using </w:t>
+      </w:r>
+      <w:proofErr w:type="spellStart"/>
+      <w:r>
+        <w:rPr>
+          <w:rFonts w:cs="Calibri"/>
+          <w:lang w:val="en-GB"/>
+        </w:rPr>
+        <w:t>mtsg_medav_clean_cal.m</w:t>
+      </w:r>
+      <w:proofErr w:type="spellEnd"/>
+      <w:r>
+        <w:rPr>
+          <w:rFonts w:cs="Calibri"/>
+          <w:lang w:val="en-GB"/>
+        </w:rPr>
+        <w:t xml:space="preserve">. They may then be calibrated by comparison with bottle samples (salinity) or CTD 5-m temperature. TSG salinity samples are read in at the same time as CTD samples using msal_01.m (see Section 3). </w:t>
+      </w:r>
+      <w:proofErr w:type="spellStart"/>
+      <w:r>
+        <w:rPr>
+          <w:rFonts w:cs="Calibri"/>
+          <w:lang w:val="en-GB"/>
+        </w:rPr>
+        <w:t>mtsg_bottle_compare.m</w:t>
+      </w:r>
+      <w:proofErr w:type="spellEnd"/>
+      <w:r>
+        <w:rPr>
+          <w:rFonts w:cs="Calibri"/>
+          <w:lang w:val="en-GB"/>
+        </w:rPr>
+        <w:t xml:space="preserve"> helps compare salinity and choose a time-varying calibration which can be added to </w:t>
+      </w:r>
+      <w:proofErr w:type="spellStart"/>
+      <w:r>
+        <w:rPr>
+          <w:rFonts w:cs="Calibri"/>
+          <w:lang w:val="en-GB"/>
+        </w:rPr>
+        <w:t>opt_cruise.m</w:t>
+      </w:r>
+      <w:proofErr w:type="spellEnd"/>
+      <w:r>
+        <w:rPr>
+          <w:rFonts w:cs="Calibri"/>
+          <w:lang w:val="en-GB"/>
+        </w:rPr>
+        <w:t xml:space="preserve"> under </w:t>
+      </w:r>
+      <w:proofErr w:type="spellStart"/>
+      <w:r>
+        <w:rPr>
+          <w:rFonts w:cs="Calibri"/>
+          <w:lang w:val="en-GB"/>
+        </w:rPr>
+        <w:t>tsgsal_apply_cal</w:t>
+      </w:r>
+      <w:proofErr w:type="spellEnd"/>
+      <w:r>
+        <w:rPr>
+          <w:rFonts w:cs="Calibri"/>
+          <w:lang w:val="en-GB"/>
+        </w:rPr>
+        <w:t xml:space="preserve">*** case. </w:t>
+      </w:r>
+      <w:proofErr w:type="spellStart"/>
+      <w:r>
+        <w:rPr>
+          <w:rFonts w:cs="Calibri"/>
+          <w:lang w:val="en-GB"/>
+        </w:rPr>
+        <w:t>mtsg_medav_clean_cal.m</w:t>
+      </w:r>
+      <w:proofErr w:type="spellEnd"/>
+      <w:r>
+        <w:rPr>
+          <w:rFonts w:cs="Calibri"/>
+          <w:lang w:val="en-GB"/>
+        </w:rPr>
+        <w:t xml:space="preserve"> is then rerun with flag </w:t>
+      </w:r>
+      <w:proofErr w:type="spellStart"/>
+      <w:r>
+        <w:rPr>
+          <w:rFonts w:cs="Calibri"/>
+          <w:lang w:val="en-GB"/>
+        </w:rPr>
+        <w:t>usecal</w:t>
+      </w:r>
+      <w:proofErr w:type="spellEnd"/>
+      <w:r>
+        <w:rPr>
+          <w:rFonts w:cs="Calibri"/>
+          <w:lang w:val="en-GB"/>
+        </w:rPr>
+        <w:t xml:space="preserve"> set to 1</w:t>
+      </w:r>
+      <w:r>
+        <w:rPr>
+          <w:rFonts w:cs="Calibri"/>
+          <w:lang w:val="en-GB"/>
+        </w:rPr>
+        <w:t xml:space="preserve"> to incorporate the calibrated data. Finally, </w:t>
+      </w:r>
+      <w:proofErr w:type="spellStart"/>
+      <w:r>
+        <w:rPr>
+          <w:rFonts w:cs="Calibri"/>
+          <w:lang w:val="en-GB"/>
+        </w:rPr>
+        <w:t>mtsg_surfmet_merge</w:t>
+      </w:r>
+      <w:proofErr w:type="spellEnd"/>
+      <w:r>
+        <w:rPr>
+          <w:rFonts w:cs="Calibri"/>
+          <w:lang w:val="en-GB"/>
+        </w:rPr>
+        <w:t xml:space="preserve"> combines the </w:t>
+      </w:r>
+      <w:proofErr w:type="spellStart"/>
+      <w:r>
+        <w:rPr>
+          <w:rFonts w:cs="Calibri"/>
+          <w:lang w:val="en-GB"/>
+        </w:rPr>
+        <w:t>tsg</w:t>
+      </w:r>
+      <w:proofErr w:type="spellEnd"/>
+      <w:r>
+        <w:rPr>
+          <w:rFonts w:cs="Calibri"/>
+          <w:lang w:val="en-GB"/>
+        </w:rPr>
+        <w:t xml:space="preserve"> data with the other </w:t>
+      </w:r>
+      <w:proofErr w:type="spellStart"/>
+      <w:r>
+        <w:rPr>
+          <w:rFonts w:cs="Calibri"/>
+          <w:lang w:val="en-GB"/>
+        </w:rPr>
+        <w:t>surfmet</w:t>
+      </w:r>
+      <w:proofErr w:type="spellEnd"/>
+      <w:r>
+        <w:rPr>
+          <w:rFonts w:cs="Calibri"/>
+          <w:lang w:val="en-GB"/>
+        </w:rPr>
+        <w:t xml:space="preserve"> variables. </w:t>
+      </w:r>
+    </w:p>
+    <w:p>
+      <w:pPr>
+        <w:spacing w:after="240"/>
+        <w:rPr>
+          <w:rFonts w:asciiTheme="minorHAnsi" w:hAnsiTheme="minorHAnsi" w:cs="Calibri"/>
+          <w:lang w:val="en-GB"/>
+        </w:rPr>
+      </w:pPr>
+      <w:r>
+        <w:rPr>
+          <w:rFonts w:cs="Calibri"/>
+          <w:lang w:val="en-GB"/>
+        </w:rPr>
         <w:t xml:space="preserve">Temperature variables: On TECHSAS, sea surface temperature (that is, temperature at the seawater intake) is called </w:t>
       </w:r>
       <w:proofErr w:type="spellStart"/>
@@ -14532,6 +15326,61 @@
           <w:lang w:val="en-GB"/>
         </w:rPr>
         <w:t xml:space="preserve">.  </w:t>
+      </w:r>
+      <w:r>
+        <w:rPr>
+          <w:rFonts w:cs="Calibri"/>
+          <w:lang w:val="en-GB"/>
+        </w:rPr>
+        <w:t xml:space="preserve">On the Cook, </w:t>
+      </w:r>
+      <w:proofErr w:type="spellStart"/>
+      <w:r>
+        <w:rPr>
+          <w:rFonts w:cs="Calibri"/>
+          <w:lang w:val="en-GB"/>
+        </w:rPr>
+        <w:t>temp_housing</w:t>
+      </w:r>
+      <w:proofErr w:type="spellEnd"/>
+      <w:r>
+        <w:rPr>
+          <w:rFonts w:cs="Calibri"/>
+          <w:lang w:val="en-GB"/>
+        </w:rPr>
+        <w:t xml:space="preserve"> is the temperature applicable to conductivity, </w:t>
+      </w:r>
+      <w:proofErr w:type="spellStart"/>
+      <w:r>
+        <w:rPr>
+          <w:rFonts w:cs="Calibri"/>
+          <w:lang w:val="en-GB"/>
+        </w:rPr>
+        <w:t>temp_remote</w:t>
+      </w:r>
+      <w:proofErr w:type="spellEnd"/>
+      <w:r>
+        <w:rPr>
+          <w:rFonts w:cs="Calibri"/>
+          <w:lang w:val="en-GB"/>
+        </w:rPr>
+        <w:t xml:space="preserve"> that at the seawater intake (</w:t>
+      </w:r>
+      <w:proofErr w:type="gramStart"/>
+      <w:r>
+        <w:rPr>
+          <w:rFonts w:cs="Calibri"/>
+          <w:lang w:val="en-GB"/>
+        </w:rPr>
+        <w:t>actually a</w:t>
+      </w:r>
+      <w:proofErr w:type="gramEnd"/>
+      <w:r>
+        <w:rPr>
+          <w:rFonts w:cs="Calibri"/>
+          <w:lang w:val="en-GB"/>
+        </w:rPr>
+        <w:t xml:space="preserve"> little way up the pipe), and sbe35dropkeel_temp the temperature on the hull. </w:t>
       </w:r>
     </w:p>
     <w:p>
@@ -14549,21 +15398,56 @@
         <w:rPr>
           <w:rFonts w:cs="Calibri"/>
         </w:rPr>
-        <w:t xml:space="preserve">The appended data can be further processed as follows.  These steps can be carried out at any time during the </w:t>
-      </w:r>
-      <w:proofErr w:type="gramStart"/>
-      <w:r>
-        <w:rPr>
-          <w:rFonts w:cs="Calibri"/>
-        </w:rPr>
-        <w:t>cruise, but</w:t>
-      </w:r>
-      <w:proofErr w:type="gramEnd"/>
-      <w:r>
-        <w:rPr>
-          <w:rFonts w:cs="Calibri"/>
-        </w:rPr>
-        <w:t xml:space="preserve"> need to be run a final time at the end since they act on the appended file.  </w:t>
+        <w:lastRenderedPageBreak/>
+        <w:t xml:space="preserve">You can re-run </w:t>
+      </w:r>
+      <w:proofErr w:type="spellStart"/>
+      <w:r>
+        <w:rPr>
+          <w:rFonts w:cs="Calibri"/>
+        </w:rPr>
+        <w:t>mtsg_findbad.m</w:t>
+      </w:r>
+      <w:proofErr w:type="spellEnd"/>
+      <w:r>
+        <w:rPr>
+          <w:rFonts w:cs="Calibri"/>
+        </w:rPr>
+        <w:t xml:space="preserve">, </w:t>
+      </w:r>
+      <w:proofErr w:type="spellStart"/>
+      <w:r>
+        <w:rPr>
+          <w:rFonts w:cs="Calibri"/>
+        </w:rPr>
+        <w:t>mtsg_bottle_compare.m</w:t>
+      </w:r>
+      <w:proofErr w:type="spellEnd"/>
+      <w:r>
+        <w:rPr>
+          <w:rFonts w:cs="Calibri"/>
+        </w:rPr>
+        <w:t>,</w:t>
+      </w:r>
+      <w:r>
+        <w:rPr>
+          <w:rFonts w:cs="Calibri"/>
+        </w:rPr>
+        <w:t xml:space="preserve"> and </w:t>
+      </w:r>
+      <w:proofErr w:type="spellStart"/>
+      <w:r>
+        <w:rPr>
+          <w:rFonts w:cs="Calibri"/>
+        </w:rPr>
+        <w:t>m_tsg_medav_clean_cal.m</w:t>
+      </w:r>
+      <w:proofErr w:type="spellEnd"/>
+      <w:r>
+        <w:rPr>
+          <w:rFonts w:cs="Calibri"/>
+        </w:rPr>
+        <w:t xml:space="preserve"> as many times as required to get a clean record.  </w:t>
       </w:r>
     </w:p>
     <w:p>
@@ -14573,629 +15457,193 @@
           <w:tab w:val="left" w:pos="3686"/>
         </w:tabs>
         <w:spacing w:after="240"/>
-        <w:ind w:left="142"/>
-        <w:rPr>
-          <w:rFonts w:asciiTheme="minorHAnsi" w:hAnsiTheme="minorHAnsi" w:cs="Calibri"/>
-        </w:rPr>
-      </w:pPr>
-      <w:proofErr w:type="spellStart"/>
-      <w:r>
-        <w:rPr>
-          <w:rFonts w:cs="Calibri"/>
-        </w:rPr>
-        <w:t>i</w:t>
-      </w:r>
-      <w:proofErr w:type="spellEnd"/>
-      <w:r>
-        <w:rPr>
-          <w:rFonts w:cs="Calibri"/>
-        </w:rPr>
-        <w:t xml:space="preserve">) run </w:t>
-      </w:r>
-      <w:proofErr w:type="spellStart"/>
-      <w:r>
-        <w:rPr>
-          <w:rFonts w:cs="Calibri"/>
-        </w:rPr>
-        <w:t>mtsg_medav_clean_cal.m</w:t>
-      </w:r>
-      <w:proofErr w:type="spellEnd"/>
-      <w:r>
-        <w:rPr>
-          <w:rFonts w:cs="Calibri"/>
-        </w:rPr>
-        <w:t xml:space="preserve"> to average the appended file</w:t>
-      </w:r>
-    </w:p>
-    <w:p>
-      <w:pPr>
-        <w:tabs>
-          <w:tab w:val="left" w:pos="851"/>
-          <w:tab w:val="left" w:pos="3686"/>
-        </w:tabs>
+        <w:rPr>
+          <w:rFonts w:asciiTheme="minorHAnsi" w:hAnsiTheme="minorHAnsi" w:cs="Calibri"/>
+        </w:rPr>
+      </w:pPr>
+      <w:r>
+        <w:rPr>
+          <w:rFonts w:cs="Calibri"/>
+        </w:rPr>
+        <w:t xml:space="preserve">If you want to check a calibration already applied, edit the switch at the beginning of </w:t>
+      </w:r>
+      <w:proofErr w:type="spellStart"/>
+      <w:r>
+        <w:rPr>
+          <w:rFonts w:cs="Calibri"/>
+        </w:rPr>
+        <w:t>mtsg_bottle_compare.m</w:t>
+      </w:r>
+      <w:proofErr w:type="spellEnd"/>
+      <w:r>
+        <w:rPr>
+          <w:rFonts w:cs="Calibri"/>
+        </w:rPr>
+        <w:t xml:space="preserve"> from ‘</w:t>
+      </w:r>
+      <w:proofErr w:type="spellStart"/>
+      <w:r>
+        <w:rPr>
+          <w:rFonts w:cs="Calibri"/>
+        </w:rPr>
+        <w:t>uncal</w:t>
+      </w:r>
+      <w:proofErr w:type="spellEnd"/>
+      <w:r>
+        <w:rPr>
+          <w:rFonts w:cs="Calibri"/>
+        </w:rPr>
+        <w:t>’ to ‘</w:t>
+      </w:r>
+      <w:proofErr w:type="spellStart"/>
+      <w:r>
+        <w:rPr>
+          <w:rFonts w:cs="Calibri"/>
+        </w:rPr>
+        <w:t>cal</w:t>
+      </w:r>
+      <w:proofErr w:type="spellEnd"/>
+      <w:r>
+        <w:rPr>
+          <w:rFonts w:cs="Calibri"/>
+        </w:rPr>
+        <w:t xml:space="preserve">’ and rerun.  </w:t>
+      </w:r>
+    </w:p>
+    <w:p>
+      <w:pPr>
+        <w:pStyle w:val="Heading3"/>
+        <w:rPr>
+          <w:lang w:val="en-GB"/>
+        </w:rPr>
+      </w:pPr>
+      <w:r>
+        <w:rPr>
+          <w:lang w:val="en-GB"/>
+        </w:rPr>
+        <w:t>4.1.7 Bathymetry: additional processing</w:t>
+      </w:r>
+    </w:p>
+    <w:p>
+      <w:pPr>
         <w:spacing w:after="240"/>
-        <w:ind w:left="142"/>
-        <w:rPr>
-          <w:rFonts w:asciiTheme="minorHAnsi" w:hAnsiTheme="minorHAnsi" w:cs="Calibri"/>
-        </w:rPr>
-      </w:pPr>
-      <w:r>
-        <w:rPr>
-          <w:rFonts w:cs="Calibri"/>
-        </w:rPr>
-        <w:t xml:space="preserve">ii) run </w:t>
-      </w:r>
-      <w:proofErr w:type="spellStart"/>
-      <w:r>
-        <w:rPr>
-          <w:rFonts w:cs="Calibri"/>
-        </w:rPr>
-        <w:t>mtsg_findbad.m</w:t>
-      </w:r>
-      <w:proofErr w:type="spellEnd"/>
-      <w:r>
-        <w:rPr>
-          <w:rFonts w:cs="Calibri"/>
-        </w:rPr>
-        <w:t xml:space="preserve"> to find limits of times when the data were bad (likely when the pumps </w:t>
-      </w:r>
-      <w:proofErr w:type="gramStart"/>
-      <w:r>
-        <w:rPr>
-          <w:rFonts w:cs="Calibri"/>
-        </w:rPr>
-        <w:t>where</w:t>
-      </w:r>
-      <w:proofErr w:type="gramEnd"/>
-      <w:r>
-        <w:rPr>
-          <w:rFonts w:cs="Calibri"/>
-        </w:rPr>
-        <w:t xml:space="preserve"> switched off) by selecting them on a graph</w:t>
-      </w:r>
-    </w:p>
-    <w:p>
-      <w:pPr>
-        <w:tabs>
-          <w:tab w:val="left" w:pos="851"/>
-          <w:tab w:val="left" w:pos="3686"/>
-        </w:tabs>
-        <w:spacing w:after="240"/>
-        <w:ind w:left="142"/>
-        <w:rPr>
-          <w:rFonts w:asciiTheme="minorHAnsi" w:hAnsiTheme="minorHAnsi" w:cs="Calibri"/>
-        </w:rPr>
-      </w:pPr>
-      <w:r>
-        <w:rPr>
-          <w:rFonts w:cs="Calibri"/>
-        </w:rPr>
-        <w:t xml:space="preserve">iii) edit the </w:t>
-      </w:r>
-      <w:proofErr w:type="spellStart"/>
-      <w:r>
-        <w:rPr>
-          <w:rFonts w:cs="Calibri"/>
-        </w:rPr>
-        <w:t>mtsg_cleanup</w:t>
-      </w:r>
-      <w:proofErr w:type="spellEnd"/>
-      <w:r>
-        <w:rPr>
-          <w:rFonts w:cs="Calibri"/>
-        </w:rPr>
-        <w:t xml:space="preserve"> case in </w:t>
-      </w:r>
-      <w:proofErr w:type="spellStart"/>
-      <w:r>
-        <w:rPr>
-          <w:rFonts w:cs="Calibri"/>
-        </w:rPr>
-        <w:t>opt_cruise.m</w:t>
-      </w:r>
-      <w:proofErr w:type="spellEnd"/>
-      <w:r>
-        <w:rPr>
-          <w:rFonts w:cs="Calibri"/>
-        </w:rPr>
-        <w:t xml:space="preserve"> to hardwire in the selected bad time ranges (displayed to the screen at the end of </w:t>
-      </w:r>
-      <w:proofErr w:type="spellStart"/>
-      <w:r>
-        <w:rPr>
-          <w:rFonts w:cs="Calibri"/>
-        </w:rPr>
-        <w:t>mtsg_findbad</w:t>
-      </w:r>
-      <w:proofErr w:type="spellEnd"/>
-      <w:r>
-        <w:rPr>
-          <w:rFonts w:cs="Calibri"/>
-        </w:rPr>
-        <w:t xml:space="preserve">) as well as limits for different variables. </w:t>
-      </w:r>
-    </w:p>
-    <w:p>
-      <w:pPr>
-        <w:tabs>
-          <w:tab w:val="left" w:pos="851"/>
-          <w:tab w:val="left" w:pos="3686"/>
-        </w:tabs>
-        <w:spacing w:after="240"/>
-        <w:ind w:left="142"/>
-        <w:rPr>
-          <w:rFonts w:asciiTheme="minorHAnsi" w:hAnsiTheme="minorHAnsi" w:cs="Calibri"/>
-        </w:rPr>
-      </w:pPr>
-      <w:r>
-        <w:rPr>
-          <w:rFonts w:cs="Calibri"/>
-        </w:rPr>
-        <w:t xml:space="preserve">iv) run </w:t>
-      </w:r>
-      <w:proofErr w:type="spellStart"/>
-      <w:r>
-        <w:rPr>
-          <w:rFonts w:cs="Calibri"/>
-        </w:rPr>
-        <w:t>mtsg_medav_clean_cal.m</w:t>
-      </w:r>
-      <w:proofErr w:type="spellEnd"/>
-      <w:r>
-        <w:rPr>
-          <w:rFonts w:cs="Calibri"/>
-        </w:rPr>
-        <w:t xml:space="preserve"> to apply the bad time limits (calling </w:t>
-      </w:r>
-      <w:proofErr w:type="spellStart"/>
-      <w:r>
-        <w:rPr>
-          <w:rFonts w:cs="Calibri"/>
-        </w:rPr>
-        <w:t>mtsg_cleanup.m</w:t>
-      </w:r>
-      <w:proofErr w:type="spellEnd"/>
-      <w:r>
-        <w:rPr>
-          <w:rFonts w:cs="Calibri"/>
-        </w:rPr>
-        <w:t xml:space="preserve">).  The default is to </w:t>
-      </w:r>
-      <w:proofErr w:type="spellStart"/>
-      <w:r>
-        <w:rPr>
-          <w:rFonts w:cs="Calibri"/>
-        </w:rPr>
-        <w:t>NaN</w:t>
-      </w:r>
-      <w:proofErr w:type="spellEnd"/>
-      <w:r>
-        <w:rPr>
-          <w:rFonts w:cs="Calibri"/>
-        </w:rPr>
-        <w:t xml:space="preserve"> all variables within the time ranges set in </w:t>
-      </w:r>
-      <w:proofErr w:type="spellStart"/>
-      <w:r>
-        <w:rPr>
-          <w:rFonts w:cs="Calibri"/>
-        </w:rPr>
-        <w:t>opt_cruise.m</w:t>
-      </w:r>
-      <w:proofErr w:type="spellEnd"/>
-      <w:r>
-        <w:rPr>
-          <w:rFonts w:cs="Calibri"/>
-        </w:rPr>
-        <w:t xml:space="preserve">, unless </w:t>
-      </w:r>
-      <w:proofErr w:type="spellStart"/>
-      <w:r>
-        <w:rPr>
-          <w:rFonts w:cs="Calibri"/>
-        </w:rPr>
-        <w:t>opt_cruise.m</w:t>
-      </w:r>
-      <w:proofErr w:type="spellEnd"/>
-      <w:r>
-        <w:rPr>
-          <w:rFonts w:cs="Calibri"/>
-        </w:rPr>
-        <w:t xml:space="preserve"> contains code excluding some variables. </w:t>
-      </w:r>
-    </w:p>
-    <w:p>
-      <w:pPr>
-        <w:tabs>
-          <w:tab w:val="left" w:pos="851"/>
-          <w:tab w:val="left" w:pos="3686"/>
-        </w:tabs>
-        <w:spacing w:after="240"/>
-        <w:ind w:left="142"/>
-        <w:rPr>
-          <w:rFonts w:asciiTheme="minorHAnsi" w:hAnsiTheme="minorHAnsi" w:cs="Calibri"/>
-        </w:rPr>
-      </w:pPr>
-      <w:r>
-        <w:rPr>
-          <w:rFonts w:cs="Calibri"/>
-        </w:rPr>
-        <w:t xml:space="preserve">v) run mtsg_01.m to load TSG bottle sample salinity data from the concatenated salinity csv file (see Section 3.4) to an </w:t>
-      </w:r>
-      <w:proofErr w:type="spellStart"/>
-      <w:r>
-        <w:rPr>
-          <w:rFonts w:cs="Calibri"/>
-        </w:rPr>
-        <w:t>Mstar</w:t>
-      </w:r>
-      <w:proofErr w:type="spellEnd"/>
-      <w:r>
-        <w:rPr>
-          <w:rFonts w:cs="Calibri"/>
-        </w:rPr>
-        <w:t xml:space="preserve">-format file. </w:t>
-      </w:r>
-    </w:p>
-    <w:p>
-      <w:pPr>
-        <w:tabs>
-          <w:tab w:val="left" w:pos="851"/>
-          <w:tab w:val="left" w:pos="3686"/>
-        </w:tabs>
-        <w:spacing w:after="240"/>
-        <w:ind w:left="142"/>
-        <w:rPr>
-          <w:rFonts w:asciiTheme="minorHAnsi" w:hAnsiTheme="minorHAnsi" w:cs="Calibri"/>
-        </w:rPr>
-      </w:pPr>
-      <w:r>
-        <w:rPr>
-          <w:rFonts w:cs="Calibri"/>
-        </w:rPr>
-        <w:lastRenderedPageBreak/>
-        <w:t xml:space="preserve">vi) run </w:t>
-      </w:r>
-      <w:proofErr w:type="spellStart"/>
-      <w:r>
-        <w:rPr>
-          <w:rFonts w:cs="Calibri"/>
-        </w:rPr>
-        <w:t>mtsg_bottle_compare.m</w:t>
-      </w:r>
-      <w:proofErr w:type="spellEnd"/>
-      <w:r>
-        <w:rPr>
-          <w:rFonts w:cs="Calibri"/>
-        </w:rPr>
-        <w:t xml:space="preserve"> to plot bottle and TSG salinities together; determine a constant or simple time-dependent offset to bring them into alignment, or just use the smoothed difference, computed by calling </w:t>
-      </w:r>
-      <w:proofErr w:type="spellStart"/>
-      <w:r>
-        <w:rPr>
-          <w:rFonts w:cs="Calibri"/>
-        </w:rPr>
-        <w:t>filter_bak.m</w:t>
-      </w:r>
-      <w:proofErr w:type="spellEnd"/>
-      <w:r>
-        <w:rPr>
-          <w:rFonts w:cs="Calibri"/>
-        </w:rPr>
-        <w:t xml:space="preserve"> and saved to tsg_smdiff.txt. </w:t>
-      </w:r>
-    </w:p>
-    <w:p>
-      <w:pPr>
-        <w:tabs>
-          <w:tab w:val="left" w:pos="851"/>
-          <w:tab w:val="left" w:pos="3686"/>
-        </w:tabs>
-        <w:spacing w:after="240"/>
-        <w:ind w:left="142"/>
-        <w:rPr>
-          <w:rFonts w:asciiTheme="minorHAnsi" w:hAnsiTheme="minorHAnsi" w:cs="Calibri"/>
-        </w:rPr>
-      </w:pPr>
-      <w:r>
-        <w:rPr>
-          <w:rFonts w:cs="Calibri"/>
-        </w:rPr>
-        <w:t xml:space="preserve">vii) edit the </w:t>
-      </w:r>
-      <w:proofErr w:type="spellStart"/>
-      <w:r>
-        <w:rPr>
-          <w:rFonts w:cs="Calibri"/>
-        </w:rPr>
-        <w:t>tsgsal_apply_cal</w:t>
-      </w:r>
-      <w:proofErr w:type="spellEnd"/>
-      <w:r>
-        <w:rPr>
-          <w:rFonts w:cs="Calibri"/>
-        </w:rPr>
-        <w:t xml:space="preserve"> case in </w:t>
-      </w:r>
-      <w:proofErr w:type="spellStart"/>
-      <w:r>
-        <w:rPr>
-          <w:rFonts w:cs="Calibri"/>
-        </w:rPr>
-        <w:t>opt_cruise.m</w:t>
-      </w:r>
-      <w:proofErr w:type="spellEnd"/>
-      <w:r>
-        <w:rPr>
-          <w:rFonts w:cs="Calibri"/>
-        </w:rPr>
-        <w:t xml:space="preserve"> with calibration determined above, or to interpolate the smoothed differences computed by </w:t>
-      </w:r>
-      <w:proofErr w:type="spellStart"/>
-      <w:r>
-        <w:rPr>
-          <w:rFonts w:cs="Calibri"/>
-        </w:rPr>
-        <w:t>mtsg_bottle_compare.m</w:t>
-      </w:r>
-      <w:proofErr w:type="spellEnd"/>
-      <w:r>
-        <w:rPr>
-          <w:rFonts w:cs="Calibri"/>
-        </w:rPr>
-        <w:t xml:space="preserve"> to the TSG times and use that series as the offset. </w:t>
-      </w:r>
-    </w:p>
-    <w:p>
-      <w:pPr>
-        <w:tabs>
-          <w:tab w:val="left" w:pos="851"/>
-          <w:tab w:val="left" w:pos="3686"/>
-        </w:tabs>
-        <w:spacing w:after="240"/>
-        <w:ind w:left="142"/>
-        <w:rPr>
-          <w:rFonts w:asciiTheme="minorHAnsi" w:hAnsiTheme="minorHAnsi" w:cs="Calibri"/>
-        </w:rPr>
-      </w:pPr>
-      <w:r>
-        <w:rPr>
-          <w:rFonts w:cs="Calibri"/>
-        </w:rPr>
-        <w:t xml:space="preserve">viii) run </w:t>
-      </w:r>
-      <w:proofErr w:type="spellStart"/>
-      <w:r>
-        <w:rPr>
-          <w:rFonts w:cs="Calibri"/>
-        </w:rPr>
-        <w:t>mtsg_medav_clean_cal.m</w:t>
-      </w:r>
-      <w:proofErr w:type="spellEnd"/>
-      <w:r>
-        <w:rPr>
-          <w:rFonts w:cs="Calibri"/>
-        </w:rPr>
-        <w:t xml:space="preserve"> to apply calibration</w:t>
-      </w:r>
-    </w:p>
-    <w:p>
-      <w:pPr>
-        <w:tabs>
-          <w:tab w:val="left" w:pos="851"/>
-          <w:tab w:val="left" w:pos="3686"/>
-        </w:tabs>
-        <w:spacing w:after="240"/>
-        <w:rPr>
-          <w:rFonts w:asciiTheme="minorHAnsi" w:hAnsiTheme="minorHAnsi" w:cs="Calibri"/>
-        </w:rPr>
-      </w:pPr>
-      <w:r>
-        <w:rPr>
-          <w:rFonts w:cs="Calibri"/>
-        </w:rPr>
-        <w:t xml:space="preserve">You can re-run </w:t>
-      </w:r>
-      <w:proofErr w:type="spellStart"/>
-      <w:r>
-        <w:rPr>
-          <w:rFonts w:cs="Calibri"/>
-        </w:rPr>
-        <w:t>mtsg_findbad.m</w:t>
-      </w:r>
-      <w:proofErr w:type="spellEnd"/>
-      <w:r>
-        <w:rPr>
-          <w:rFonts w:cs="Calibri"/>
-        </w:rPr>
-        <w:t xml:space="preserve"> and </w:t>
-      </w:r>
-      <w:proofErr w:type="spellStart"/>
-      <w:r>
-        <w:rPr>
-          <w:rFonts w:cs="Calibri"/>
-        </w:rPr>
-        <w:t>m_tsg_medav_clean_cal.m</w:t>
-      </w:r>
-      <w:proofErr w:type="spellEnd"/>
-      <w:r>
-        <w:rPr>
-          <w:rFonts w:cs="Calibri"/>
-        </w:rPr>
-        <w:t xml:space="preserve"> as many times as required to get a clean record.  </w:t>
-      </w:r>
-    </w:p>
-    <w:p>
-      <w:pPr>
-        <w:tabs>
-          <w:tab w:val="left" w:pos="851"/>
-          <w:tab w:val="left" w:pos="3686"/>
-        </w:tabs>
-        <w:spacing w:after="240"/>
-        <w:rPr>
-          <w:rFonts w:asciiTheme="minorHAnsi" w:hAnsiTheme="minorHAnsi" w:cs="Calibri"/>
-        </w:rPr>
-      </w:pPr>
-      <w:r>
-        <w:rPr>
-          <w:rFonts w:cs="Calibri"/>
-        </w:rPr>
-        <w:t xml:space="preserve">If you want to check a calibration already applied, edit the switch at the beginning of </w:t>
-      </w:r>
-      <w:proofErr w:type="spellStart"/>
-      <w:r>
-        <w:rPr>
-          <w:rFonts w:cs="Calibri"/>
-        </w:rPr>
-        <w:t>mtsg_bottle_compare.m</w:t>
-      </w:r>
-      <w:proofErr w:type="spellEnd"/>
-      <w:r>
-        <w:rPr>
-          <w:rFonts w:cs="Calibri"/>
-        </w:rPr>
-        <w:t xml:space="preserve"> from ‘</w:t>
-      </w:r>
-      <w:proofErr w:type="spellStart"/>
-      <w:r>
-        <w:rPr>
-          <w:rFonts w:cs="Calibri"/>
-        </w:rPr>
-        <w:t>uncal</w:t>
-      </w:r>
-      <w:proofErr w:type="spellEnd"/>
-      <w:r>
-        <w:rPr>
-          <w:rFonts w:cs="Calibri"/>
-        </w:rPr>
-        <w:t>’ to ‘</w:t>
-      </w:r>
-      <w:proofErr w:type="spellStart"/>
-      <w:r>
-        <w:rPr>
-          <w:rFonts w:cs="Calibri"/>
-        </w:rPr>
-        <w:t>cal</w:t>
-      </w:r>
-      <w:proofErr w:type="spellEnd"/>
-      <w:r>
-        <w:rPr>
-          <w:rFonts w:cs="Calibri"/>
-        </w:rPr>
-        <w:t xml:space="preserve">’ and rerun.  </w:t>
+        <w:rPr>
+          <w:rFonts w:asciiTheme="minorHAnsi" w:hAnsiTheme="minorHAnsi" w:cs="Calibri"/>
+        </w:rPr>
+      </w:pPr>
+      <w:r>
+        <w:rPr>
+          <w:rFonts w:cs="Calibri"/>
+          <w:lang w:val="en-GB"/>
+        </w:rPr>
+        <w:t xml:space="preserve">Following </w:t>
+      </w:r>
+      <w:proofErr w:type="spellStart"/>
+      <w:r>
+        <w:rPr>
+          <w:rFonts w:cs="Calibri"/>
+          <w:lang w:val="en-GB"/>
+        </w:rPr>
+        <w:t>m_daily_proc.m</w:t>
+      </w:r>
+      <w:proofErr w:type="spellEnd"/>
+      <w:r>
+        <w:rPr>
+          <w:rFonts w:cs="Calibri"/>
+          <w:lang w:val="en-GB"/>
+        </w:rPr>
+        <w:t xml:space="preserve">, bathymetry data can be cleaned by interactive scripts </w:t>
+      </w:r>
+      <w:r>
+        <w:rPr>
+          <w:rFonts w:cs="Calibri"/>
+          <w:lang w:val="en-GB"/>
+        </w:rPr>
+        <w:t>*** renovate/</w:t>
+      </w:r>
+      <w:proofErr w:type="spellStart"/>
+      <w:r>
+        <w:rPr>
+          <w:rFonts w:cs="Calibri"/>
+          <w:lang w:val="en-GB"/>
+        </w:rPr>
+        <w:t>mbathy_plot.m</w:t>
+      </w:r>
+      <w:proofErr w:type="spellEnd"/>
+      <w:r>
+        <w:rPr>
+          <w:rFonts w:cs="Calibri"/>
+          <w:lang w:val="en-GB"/>
+        </w:rPr>
+        <w:t xml:space="preserve">; needs checking/updating *** </w:t>
+      </w:r>
+      <w:r>
+        <w:rPr>
+          <w:rFonts w:cs="Calibri"/>
+          <w:lang w:val="en-GB"/>
+        </w:rPr>
+        <w:t>which allow</w:t>
+      </w:r>
+      <w:r>
+        <w:rPr>
+          <w:rFonts w:cs="Calibri"/>
+          <w:lang w:val="en-GB"/>
+        </w:rPr>
+        <w:t>s</w:t>
+      </w:r>
+      <w:r>
+        <w:rPr>
+          <w:rFonts w:cs="Calibri"/>
+          <w:lang w:val="en-GB"/>
+        </w:rPr>
+        <w:t xml:space="preserve"> the user to select bad data points from the EA600 and the EM120/EM122 centre beam for each day. To incorporate the cleaned data into the appended files at the end of the cruise,</w:t>
+      </w:r>
+      <w:r>
+        <w:rPr>
+          <w:rFonts w:cs="Calibri"/>
+          <w:lang w:val="en-GB"/>
+        </w:rPr>
+        <w:t xml:space="preserve"> rerun </w:t>
+      </w:r>
+      <w:proofErr w:type="spellStart"/>
+      <w:r>
+        <w:rPr>
+          <w:rFonts w:cs="Calibri"/>
+          <w:lang w:val="en-GB"/>
+        </w:rPr>
+        <w:t>m_uway_append.m</w:t>
+      </w:r>
+      <w:proofErr w:type="spellEnd"/>
+      <w:r>
+        <w:rPr>
+          <w:rFonts w:cs="Calibri"/>
+          <w:lang w:val="en-GB"/>
+        </w:rPr>
+        <w:t xml:space="preserve"> for all days for these two streams. </w:t>
+      </w:r>
+    </w:p>
+    <w:p>
+      <w:pPr>
+        <w:pStyle w:val="Heading2"/>
+      </w:pPr>
+      <w:r>
+        <w:t>4.2 VMADCP</w:t>
+      </w:r>
+    </w:p>
+    <w:p>
+      <w:pPr>
+        <w:pStyle w:val="Heading2"/>
+      </w:pPr>
+      <w:r>
+        <w:t xml:space="preserve">4.2.1 </w:t>
+      </w:r>
+      <w:r>
+        <w:t>Acquiring and processing/editing data</w:t>
       </w:r>
     </w:p>
     <w:p>
       <w:pPr>
         <w:pStyle w:val="Heading3"/>
-        <w:rPr>
-          <w:rFonts w:hint="eastAsia"/>
-          <w:lang w:val="en-GB"/>
-        </w:rPr>
-      </w:pPr>
-      <w:r>
-        <w:rPr>
-          <w:lang w:val="en-GB"/>
-        </w:rPr>
-        <w:t>4.1.7 Bathymetry: additional processing</w:t>
-      </w:r>
-    </w:p>
-    <w:p>
-      <w:pPr>
-        <w:spacing w:after="240"/>
-        <w:rPr>
-          <w:rFonts w:asciiTheme="minorHAnsi" w:hAnsiTheme="minorHAnsi" w:cs="Calibri"/>
-        </w:rPr>
-      </w:pPr>
-      <w:r>
-        <w:rPr>
-          <w:rFonts w:cs="Calibri"/>
-          <w:lang w:val="en-GB"/>
-        </w:rPr>
-        <w:t xml:space="preserve">Following </w:t>
-      </w:r>
-      <w:proofErr w:type="spellStart"/>
-      <w:r>
-        <w:rPr>
-          <w:rFonts w:cs="Calibri"/>
-          <w:lang w:val="en-GB"/>
-        </w:rPr>
-        <w:t>m_daily_proc.m</w:t>
-      </w:r>
-      <w:proofErr w:type="spellEnd"/>
-      <w:r>
-        <w:rPr>
-          <w:rFonts w:cs="Calibri"/>
-          <w:lang w:val="en-GB"/>
-        </w:rPr>
-        <w:t xml:space="preserve">, bathymetry data can be cleaned by interactive scripts </w:t>
-      </w:r>
-      <w:proofErr w:type="spellStart"/>
-      <w:r>
-        <w:rPr>
-          <w:rFonts w:cs="Calibri"/>
-          <w:lang w:val="en-GB"/>
-        </w:rPr>
-        <w:t>msim_plot</w:t>
-      </w:r>
-      <w:proofErr w:type="spellEnd"/>
-      <w:r>
-        <w:rPr>
-          <w:rFonts w:cs="Calibri"/>
-          <w:lang w:val="en-GB"/>
-        </w:rPr>
-        <w:t xml:space="preserve"> and mem120_plot, which allow the user to select bad data points from the EA600 and the EM120/EM122 centre beam for each day. To incorporate the cleaned data into the appended files at the end of the cruise, remove sim_cruise_01.nc and em120_cruise_01.nc and rerun mday_02.m for all days for these two streams (see </w:t>
-      </w:r>
-      <w:proofErr w:type="spellStart"/>
-      <w:r>
-        <w:rPr>
-          <w:rFonts w:cs="Calibri"/>
-          <w:lang w:val="en-GB"/>
-        </w:rPr>
-        <w:t>m_daily_proc.m</w:t>
-      </w:r>
-      <w:proofErr w:type="spellEnd"/>
-      <w:r>
-        <w:rPr>
-          <w:rFonts w:cs="Calibri"/>
-          <w:lang w:val="en-GB"/>
-        </w:rPr>
-        <w:t xml:space="preserve"> for syntax).  </w:t>
-      </w:r>
-    </w:p>
-    <w:p>
-      <w:pPr>
-        <w:pStyle w:val="Heading2"/>
-        <w:rPr>
-          <w:rFonts w:hint="eastAsia"/>
-        </w:rPr>
-      </w:pPr>
-      <w:r>
-        <w:t>4.2 VMADCP</w:t>
-      </w:r>
-    </w:p>
-    <w:p>
-      <w:pPr>
-        <w:pStyle w:val="Heading2"/>
-      </w:pPr>
-      <w:r>
-        <w:t xml:space="preserve">4.2.1 </w:t>
-      </w:r>
-      <w:r>
-        <w:t xml:space="preserve">Acquiring and processing/editing </w:t>
-      </w:r>
-      <w:proofErr w:type="spellStart"/>
-      <w:r>
-        <w:t>data</w:t>
-      </w:r>
-      <w:proofErr w:type="spellEnd"/>
-    </w:p>
-    <w:p>
-      <w:pPr>
-        <w:pStyle w:val="Heading3"/>
-        <w:rPr>
-          <w:rFonts w:hint="eastAsia"/>
-        </w:rPr>
       </w:pPr>
       <w:r>
         <w:t xml:space="preserve">4.2.1.1 </w:t>
@@ -15556,7 +16004,6 @@
         <w:rPr>
           <w:rFonts w:cs="Calibri"/>
         </w:rPr>
-        <w:lastRenderedPageBreak/>
         <w:t xml:space="preserve">Optional additional processing (better done on multiple sequences, and can be done back at home): </w:t>
       </w:r>
     </w:p>
@@ -15818,6 +16265,7 @@
         <w:rPr>
           <w:rFonts w:cs="Calibri"/>
         </w:rPr>
+        <w:lastRenderedPageBreak/>
         <w:t xml:space="preserve">&gt;&gt; </w:t>
       </w:r>
       <w:proofErr w:type="spellStart"/>
@@ -16707,6 +17155,7 @@
         <w:pStyle w:val="Heading2"/>
       </w:pPr>
       <w:r>
+        <w:lastRenderedPageBreak/>
         <w:t>4.2.2 Output station data for LADCP processing</w:t>
       </w:r>
     </w:p>
@@ -17644,9 +18093,6 @@
     <w:p>
       <w:pPr>
         <w:pStyle w:val="Heading1"/>
-        <w:rPr>
-          <w:rFonts w:hint="eastAsia"/>
-        </w:rPr>
       </w:pPr>
       <w:r>
         <w:lastRenderedPageBreak/>
@@ -17656,9 +18102,6 @@
     <w:p>
       <w:pPr>
         <w:pStyle w:val="Heading2"/>
-        <w:rPr>
-          <w:rFonts w:hint="eastAsia"/>
-        </w:rPr>
       </w:pPr>
       <w:r>
         <w:t xml:space="preserve">A. A bit more detail about </w:t>
@@ -17919,9 +18362,6 @@
     <w:p>
       <w:pPr>
         <w:pStyle w:val="Heading2"/>
-        <w:rPr>
-          <w:rFonts w:hint="eastAsia"/>
-        </w:rPr>
       </w:pPr>
       <w:r>
         <w:t>B. Handy Hints and Tips</w:t>
@@ -18365,19 +18805,19 @@
           <w:rFonts w:asciiTheme="minorHAnsi" w:hAnsiTheme="minorHAnsi" w:cs="Calibri"/>
         </w:rPr>
       </w:pPr>
-      <w:commentRangeStart w:id="12"/>
+      <w:commentRangeStart w:id="14"/>
       <w:r>
         <w:rPr>
           <w:rFonts w:cs="Calibri"/>
         </w:rPr>
         <w:t xml:space="preserve">Help </w:t>
       </w:r>
-      <w:commentRangeEnd w:id="12"/>
+      <w:commentRangeEnd w:id="14"/>
       <w:r>
         <w:rPr>
           <w:rStyle w:val="CommentReference"/>
         </w:rPr>
-        <w:commentReference w:id="12"/>
+        <w:commentReference w:id="14"/>
       </w:r>
       <w:r>
         <w:rPr>
@@ -19124,7 +19564,6 @@
         </w:rPr>
         <w:t xml:space="preserve"> programs, as long as you specify full file paths when using </w:t>
       </w:r>
-      <w:proofErr w:type="spellStart"/>
       <w:proofErr w:type="gramStart"/>
       <w:r>
         <w:rPr>
@@ -19132,7 +19571,6 @@
         </w:rPr>
         <w:t>e.g.</w:t>
       </w:r>
-      <w:proofErr w:type="spellEnd"/>
       <w:proofErr w:type="gramEnd"/>
       <w:r>
         <w:rPr>
@@ -19341,9 +19779,6 @@
     <w:p>
       <w:pPr>
         <w:pStyle w:val="Heading2"/>
-        <w:rPr>
-          <w:rFonts w:hint="eastAsia"/>
-        </w:rPr>
       </w:pPr>
       <w:r>
         <w:t>C. List of cruise-specific options</w:t>
@@ -25555,9 +25990,6 @@
     <w:p>
       <w:pPr>
         <w:pStyle w:val="Heading2"/>
-        <w:rPr>
-          <w:rFonts w:hint="eastAsia"/>
-        </w:rPr>
       </w:pPr>
       <w:r>
         <w:t xml:space="preserve">D. Known bugs and future changes </w:t>
@@ -25566,9 +25998,6 @@
     <w:p>
       <w:pPr>
         <w:pStyle w:val="Heading3"/>
-        <w:rPr>
-          <w:rFonts w:hint="eastAsia"/>
-        </w:rPr>
       </w:pPr>
       <w:r>
         <w:t>D.1. Bugs</w:t>
@@ -28627,7 +29056,41 @@
       </w:r>
     </w:p>
   </w:comment>
-  <w:comment w:id="12" w:author="Firing, Yvonne L." w:date="2022-07-17T14:28:00Z" w:initials="FYL">
+  <w:comment w:id="12" w:author="Firing, Yvonne L." w:date="2022-07-19T16:31:00Z" w:initials="FYL">
+    <w:p>
+      <w:r>
+        <w:rPr>
+          <w:rStyle w:val="CommentReference"/>
+        </w:rPr>
+        <w:annotationRef/>
+      </w:r>
+      <w:r>
+        <w:rPr>
+          <w:sz w:val="20"/>
+          <w:szCs w:val="20"/>
+        </w:rPr>
+        <w:t>still here? or later?</w:t>
+      </w:r>
+    </w:p>
+  </w:comment>
+  <w:comment w:id="13" w:author="Firing, Yvonne L." w:date="2022-07-19T16:26:00Z" w:initials="FYL">
+    <w:p>
+      <w:r>
+        <w:rPr>
+          <w:rStyle w:val="CommentReference"/>
+        </w:rPr>
+        <w:annotationRef/>
+      </w:r>
+      <w:r>
+        <w:rPr>
+          <w:sz w:val="20"/>
+          <w:szCs w:val="20"/>
+        </w:rPr>
+        <w:t>comment check they still are, and are correct!</w:t>
+      </w:r>
+    </w:p>
+  </w:comment>
+  <w:comment w:id="14" w:author="Firing, Yvonne L." w:date="2022-07-17T14:28:00Z" w:initials="FYL">
     <w:p>
       <w:r>
         <w:rPr>
@@ -28661,12 +29124,16 @@
   <w15:commentEx w15:paraId="02C5FE0A" w15:done="0"/>
   <w15:commentEx w15:paraId="00AF6BED" w15:done="0"/>
   <w15:commentEx w15:paraId="64CC0F9B" w15:done="0"/>
+  <w15:commentEx w15:paraId="457BFE1F" w15:done="0"/>
+  <w15:commentEx w15:paraId="23D92902" w15:done="0"/>
   <w15:commentEx w15:paraId="33000F7B" w15:done="0"/>
 </w15:commentsEx>
 </file>
 
 <file path=word/commentsExtensible.xml><?xml version="1.0" encoding="utf-8"?>
 <w16cex:commentsExtensible xmlns:wpc="http://schemas.microsoft.com/office/word/2010/wordprocessingCanvas" xmlns:cx="http://schemas.microsoft.com/office/drawing/2014/chartex" xmlns:cx1="http://schemas.microsoft.com/office/drawing/2015/9/8/chartex" xmlns:cx2="http://schemas.microsoft.com/office/drawing/2015/10/21/chartex" xmlns:cx3="http://schemas.microsoft.com/office/drawing/2016/5/9/chartex" xmlns:cx4="http://schemas.microsoft.com/office/drawing/2016/5/10/chartex" xmlns:cx5="http://schemas.microsoft.com/office/drawing/2016/5/11/chartex" xmlns:cx6="http://schemas.microsoft.com/office/drawing/2016/5/12/chartex" xmlns:cx7="http://schemas.microsoft.com/office/drawing/2016/5/13/chartex" xmlns:cx8="http://schemas.microsoft.com/office/drawing/2016/5/14/chartex" xmlns:mc="http://schemas.openxmlformats.org/markup-compatibility/2006" xmlns:aink="http://schemas.microsoft.com/office/drawing/2016/ink" xmlns:am3d="http://schemas.microsoft.com/office/drawing/2017/model3d" xmlns:o="urn:schemas-microsoft-com:office:office" xmlns:oel="http://schemas.microsoft.com/office/2019/extlst" xmlns:r="http://schemas.openxmlformats.org/officeDocument/2006/relationships" xmlns:m="http://schemas.openxmlformats.org/officeDocument/2006/math" xmlns:v="urn:schemas-microsoft-com:vml" xmlns:wp14="http://schemas.microsoft.com/office/word/2010/wordprocessingDrawing" xmlns:wp="http://schemas.openxmlformats.org/drawingml/2006/wordprocessingDrawing" xmlns:w10="urn:schemas-microsoft-com:office:word" xmlns:w="http://schemas.openxmlformats.org/wordprocessingml/2006/main" xmlns:w14="http://schemas.microsoft.com/office/word/2010/wordml" xmlns:w15="http://schemas.microsoft.com/office/word/2012/wordml" xmlns:w16cex="http://schemas.microsoft.com/office/word/2018/wordml/cex" xmlns:w16cid="http://schemas.microsoft.com/office/word/2016/wordml/cid" xmlns:w16="http://schemas.microsoft.com/office/word/2018/wordml" xmlns:w16sdtdh="http://schemas.microsoft.com/office/word/2020/wordml/sdtdatahash" xmlns:w16se="http://schemas.microsoft.com/office/word/2015/wordml/symex" xmlns:wpg="http://schemas.microsoft.com/office/word/2010/wordprocessingGroup" xmlns:wpi="http://schemas.microsoft.com/office/word/2010/wordprocessingInk" xmlns:wne="http://schemas.microsoft.com/office/word/2006/wordml" xmlns:wps="http://schemas.microsoft.com/office/word/2010/wordprocessingShape" mc:Ignorable="w14 w15 w16se w16cid w16 w16cex w16sdtdh wp14">
+  <w16cex:commentExtensible w16cex:durableId="26815AD0" w16cex:dateUtc="2022-07-19T15:31:00Z"/>
+  <w16cex:commentExtensible w16cex:durableId="268159A7" w16cex:dateUtc="2022-07-19T15:26:00Z"/>
   <w16cex:commentExtensible w16cex:durableId="267E9B23" w16cex:dateUtc="2022-07-17T13:28:00Z"/>
 </w16cex:commentsExtensible>
 </file>
@@ -28685,6 +29152,8 @@
   <w16cid:commentId w16cid:paraId="02C5FE0A" w16cid:durableId="267E9950"/>
   <w16cid:commentId w16cid:paraId="00AF6BED" w16cid:durableId="267E9951"/>
   <w16cid:commentId w16cid:paraId="64CC0F9B" w16cid:durableId="267E9952"/>
+  <w16cid:commentId w16cid:paraId="457BFE1F" w16cid:durableId="26815AD0"/>
+  <w16cid:commentId w16cid:paraId="23D92902" w16cid:durableId="268159A7"/>
   <w16cid:commentId w16cid:paraId="33000F7B" w16cid:durableId="267E9B23"/>
 </w16cid:commentsIds>
 </file>

</xml_diff>

<commit_message>
note: commit is mid-modifications to some hydro_tools and bottle sample scripts hydro_tools: use gp_ utilities mout_exch_sam more variables for time/position to vary by bottle rather than just station moxy_to_sam and msal_to_sam in case you want to run separately; moxy_to_sam also does some backwards compatibility things
</commit_message>
<xml_diff>
--- a/docs/A_User_Guide_to_Mexec_v4.docx
+++ b/docs/A_User_Guide_to_Mexec_v4.docx
@@ -4508,7 +4508,7 @@
       <w:pPr>
         <w:spacing w:after="240"/>
         <w:rPr>
-          <w:rFonts w:asciiTheme="minorHAnsi" w:hAnsiTheme="minorHAnsi" w:cs="Calibri"/>
+          <w:rFonts w:cs="Calibri"/>
           <w:lang w:val="en-GB"/>
         </w:rPr>
       </w:pPr>
@@ -4709,6 +4709,440 @@
       <w:pPr>
         <w:spacing w:after="240"/>
         <w:rPr>
+          <w:rFonts w:cs="Calibri"/>
+          <w:lang w:val="en-GB"/>
+        </w:rPr>
+      </w:pPr>
+      <w:r>
+        <w:rPr>
+          <w:rFonts w:cs="Calibri"/>
+          <w:lang w:val="en-GB"/>
+        </w:rPr>
+        <w:t xml:space="preserve">RVDAS: get address login credentials for </w:t>
+      </w:r>
+      <w:proofErr w:type="spellStart"/>
+      <w:r>
+        <w:rPr>
+          <w:rFonts w:cs="Calibri"/>
+          <w:lang w:val="en-GB"/>
+        </w:rPr>
+        <w:t>rvdas</w:t>
+      </w:r>
+      <w:proofErr w:type="spellEnd"/>
+      <w:r>
+        <w:rPr>
+          <w:rFonts w:cs="Calibri"/>
+          <w:lang w:val="en-GB"/>
+        </w:rPr>
+        <w:t xml:space="preserve"> database machine. Set up ~</w:t>
+      </w:r>
+      <w:proofErr w:type="gramStart"/>
+      <w:r>
+        <w:rPr>
+          <w:rFonts w:cs="Calibri"/>
+          <w:lang w:val="en-GB"/>
+        </w:rPr>
+        <w:t>/.</w:t>
+      </w:r>
+      <w:proofErr w:type="spellStart"/>
+      <w:r>
+        <w:rPr>
+          <w:rFonts w:cs="Calibri"/>
+          <w:lang w:val="en-GB"/>
+        </w:rPr>
+        <w:t>pgpass</w:t>
+      </w:r>
+      <w:proofErr w:type="spellEnd"/>
+      <w:proofErr w:type="gramEnd"/>
+      <w:r>
+        <w:rPr>
+          <w:rFonts w:cs="Calibri"/>
+          <w:lang w:val="en-GB"/>
+        </w:rPr>
+        <w:t xml:space="preserve"> file containing ***. Run </w:t>
+      </w:r>
+      <w:proofErr w:type="spellStart"/>
+      <w:r>
+        <w:rPr>
+          <w:rFonts w:cs="Calibri"/>
+          <w:lang w:val="en-GB"/>
+        </w:rPr>
+        <w:t>mrjson_get_list.m</w:t>
+      </w:r>
+      <w:proofErr w:type="spellEnd"/>
+      <w:r>
+        <w:rPr>
+          <w:rFonts w:cs="Calibri"/>
+          <w:lang w:val="en-GB"/>
+        </w:rPr>
+        <w:t xml:space="preserve">. Consider adding things to skip under </w:t>
+      </w:r>
+      <w:proofErr w:type="spellStart"/>
+      <w:r>
+        <w:rPr>
+          <w:rFonts w:cs="Calibri"/>
+          <w:lang w:val="en-GB"/>
+        </w:rPr>
+        <w:t>mrvdas_ingest</w:t>
+      </w:r>
+      <w:proofErr w:type="spellEnd"/>
+      <w:r>
+        <w:rPr>
+          <w:rFonts w:cs="Calibri"/>
+          <w:lang w:val="en-GB"/>
+        </w:rPr>
+        <w:t xml:space="preserve"> case in </w:t>
+      </w:r>
+      <w:proofErr w:type="spellStart"/>
+      <w:r>
+        <w:rPr>
+          <w:rFonts w:cs="Calibri"/>
+          <w:lang w:val="en-GB"/>
+        </w:rPr>
+        <w:t>setdef_cropt_uway.m</w:t>
+      </w:r>
+      <w:proofErr w:type="spellEnd"/>
+      <w:r>
+        <w:rPr>
+          <w:rFonts w:cs="Calibri"/>
+          <w:lang w:val="en-GB"/>
+        </w:rPr>
+        <w:t xml:space="preserve">. look at </w:t>
+      </w:r>
+      <w:proofErr w:type="spellStart"/>
+      <w:r>
+        <w:rPr>
+          <w:rFonts w:cs="Calibri"/>
+          <w:lang w:val="en-GB"/>
+        </w:rPr>
+        <w:t>mrtables_from_json.m</w:t>
+      </w:r>
+      <w:proofErr w:type="spellEnd"/>
+      <w:r>
+        <w:rPr>
+          <w:rFonts w:cs="Calibri"/>
+          <w:lang w:val="en-GB"/>
+        </w:rPr>
+        <w:t xml:space="preserve"> and see if there’s anything to add to </w:t>
+      </w:r>
+      <w:proofErr w:type="spellStart"/>
+      <w:r>
+        <w:rPr>
+          <w:rFonts w:cs="Calibri"/>
+          <w:lang w:val="en-GB"/>
+        </w:rPr>
+        <w:t>mrnames.m</w:t>
+      </w:r>
+      <w:proofErr w:type="spellEnd"/>
+      <w:r>
+        <w:rPr>
+          <w:rFonts w:cs="Calibri"/>
+          <w:lang w:val="en-GB"/>
+        </w:rPr>
+        <w:t xml:space="preserve"> (new streams)</w:t>
+      </w:r>
+      <w:r>
+        <w:rPr>
+          <w:rFonts w:cs="Calibri"/>
+          <w:lang w:val="en-GB"/>
+        </w:rPr>
+        <w:t xml:space="preserve"> which is a lookup between </w:t>
+      </w:r>
+      <w:proofErr w:type="spellStart"/>
+      <w:r>
+        <w:rPr>
+          <w:rFonts w:cs="Calibri"/>
+          <w:lang w:val="en-GB"/>
+        </w:rPr>
+        <w:t>shortnames</w:t>
+      </w:r>
+      <w:proofErr w:type="spellEnd"/>
+      <w:r>
+        <w:rPr>
+          <w:rFonts w:cs="Calibri"/>
+          <w:lang w:val="en-GB"/>
+        </w:rPr>
+        <w:t xml:space="preserve"> (which are output file prefixes) and the </w:t>
+      </w:r>
+      <w:proofErr w:type="spellStart"/>
+      <w:r>
+        <w:rPr>
+          <w:rFonts w:cs="Calibri"/>
+          <w:lang w:val="en-GB"/>
+        </w:rPr>
+        <w:t>streamnames</w:t>
+      </w:r>
+      <w:proofErr w:type="spellEnd"/>
+      <w:r>
+        <w:rPr>
+          <w:rFonts w:cs="Calibri"/>
+          <w:lang w:val="en-GB"/>
+        </w:rPr>
+        <w:t xml:space="preserve"> (</w:t>
+      </w:r>
+      <w:proofErr w:type="spellStart"/>
+      <w:r>
+        <w:rPr>
+          <w:rFonts w:cs="Calibri"/>
+          <w:lang w:val="en-GB"/>
+        </w:rPr>
+        <w:t>instrument_talkIDmsgID</w:t>
+      </w:r>
+      <w:proofErr w:type="spellEnd"/>
+      <w:r>
+        <w:rPr>
+          <w:rFonts w:cs="Calibri"/>
+          <w:lang w:val="en-GB"/>
+        </w:rPr>
+        <w:t>)</w:t>
+      </w:r>
+      <w:r>
+        <w:rPr>
+          <w:rFonts w:cs="Calibri"/>
+          <w:lang w:val="en-GB"/>
+        </w:rPr>
+        <w:t>.</w:t>
+      </w:r>
+      <w:r>
+        <w:rPr>
+          <w:rFonts w:cs="Calibri"/>
+          <w:lang w:val="en-GB"/>
+        </w:rPr>
+        <w:t xml:space="preserve"> If </w:t>
+      </w:r>
+      <w:proofErr w:type="gramStart"/>
+      <w:r>
+        <w:rPr>
+          <w:rFonts w:cs="Calibri"/>
+          <w:lang w:val="en-GB"/>
+        </w:rPr>
+        <w:t>so</w:t>
+      </w:r>
+      <w:proofErr w:type="gramEnd"/>
+      <w:r>
+        <w:rPr>
+          <w:rFonts w:cs="Calibri"/>
+          <w:lang w:val="en-GB"/>
+        </w:rPr>
+        <w:t xml:space="preserve"> you may also need to add it to </w:t>
+      </w:r>
+      <w:proofErr w:type="spellStart"/>
+      <w:r>
+        <w:rPr>
+          <w:rFonts w:cs="Calibri"/>
+          <w:lang w:val="en-GB"/>
+        </w:rPr>
+        <w:t>mu</w:t>
+      </w:r>
+      <w:r>
+        <w:rPr>
+          <w:rFonts w:cs="Calibri"/>
+          <w:lang w:val="en-GB"/>
+        </w:rPr>
+        <w:t>waydirs.m</w:t>
+      </w:r>
+      <w:proofErr w:type="spellEnd"/>
+      <w:r>
+        <w:rPr>
+          <w:rFonts w:cs="Calibri"/>
+          <w:lang w:val="en-GB"/>
+        </w:rPr>
+        <w:t xml:space="preserve">, which has a list of </w:t>
+      </w:r>
+      <w:proofErr w:type="spellStart"/>
+      <w:r>
+        <w:rPr>
+          <w:rFonts w:cs="Calibri"/>
+          <w:lang w:val="en-GB"/>
+        </w:rPr>
+        <w:t>shortnames</w:t>
+      </w:r>
+      <w:proofErr w:type="spellEnd"/>
+      <w:r>
+        <w:rPr>
+          <w:rFonts w:cs="Calibri"/>
+          <w:lang w:val="en-GB"/>
+        </w:rPr>
+        <w:t xml:space="preserve"> (first column) and directories to put them in (I don’t know </w:t>
+      </w:r>
+      <w:r>
+        <w:rPr>
+          <w:rFonts w:cs="Calibri"/>
+          <w:lang w:val="en-GB"/>
+        </w:rPr>
+        <w:lastRenderedPageBreak/>
+        <w:t xml:space="preserve">why these two steps, </w:t>
+      </w:r>
+      <w:proofErr w:type="spellStart"/>
+      <w:r>
+        <w:rPr>
+          <w:rFonts w:cs="Calibri"/>
+          <w:lang w:val="en-GB"/>
+        </w:rPr>
+        <w:t>mrnames</w:t>
+      </w:r>
+      <w:proofErr w:type="spellEnd"/>
+      <w:r>
+        <w:rPr>
+          <w:rFonts w:cs="Calibri"/>
+          <w:lang w:val="en-GB"/>
+        </w:rPr>
+        <w:t xml:space="preserve"> and </w:t>
+      </w:r>
+      <w:proofErr w:type="spellStart"/>
+      <w:r>
+        <w:rPr>
+          <w:rFonts w:cs="Calibri"/>
+          <w:lang w:val="en-GB"/>
+        </w:rPr>
+        <w:t>muwaydirs</w:t>
+      </w:r>
+      <w:proofErr w:type="spellEnd"/>
+      <w:r>
+        <w:rPr>
+          <w:rFonts w:cs="Calibri"/>
+          <w:lang w:val="en-GB"/>
+        </w:rPr>
+        <w:t>, aren’t just combined.)</w:t>
+      </w:r>
+      <w:r>
+        <w:rPr>
+          <w:rFonts w:cs="Calibri"/>
+          <w:lang w:val="en-GB"/>
+        </w:rPr>
+        <w:t xml:space="preserve"> Then</w:t>
+      </w:r>
+      <w:r>
+        <w:rPr>
+          <w:rFonts w:cs="Calibri"/>
+          <w:lang w:val="en-GB"/>
+        </w:rPr>
+        <w:t xml:space="preserve">, edit opt_da001.m to delete the line about </w:t>
+      </w:r>
+      <w:proofErr w:type="spellStart"/>
+      <w:r>
+        <w:rPr>
+          <w:rFonts w:cs="Calibri"/>
+          <w:lang w:val="en-GB"/>
+        </w:rPr>
+        <w:t>skipunderway</w:t>
+      </w:r>
+      <w:proofErr w:type="spellEnd"/>
+      <w:r>
+        <w:rPr>
+          <w:rFonts w:cs="Calibri"/>
+          <w:lang w:val="en-GB"/>
+        </w:rPr>
+        <w:t xml:space="preserve">, edit </w:t>
+      </w:r>
+      <w:proofErr w:type="spellStart"/>
+      <w:r>
+        <w:rPr>
+          <w:rFonts w:cs="Calibri"/>
+          <w:lang w:val="en-GB"/>
+        </w:rPr>
+        <w:t>m_setudir.m</w:t>
+      </w:r>
+      <w:proofErr w:type="spellEnd"/>
+      <w:r>
+        <w:rPr>
+          <w:rFonts w:cs="Calibri"/>
+          <w:lang w:val="en-GB"/>
+        </w:rPr>
+        <w:t xml:space="preserve"> and rerun </w:t>
+      </w:r>
+      <w:proofErr w:type="spellStart"/>
+      <w:r>
+        <w:rPr>
+          <w:rFonts w:cs="Calibri"/>
+          <w:lang w:val="en-GB"/>
+        </w:rPr>
+        <w:t>m_setup.m</w:t>
+      </w:r>
+      <w:proofErr w:type="spellEnd"/>
+      <w:r>
+        <w:rPr>
+          <w:rFonts w:cs="Calibri"/>
+          <w:lang w:val="en-GB"/>
+        </w:rPr>
+        <w:t xml:space="preserve">. It should run </w:t>
+      </w:r>
+      <w:proofErr w:type="spellStart"/>
+      <w:r>
+        <w:rPr>
+          <w:rFonts w:cs="Calibri"/>
+          <w:lang w:val="en-GB"/>
+        </w:rPr>
+        <w:t>m_setudir.m</w:t>
+      </w:r>
+      <w:proofErr w:type="spellEnd"/>
+      <w:r>
+        <w:rPr>
+          <w:rFonts w:cs="Calibri"/>
+          <w:lang w:val="en-GB"/>
+        </w:rPr>
+        <w:t xml:space="preserve"> and create some subdirectories, </w:t>
+      </w:r>
+      <w:proofErr w:type="gramStart"/>
+      <w:r>
+        <w:rPr>
+          <w:rFonts w:cs="Calibri"/>
+          <w:lang w:val="en-GB"/>
+        </w:rPr>
+        <w:t>e.g.</w:t>
+      </w:r>
+      <w:proofErr w:type="gramEnd"/>
+      <w:r>
+        <w:rPr>
+          <w:rFonts w:cs="Calibri"/>
+          <w:lang w:val="en-GB"/>
+        </w:rPr>
+        <w:t xml:space="preserve"> nav/</w:t>
+      </w:r>
+      <w:proofErr w:type="spellStart"/>
+      <w:r>
+        <w:rPr>
+          <w:rFonts w:cs="Calibri"/>
+          <w:lang w:val="en-GB"/>
+        </w:rPr>
+        <w:t>pmv</w:t>
+      </w:r>
+      <w:proofErr w:type="spellEnd"/>
+      <w:r>
+        <w:rPr>
+          <w:rFonts w:cs="Calibri"/>
+          <w:lang w:val="en-GB"/>
+        </w:rPr>
+        <w:t xml:space="preserve">, nav/sea, met/sonic, etc. </w:t>
+      </w:r>
+      <w:r>
+        <w:rPr>
+          <w:rFonts w:cs="Calibri"/>
+          <w:lang w:val="en-GB"/>
+        </w:rPr>
+        <w:t xml:space="preserve">It will also output a list of </w:t>
+      </w:r>
+      <w:proofErr w:type="spellStart"/>
+      <w:r>
+        <w:rPr>
+          <w:rFonts w:cs="Calibri"/>
+          <w:lang w:val="en-GB"/>
+        </w:rPr>
+        <w:t>streamnames</w:t>
+      </w:r>
+      <w:proofErr w:type="spellEnd"/>
+      <w:r>
+        <w:rPr>
+          <w:rFonts w:cs="Calibri"/>
+          <w:lang w:val="en-GB"/>
+        </w:rPr>
+        <w:t xml:space="preserve"> that it doesn’t know where to put, and of directories it’s expecting but doesn’t find any table for. </w:t>
+      </w:r>
+    </w:p>
+    <w:p>
+      <w:pPr>
+        <w:spacing w:after="240"/>
+        <w:rPr>
           <w:rFonts w:asciiTheme="minorHAnsi" w:hAnsiTheme="minorHAnsi" w:cs="Calibri"/>
           <w:lang w:val="en-GB"/>
         </w:rPr>
@@ -4829,7 +5263,6 @@
           <w:rFonts w:cs="Calibri"/>
           <w:lang w:val="en-GB"/>
         </w:rPr>
-        <w:lastRenderedPageBreak/>
         <w:t xml:space="preserve">Note: if new underway streams become available during the cruise, remove </w:t>
       </w:r>
       <w:proofErr w:type="spellStart"/>
@@ -9186,7 +9619,7 @@
           <w:rFonts w:cs="Calibri"/>
           <w:lang w:val="en-AU"/>
         </w:rPr>
-        <w:t xml:space="preserve"> allows inspection of 24 Hz data. If this reveals editing needed (</w:t>
+        <w:t xml:space="preserve"> allows inspection of 24 Hz data. If </w:t>
       </w:r>
       <w:proofErr w:type="gramStart"/>
       <w:r>
@@ -9194,7 +9627,7 @@
           <w:rFonts w:cs="Calibri"/>
           <w:lang w:val="en-AU"/>
         </w:rPr>
-        <w:t>e.g.</w:t>
+        <w:t>this reveals</w:t>
       </w:r>
       <w:proofErr w:type="gramEnd"/>
       <w:r>
@@ -9202,7 +9635,7 @@
           <w:rFonts w:cs="Calibri"/>
           <w:lang w:val="en-AU"/>
         </w:rPr>
-        <w:t xml:space="preserve"> spikes that are large enough to affect averaged data), there are normally two options: </w:t>
+        <w:t xml:space="preserve"> editing needed (e.g. spikes that are large enough to affect averaged data), there are normally two options: </w:t>
       </w:r>
     </w:p>
     <w:p>
@@ -11612,19 +12045,7 @@
         <w:rPr>
           <w:rFonts w:eastAsia="Times New Roman" w:cs="Calibri"/>
         </w:rPr>
-        <w:t>F</w:t>
-      </w:r>
-      <w:r>
-        <w:rPr>
-          <w:rFonts w:eastAsia="Times New Roman" w:cs="Calibri"/>
-        </w:rPr>
-        <w:t>lag</w:t>
-      </w:r>
-      <w:r>
-        <w:rPr>
-          <w:rFonts w:eastAsia="Times New Roman" w:cs="Calibri"/>
-        </w:rPr>
-        <w:t xml:space="preserve"> meanings</w:t>
+        <w:t>Flag meanings</w:t>
       </w:r>
       <w:r>
         <w:rPr>
@@ -13447,10 +13868,298 @@
       <w:pPr>
         <w:spacing w:after="240"/>
         <w:rPr>
-          <w:rFonts w:asciiTheme="minorHAnsi" w:hAnsiTheme="minorHAnsi" w:cs="Calibri"/>
-          <w:lang w:val="en-GB"/>
-        </w:rPr>
-      </w:pPr>
+          <w:rFonts w:cs="Calibri"/>
+          <w:lang w:val="en-GB"/>
+        </w:rPr>
+      </w:pPr>
+      <w:r>
+        <w:rPr>
+          <w:rFonts w:cs="Calibri"/>
+          <w:lang w:val="en-GB"/>
+        </w:rPr>
+        <w:t xml:space="preserve">RVDAS: get address login credentials for </w:t>
+      </w:r>
+      <w:proofErr w:type="spellStart"/>
+      <w:r>
+        <w:rPr>
+          <w:rFonts w:cs="Calibri"/>
+          <w:lang w:val="en-GB"/>
+        </w:rPr>
+        <w:t>rvdas</w:t>
+      </w:r>
+      <w:proofErr w:type="spellEnd"/>
+      <w:r>
+        <w:rPr>
+          <w:rFonts w:cs="Calibri"/>
+          <w:lang w:val="en-GB"/>
+        </w:rPr>
+        <w:t xml:space="preserve"> database machine. Set up ~</w:t>
+      </w:r>
+      <w:proofErr w:type="gramStart"/>
+      <w:r>
+        <w:rPr>
+          <w:rFonts w:cs="Calibri"/>
+          <w:lang w:val="en-GB"/>
+        </w:rPr>
+        <w:t>/.</w:t>
+      </w:r>
+      <w:proofErr w:type="spellStart"/>
+      <w:r>
+        <w:rPr>
+          <w:rFonts w:cs="Calibri"/>
+          <w:lang w:val="en-GB"/>
+        </w:rPr>
+        <w:t>pgpass</w:t>
+      </w:r>
+      <w:proofErr w:type="spellEnd"/>
+      <w:proofErr w:type="gramEnd"/>
+      <w:r>
+        <w:rPr>
+          <w:rFonts w:cs="Calibri"/>
+          <w:lang w:val="en-GB"/>
+        </w:rPr>
+        <w:t xml:space="preserve"> file containing ***. Run </w:t>
+      </w:r>
+      <w:proofErr w:type="spellStart"/>
+      <w:r>
+        <w:rPr>
+          <w:rFonts w:cs="Calibri"/>
+          <w:lang w:val="en-GB"/>
+        </w:rPr>
+        <w:t>mrjson_get_list.m</w:t>
+      </w:r>
+      <w:proofErr w:type="spellEnd"/>
+      <w:r>
+        <w:rPr>
+          <w:rFonts w:cs="Calibri"/>
+          <w:lang w:val="en-GB"/>
+        </w:rPr>
+        <w:t xml:space="preserve">. Consider adding things to skip under </w:t>
+      </w:r>
+      <w:proofErr w:type="spellStart"/>
+      <w:r>
+        <w:rPr>
+          <w:rFonts w:cs="Calibri"/>
+          <w:lang w:val="en-GB"/>
+        </w:rPr>
+        <w:t>mrvdas_ingest</w:t>
+      </w:r>
+      <w:proofErr w:type="spellEnd"/>
+      <w:r>
+        <w:rPr>
+          <w:rFonts w:cs="Calibri"/>
+          <w:lang w:val="en-GB"/>
+        </w:rPr>
+        <w:t xml:space="preserve"> case in </w:t>
+      </w:r>
+      <w:proofErr w:type="spellStart"/>
+      <w:r>
+        <w:rPr>
+          <w:rFonts w:cs="Calibri"/>
+          <w:lang w:val="en-GB"/>
+        </w:rPr>
+        <w:t>setdef_cropt_uway.m</w:t>
+      </w:r>
+      <w:proofErr w:type="spellEnd"/>
+      <w:r>
+        <w:rPr>
+          <w:rFonts w:cs="Calibri"/>
+          <w:lang w:val="en-GB"/>
+        </w:rPr>
+        <w:t xml:space="preserve">. look at </w:t>
+      </w:r>
+      <w:proofErr w:type="spellStart"/>
+      <w:r>
+        <w:rPr>
+          <w:rFonts w:cs="Calibri"/>
+          <w:lang w:val="en-GB"/>
+        </w:rPr>
+        <w:t>mrtables_from_json.m</w:t>
+      </w:r>
+      <w:proofErr w:type="spellEnd"/>
+      <w:r>
+        <w:rPr>
+          <w:rFonts w:cs="Calibri"/>
+          <w:lang w:val="en-GB"/>
+        </w:rPr>
+        <w:t xml:space="preserve"> and see if there’s anything to add to </w:t>
+      </w:r>
+      <w:proofErr w:type="spellStart"/>
+      <w:r>
+        <w:rPr>
+          <w:rFonts w:cs="Calibri"/>
+          <w:lang w:val="en-GB"/>
+        </w:rPr>
+        <w:t>mrnames.m</w:t>
+      </w:r>
+      <w:proofErr w:type="spellEnd"/>
+      <w:r>
+        <w:rPr>
+          <w:rFonts w:cs="Calibri"/>
+          <w:lang w:val="en-GB"/>
+        </w:rPr>
+        <w:t xml:space="preserve"> (new streams) which is a lookup between </w:t>
+      </w:r>
+      <w:proofErr w:type="spellStart"/>
+      <w:r>
+        <w:rPr>
+          <w:rFonts w:cs="Calibri"/>
+          <w:lang w:val="en-GB"/>
+        </w:rPr>
+        <w:t>shortnames</w:t>
+      </w:r>
+      <w:proofErr w:type="spellEnd"/>
+      <w:r>
+        <w:rPr>
+          <w:rFonts w:cs="Calibri"/>
+          <w:lang w:val="en-GB"/>
+        </w:rPr>
+        <w:t xml:space="preserve"> (which are output file prefixes) and the </w:t>
+      </w:r>
+      <w:proofErr w:type="spellStart"/>
+      <w:r>
+        <w:rPr>
+          <w:rFonts w:cs="Calibri"/>
+          <w:lang w:val="en-GB"/>
+        </w:rPr>
+        <w:t>streamnames</w:t>
+      </w:r>
+      <w:proofErr w:type="spellEnd"/>
+      <w:r>
+        <w:rPr>
+          <w:rFonts w:cs="Calibri"/>
+          <w:lang w:val="en-GB"/>
+        </w:rPr>
+        <w:t xml:space="preserve"> (</w:t>
+      </w:r>
+      <w:proofErr w:type="spellStart"/>
+      <w:r>
+        <w:rPr>
+          <w:rFonts w:cs="Calibri"/>
+          <w:lang w:val="en-GB"/>
+        </w:rPr>
+        <w:t>instrument_talkIDmsgID</w:t>
+      </w:r>
+      <w:proofErr w:type="spellEnd"/>
+      <w:r>
+        <w:rPr>
+          <w:rFonts w:cs="Calibri"/>
+          <w:lang w:val="en-GB"/>
+        </w:rPr>
+        <w:t xml:space="preserve">). If </w:t>
+      </w:r>
+      <w:proofErr w:type="gramStart"/>
+      <w:r>
+        <w:rPr>
+          <w:rFonts w:cs="Calibri"/>
+          <w:lang w:val="en-GB"/>
+        </w:rPr>
+        <w:t>so</w:t>
+      </w:r>
+      <w:proofErr w:type="gramEnd"/>
+      <w:r>
+        <w:rPr>
+          <w:rFonts w:cs="Calibri"/>
+          <w:lang w:val="en-GB"/>
+        </w:rPr>
+        <w:t xml:space="preserve"> you may also need to add it to </w:t>
+      </w:r>
+      <w:proofErr w:type="spellStart"/>
+      <w:r>
+        <w:rPr>
+          <w:rFonts w:cs="Calibri"/>
+          <w:lang w:val="en-GB"/>
+        </w:rPr>
+        <w:t>muwaydirs.m</w:t>
+      </w:r>
+      <w:proofErr w:type="spellEnd"/>
+      <w:r>
+        <w:rPr>
+          <w:rFonts w:cs="Calibri"/>
+          <w:lang w:val="en-GB"/>
+        </w:rPr>
+        <w:t xml:space="preserve">, which has a list of </w:t>
+      </w:r>
+      <w:proofErr w:type="spellStart"/>
+      <w:r>
+        <w:rPr>
+          <w:rFonts w:cs="Calibri"/>
+          <w:lang w:val="en-GB"/>
+        </w:rPr>
+        <w:t>shortnames</w:t>
+      </w:r>
+      <w:proofErr w:type="spellEnd"/>
+      <w:r>
+        <w:rPr>
+          <w:rFonts w:cs="Calibri"/>
+          <w:lang w:val="en-GB"/>
+        </w:rPr>
+        <w:t xml:space="preserve"> (first column) and directories to put them in (I don’t know why these two steps, </w:t>
+      </w:r>
+      <w:proofErr w:type="spellStart"/>
+      <w:r>
+        <w:rPr>
+          <w:rFonts w:cs="Calibri"/>
+          <w:lang w:val="en-GB"/>
+        </w:rPr>
+        <w:t>mrnames</w:t>
+      </w:r>
+      <w:proofErr w:type="spellEnd"/>
+      <w:r>
+        <w:rPr>
+          <w:rFonts w:cs="Calibri"/>
+          <w:lang w:val="en-GB"/>
+        </w:rPr>
+        <w:t xml:space="preserve"> and </w:t>
+      </w:r>
+      <w:proofErr w:type="spellStart"/>
+      <w:r>
+        <w:rPr>
+          <w:rFonts w:cs="Calibri"/>
+          <w:lang w:val="en-GB"/>
+        </w:rPr>
+        <w:t>muwaydirs</w:t>
+      </w:r>
+      <w:proofErr w:type="spellEnd"/>
+      <w:r>
+        <w:rPr>
+          <w:rFonts w:cs="Calibri"/>
+          <w:lang w:val="en-GB"/>
+        </w:rPr>
+        <w:t xml:space="preserve">, aren’t just combined.) Then, edit opt_da001.m to delete the line about </w:t>
+      </w:r>
+      <w:proofErr w:type="spellStart"/>
+      <w:r>
+        <w:rPr>
+          <w:rFonts w:cs="Calibri"/>
+          <w:lang w:val="en-GB"/>
+        </w:rPr>
+        <w:t>skipunderway</w:t>
+      </w:r>
+      <w:proofErr w:type="spellEnd"/>
+      <w:r>
+        <w:rPr>
+          <w:rFonts w:cs="Calibri"/>
+          <w:lang w:val="en-GB"/>
+        </w:rPr>
+        <w:t xml:space="preserve">, and rerun </w:t>
+      </w:r>
+      <w:proofErr w:type="spellStart"/>
+      <w:r>
+        <w:rPr>
+          <w:rFonts w:cs="Calibri"/>
+          <w:lang w:val="en-GB"/>
+        </w:rPr>
+        <w:t>m_setup.m</w:t>
+      </w:r>
+      <w:proofErr w:type="spellEnd"/>
+      <w:r>
+        <w:rPr>
+          <w:rFonts w:cs="Calibri"/>
+          <w:lang w:val="en-GB"/>
+        </w:rPr>
+        <w:t xml:space="preserve">. It should run </w:t>
+      </w:r>
       <w:proofErr w:type="spellStart"/>
       <w:r>
         <w:rPr>
@@ -13465,6 +14174,118 @@
           <w:rFonts w:cs="Calibri"/>
           <w:lang w:val="en-GB"/>
         </w:rPr>
+        <w:t xml:space="preserve"> and create some subdirectories, </w:t>
+      </w:r>
+      <w:proofErr w:type="gramStart"/>
+      <w:r>
+        <w:rPr>
+          <w:rFonts w:cs="Calibri"/>
+          <w:lang w:val="en-GB"/>
+        </w:rPr>
+        <w:t>e.g.</w:t>
+      </w:r>
+      <w:proofErr w:type="gramEnd"/>
+      <w:r>
+        <w:rPr>
+          <w:rFonts w:cs="Calibri"/>
+          <w:lang w:val="en-GB"/>
+        </w:rPr>
+        <w:t xml:space="preserve"> nav/</w:t>
+      </w:r>
+      <w:proofErr w:type="spellStart"/>
+      <w:r>
+        <w:rPr>
+          <w:rFonts w:cs="Calibri"/>
+          <w:lang w:val="en-GB"/>
+        </w:rPr>
+        <w:t>pmv</w:t>
+      </w:r>
+      <w:proofErr w:type="spellEnd"/>
+      <w:r>
+        <w:rPr>
+          <w:rFonts w:cs="Calibri"/>
+          <w:lang w:val="en-GB"/>
+        </w:rPr>
+        <w:t xml:space="preserve">, nav/sea, met/sonic, etc. It will also output a list of </w:t>
+      </w:r>
+      <w:proofErr w:type="spellStart"/>
+      <w:r>
+        <w:rPr>
+          <w:rFonts w:cs="Calibri"/>
+          <w:lang w:val="en-GB"/>
+        </w:rPr>
+        <w:t>streamnames</w:t>
+      </w:r>
+      <w:proofErr w:type="spellEnd"/>
+      <w:r>
+        <w:rPr>
+          <w:rFonts w:cs="Calibri"/>
+          <w:lang w:val="en-GB"/>
+        </w:rPr>
+        <w:t xml:space="preserve"> that it doesn’t know where to put, and of directories it’s expecting but doesn’t find any table for. </w:t>
+      </w:r>
+      <w:r>
+        <w:rPr>
+          <w:rFonts w:cs="Calibri"/>
+          <w:lang w:val="en-GB"/>
+        </w:rPr>
+        <w:t xml:space="preserve">(If you add more streams/directories later, remove </w:t>
+      </w:r>
+      <w:proofErr w:type="spellStart"/>
+      <w:r>
+        <w:rPr>
+          <w:rFonts w:cs="Calibri"/>
+          <w:lang w:val="en-GB"/>
+        </w:rPr>
+        <w:t>m_udirs.m</w:t>
+      </w:r>
+      <w:proofErr w:type="spellEnd"/>
+      <w:r>
+        <w:rPr>
+          <w:rFonts w:cs="Calibri"/>
+          <w:lang w:val="en-GB"/>
+        </w:rPr>
+        <w:t xml:space="preserve"> and rerun </w:t>
+      </w:r>
+      <w:proofErr w:type="spellStart"/>
+      <w:r>
+        <w:rPr>
+          <w:rFonts w:cs="Calibri"/>
+          <w:lang w:val="en-GB"/>
+        </w:rPr>
+        <w:t>m_setup.m</w:t>
+      </w:r>
+      <w:proofErr w:type="spellEnd"/>
+      <w:r>
+        <w:rPr>
+          <w:rFonts w:cs="Calibri"/>
+          <w:lang w:val="en-GB"/>
+        </w:rPr>
+        <w:t xml:space="preserve"> to regenerate it.) </w:t>
+      </w:r>
+    </w:p>
+    <w:p>
+      <w:pPr>
+        <w:spacing w:after="240"/>
+        <w:rPr>
+          <w:rFonts w:asciiTheme="minorHAnsi" w:hAnsiTheme="minorHAnsi" w:cs="Calibri"/>
+          <w:lang w:val="en-GB"/>
+        </w:rPr>
+      </w:pPr>
+      <w:proofErr w:type="spellStart"/>
+      <w:r>
+        <w:rPr>
+          <w:rFonts w:cs="Calibri"/>
+          <w:lang w:val="en-GB"/>
+        </w:rPr>
+        <w:t>m_setudir.m</w:t>
+      </w:r>
+      <w:proofErr w:type="spellEnd"/>
+      <w:r>
+        <w:rPr>
+          <w:rFonts w:cs="Calibri"/>
+          <w:lang w:val="en-GB"/>
+        </w:rPr>
         <w:t xml:space="preserve">, called by </w:t>
       </w:r>
       <w:proofErr w:type="spellStart"/>
@@ -13594,6 +14415,13 @@
           <w:lang w:val="en-GB"/>
         </w:rPr>
         <w:t xml:space="preserve"> at the beginning of the cruise (see Section 2).  </w:t>
+      </w:r>
+      <w:r>
+        <w:rPr>
+          <w:rFonts w:cs="Calibri"/>
+          <w:lang w:val="en-GB"/>
+        </w:rPr>
+        <w:t>***</w:t>
       </w:r>
     </w:p>
     <w:p>
@@ -13688,6 +14516,7 @@
           <w:rFonts w:cs="Calibri"/>
           <w:lang w:val="en-GB"/>
         </w:rPr>
+        <w:lastRenderedPageBreak/>
         <w:t xml:space="preserve">where days is a vector of the </w:t>
       </w:r>
       <w:proofErr w:type="spellStart"/>
@@ -14048,15 +14877,7 @@
           <w:rFonts w:cs="Calibri"/>
           <w:lang w:val="en-GB"/>
         </w:rPr>
-        <w:t xml:space="preserve"> then performs additional processing and cleaning steps on some streams by calling mday_01_clean_av.m, which has cases for different streams.  The automatic processing includes renaming variables to standard </w:t>
-      </w:r>
-      <w:r>
-        <w:rPr>
-          <w:rFonts w:cs="Calibri"/>
-          <w:lang w:val="en-GB"/>
-        </w:rPr>
-        <w:lastRenderedPageBreak/>
-        <w:t xml:space="preserve">names (e.g. </w:t>
+        <w:t xml:space="preserve"> then performs additional processing and cleaning steps on some streams by calling mday_01_clean_av.m, which has cases for different streams.  The automatic processing includes renaming variables to standard names (e.g. </w:t>
       </w:r>
       <w:proofErr w:type="spellStart"/>
       <w:r>
@@ -14575,6 +15396,7 @@
         <w:pStyle w:val="Heading3"/>
       </w:pPr>
       <w:r>
+        <w:lastRenderedPageBreak/>
         <w:t>4.1.5 Meteorology: additional processing</w:t>
       </w:r>
     </w:p>
@@ -14845,7 +15667,6 @@
           <w:u w:val="single"/>
           <w:lang w:val="en-GB"/>
         </w:rPr>
-        <w:lastRenderedPageBreak/>
         <w:t>Wind over the stern</w:t>
       </w:r>
       <w:r>
@@ -15299,6 +16120,7 @@
           <w:rFonts w:cs="Calibri"/>
           <w:lang w:val="en-GB"/>
         </w:rPr>
+        <w:lastRenderedPageBreak/>
         <w:t>tsgsal_apply_cal</w:t>
       </w:r>
       <w:proofErr w:type="spellEnd"/>
@@ -15595,7 +16417,6 @@
         <w:rPr>
           <w:rFonts w:cs="Calibri"/>
         </w:rPr>
-        <w:lastRenderedPageBreak/>
         <w:t xml:space="preserve">You can re-run </w:t>
       </w:r>
       <w:proofErr w:type="spellStart"/>
@@ -16169,6 +16990,7 @@
         <w:rPr>
           <w:rFonts w:cs="Calibri"/>
         </w:rPr>
+        <w:lastRenderedPageBreak/>
         <w:t xml:space="preserve">If this fails on “cannot find </w:t>
       </w:r>
       <w:proofErr w:type="spellStart"/>
@@ -16462,262 +17284,874 @@
         <w:rPr>
           <w:rFonts w:cs="Calibri"/>
         </w:rPr>
+        <w:t xml:space="preserve">&gt;&gt; </w:t>
+      </w:r>
+      <w:proofErr w:type="spellStart"/>
+      <w:r>
+        <w:rPr>
+          <w:rFonts w:cs="Calibri"/>
+        </w:rPr>
+        <w:t>vmadcp_edit</w:t>
+      </w:r>
+      <w:proofErr w:type="spellEnd"/>
+      <w:r>
+        <w:rPr>
+          <w:rFonts w:cs="Calibri"/>
+        </w:rPr>
+        <w:t xml:space="preserve"> % writes </w:t>
+      </w:r>
+      <w:proofErr w:type="spellStart"/>
+      <w:r>
+        <w:rPr>
+          <w:rFonts w:cs="Calibri"/>
+        </w:rPr>
+        <w:t>q_pyedit.cnt</w:t>
+      </w:r>
+      <w:proofErr w:type="spellEnd"/>
+      <w:r>
+        <w:rPr>
+          <w:rFonts w:cs="Calibri"/>
+        </w:rPr>
+        <w:t xml:space="preserve">, calls </w:t>
+      </w:r>
+      <w:proofErr w:type="spellStart"/>
+      <w:r>
+        <w:rPr>
+          <w:rFonts w:cs="Calibri"/>
+        </w:rPr>
+        <w:t>gautoedit.m</w:t>
+      </w:r>
+      <w:proofErr w:type="spellEnd"/>
+      <w:r>
+        <w:rPr>
+          <w:rFonts w:cs="Calibri"/>
+        </w:rPr>
+        <w:t xml:space="preserve"> to enable interactive data editing, calls quick_adcp.py to apply edits; calls mcod_01.m, mcod_02.m, </w:t>
+      </w:r>
+      <w:proofErr w:type="spellStart"/>
+      <w:r>
+        <w:rPr>
+          <w:rFonts w:cs="Calibri"/>
+        </w:rPr>
+        <w:t>mcod_mapend.m</w:t>
+      </w:r>
+      <w:proofErr w:type="spellEnd"/>
+    </w:p>
+    <w:p>
+      <w:pPr>
+        <w:pStyle w:val="Heading3"/>
+      </w:pPr>
+      <w:r>
+        <w:t>4.</w:t>
+      </w:r>
+      <w:r>
+        <w:t>2.1.2</w:t>
+      </w:r>
+      <w:r>
+        <w:t xml:space="preserve"> </w:t>
+      </w:r>
+      <w:r>
+        <w:t>UHDAS plus</w:t>
+      </w:r>
+      <w:r>
+        <w:t xml:space="preserve"> CODAS</w:t>
+      </w:r>
+    </w:p>
+    <w:p>
+      <w:pPr>
+        <w:rPr>
+          <w:rFonts w:asciiTheme="minorHAnsi" w:hAnsiTheme="minorHAnsi" w:cs="Calibri"/>
+        </w:rPr>
+      </w:pPr>
+      <w:r>
+        <w:rPr>
+          <w:rFonts w:cs="Calibri"/>
+        </w:rPr>
+        <w:t xml:space="preserve">In </w:t>
+      </w:r>
+      <w:proofErr w:type="spellStart"/>
+      <w:r>
+        <w:rPr>
+          <w:rFonts w:cs="Calibri"/>
+        </w:rPr>
+        <w:t>pycodas</w:t>
+      </w:r>
+      <w:proofErr w:type="spellEnd"/>
+      <w:r>
+        <w:rPr>
+          <w:rFonts w:cs="Calibri"/>
+        </w:rPr>
+        <w:t xml:space="preserve"> terminal (prompt should start with (</w:t>
+      </w:r>
+      <w:proofErr w:type="spellStart"/>
+      <w:r>
+        <w:rPr>
+          <w:rFonts w:cs="Calibri"/>
+        </w:rPr>
+        <w:t>pycodas</w:t>
+      </w:r>
+      <w:proofErr w:type="spellEnd"/>
+      <w:r>
+        <w:rPr>
+          <w:rFonts w:cs="Calibri"/>
+        </w:rPr>
+        <w:t>) bash-4.2$)</w:t>
+      </w:r>
+    </w:p>
+    <w:p>
+      <w:pPr>
+        <w:rPr>
+          <w:rFonts w:asciiTheme="minorHAnsi" w:hAnsiTheme="minorHAnsi" w:cs="Calibri"/>
+        </w:rPr>
+      </w:pPr>
+    </w:p>
+    <w:p>
+      <w:pPr>
+        <w:rPr>
+          <w:rFonts w:asciiTheme="minorHAnsi" w:hAnsiTheme="minorHAnsi" w:cs="Calibri"/>
+        </w:rPr>
+      </w:pPr>
+      <w:r>
+        <w:rPr>
+          <w:rFonts w:cs="Calibri"/>
+        </w:rPr>
+        <w:t xml:space="preserve">0) If you previously applied calibrations (angle, amplitude, </w:t>
+      </w:r>
+      <w:proofErr w:type="spellStart"/>
+      <w:r>
+        <w:rPr>
+          <w:rFonts w:cs="Calibri"/>
+        </w:rPr>
+        <w:t>xducer_dx</w:t>
+      </w:r>
+      <w:proofErr w:type="spellEnd"/>
+      <w:r>
+        <w:rPr>
+          <w:rFonts w:cs="Calibri"/>
+        </w:rPr>
+        <w:t xml:space="preserve"> or _</w:t>
+      </w:r>
+      <w:proofErr w:type="spellStart"/>
+      <w:r>
+        <w:rPr>
+          <w:rFonts w:cs="Calibri"/>
+        </w:rPr>
+        <w:t>dy</w:t>
+      </w:r>
+      <w:proofErr w:type="spellEnd"/>
+      <w:r>
+        <w:rPr>
+          <w:rFonts w:cs="Calibri"/>
+        </w:rPr>
+        <w:t>) to data in postprocessing:</w:t>
+      </w:r>
+    </w:p>
+    <w:p>
+      <w:pPr>
+        <w:rPr>
+          <w:rFonts w:asciiTheme="minorHAnsi" w:hAnsiTheme="minorHAnsi" w:cs="Calibri"/>
+        </w:rPr>
+      </w:pPr>
+      <w:r>
+        <w:rPr>
+          <w:rFonts w:cs="Calibri"/>
+        </w:rPr>
+        <w:t>rm -rf /local/users/pstar/cruise/data/vmadcp/postprocessing/DY113/proc_editing/os*</w:t>
+      </w:r>
+    </w:p>
+    <w:p>
+      <w:pPr>
+        <w:rPr>
+          <w:rFonts w:asciiTheme="minorHAnsi" w:hAnsiTheme="minorHAnsi" w:cs="Calibri"/>
+        </w:rPr>
+      </w:pPr>
+    </w:p>
+    <w:p>
+      <w:pPr>
+        <w:rPr>
+          <w:rFonts w:asciiTheme="minorHAnsi" w:hAnsiTheme="minorHAnsi" w:cs="Calibri"/>
+        </w:rPr>
+      </w:pPr>
+      <w:r>
+        <w:rPr>
+          <w:rFonts w:cs="Calibri"/>
+        </w:rPr>
+        <w:t xml:space="preserve">1) uhdas_01 #syncs data from acquisition computer to </w:t>
+      </w:r>
+      <w:proofErr w:type="spellStart"/>
+      <w:r>
+        <w:rPr>
+          <w:rFonts w:cs="Calibri"/>
+        </w:rPr>
+        <w:t>koaeula</w:t>
+      </w:r>
+      <w:proofErr w:type="spellEnd"/>
+    </w:p>
+    <w:p>
+      <w:pPr>
+        <w:rPr>
+          <w:rFonts w:asciiTheme="minorHAnsi" w:hAnsiTheme="minorHAnsi" w:cs="Calibri"/>
+        </w:rPr>
+      </w:pPr>
+    </w:p>
+    <w:p>
+      <w:pPr>
+        <w:rPr>
+          <w:rFonts w:asciiTheme="minorHAnsi" w:hAnsiTheme="minorHAnsi" w:cs="Calibri"/>
+        </w:rPr>
+      </w:pPr>
+      <w:r>
+        <w:rPr>
+          <w:rFonts w:cs="Calibri"/>
+        </w:rPr>
+        <w:t>2) uhdas_02 #syncs to postprocessing/</w:t>
+      </w:r>
+      <w:proofErr w:type="spellStart"/>
+      <w:r>
+        <w:rPr>
+          <w:rFonts w:cs="Calibri"/>
+        </w:rPr>
+        <w:t>proc_editing</w:t>
+      </w:r>
+      <w:proofErr w:type="spellEnd"/>
+      <w:r>
+        <w:rPr>
+          <w:rFonts w:cs="Calibri"/>
+        </w:rPr>
+        <w:t xml:space="preserve"> (and makes links if necessary)</w:t>
+      </w:r>
+    </w:p>
+    <w:p>
+      <w:pPr>
+        <w:rPr>
+          <w:rFonts w:asciiTheme="minorHAnsi" w:hAnsiTheme="minorHAnsi" w:cs="Calibri"/>
+        </w:rPr>
+      </w:pPr>
+    </w:p>
+    <w:p>
+      <w:pPr>
+        <w:rPr>
+          <w:rFonts w:asciiTheme="minorHAnsi" w:hAnsiTheme="minorHAnsi" w:cs="Calibri"/>
+        </w:rPr>
+      </w:pPr>
+      <w:r>
+        <w:rPr>
+          <w:rFonts w:cs="Calibri"/>
+        </w:rPr>
+        <w:t xml:space="preserve">3) uhdas_03 #copies previously made edits (archived in </w:t>
+      </w:r>
+      <w:proofErr w:type="spellStart"/>
+      <w:r>
+        <w:rPr>
+          <w:rFonts w:cs="Calibri"/>
+        </w:rPr>
+        <w:t>proc_archive</w:t>
+      </w:r>
+      <w:proofErr w:type="spellEnd"/>
+      <w:r>
+        <w:rPr>
+          <w:rFonts w:cs="Calibri"/>
+        </w:rPr>
+        <w:t xml:space="preserve">) to </w:t>
+      </w:r>
+      <w:proofErr w:type="spellStart"/>
+      <w:r>
+        <w:rPr>
+          <w:rFonts w:cs="Calibri"/>
+        </w:rPr>
+        <w:t>proc_editing</w:t>
+      </w:r>
+      <w:proofErr w:type="spellEnd"/>
+      <w:r>
+        <w:rPr>
+          <w:rFonts w:cs="Calibri"/>
+        </w:rPr>
+        <w:t xml:space="preserve"> so they will be applied to newly expanded dataset; adds new data to dataset</w:t>
+      </w:r>
+    </w:p>
+    <w:p>
+      <w:pPr>
+        <w:rPr>
+          <w:rFonts w:asciiTheme="minorHAnsi" w:hAnsiTheme="minorHAnsi" w:cs="Calibri"/>
+        </w:rPr>
+      </w:pPr>
+    </w:p>
+    <w:p>
+      <w:pPr>
+        <w:rPr>
+          <w:rFonts w:asciiTheme="minorHAnsi" w:hAnsiTheme="minorHAnsi" w:cs="Calibri"/>
+        </w:rPr>
+      </w:pPr>
+      <w:r>
+        <w:rPr>
+          <w:rFonts w:cs="Calibri"/>
+        </w:rPr>
+        <w:t>4) cd ~/cruise/data/</w:t>
+      </w:r>
+      <w:proofErr w:type="spellStart"/>
+      <w:r>
+        <w:rPr>
+          <w:rFonts w:cs="Calibri"/>
+        </w:rPr>
+        <w:t>vmadcp</w:t>
+      </w:r>
+      <w:proofErr w:type="spellEnd"/>
+      <w:r>
+        <w:rPr>
+          <w:rFonts w:cs="Calibri"/>
+        </w:rPr>
+        <w:t>/postprocessing/DY113/</w:t>
+      </w:r>
+      <w:proofErr w:type="spellStart"/>
+      <w:r>
+        <w:rPr>
+          <w:rFonts w:cs="Calibri"/>
+        </w:rPr>
+        <w:t>proc_editing</w:t>
+      </w:r>
+      <w:proofErr w:type="spellEnd"/>
+    </w:p>
+    <w:p>
+      <w:pPr>
+        <w:rPr>
+          <w:rFonts w:asciiTheme="minorHAnsi" w:hAnsiTheme="minorHAnsi" w:cs="Calibri"/>
+        </w:rPr>
+      </w:pPr>
+    </w:p>
+    <w:p>
+      <w:pPr>
+        <w:rPr>
+          <w:rFonts w:asciiTheme="minorHAnsi" w:hAnsiTheme="minorHAnsi" w:cs="Calibri"/>
+        </w:rPr>
+      </w:pPr>
+      <w:r>
+        <w:rPr>
+          <w:rFonts w:cs="Calibri"/>
+        </w:rPr>
+        <w:t>5) cd os150nb</w:t>
+      </w:r>
+    </w:p>
+    <w:p>
+      <w:pPr>
+        <w:rPr>
+          <w:rFonts w:asciiTheme="minorHAnsi" w:hAnsiTheme="minorHAnsi" w:cs="Calibri"/>
+        </w:rPr>
+      </w:pPr>
+      <w:r>
+        <w:rPr>
+          <w:rFonts w:cs="Calibri"/>
+        </w:rPr>
+        <w:t>6) dataviewer.py -e &amp; #edit using selectors and/or thresholds; remember to apply edits to every segment of time series</w:t>
+      </w:r>
+    </w:p>
+    <w:p>
+      <w:pPr>
+        <w:rPr>
+          <w:rFonts w:asciiTheme="minorHAnsi" w:hAnsiTheme="minorHAnsi" w:cs="Calibri"/>
+        </w:rPr>
+      </w:pPr>
+      <w:r>
+        <w:rPr>
+          <w:rFonts w:cs="Calibri"/>
+        </w:rPr>
+        <w:t xml:space="preserve">7) quick_adcp.py --steps2rerun </w:t>
+      </w:r>
+      <w:proofErr w:type="spellStart"/>
+      <w:r>
+        <w:rPr>
+          <w:rFonts w:cs="Calibri"/>
+        </w:rPr>
+        <w:t>apply_</w:t>
+      </w:r>
+      <w:proofErr w:type="gramStart"/>
+      <w:r>
+        <w:rPr>
+          <w:rFonts w:cs="Calibri"/>
+        </w:rPr>
+        <w:t>edit:navsteps</w:t>
+      </w:r>
+      <w:proofErr w:type="gramEnd"/>
+      <w:r>
+        <w:rPr>
+          <w:rFonts w:cs="Calibri"/>
+        </w:rPr>
+        <w:t>:calib</w:t>
+      </w:r>
+      <w:proofErr w:type="spellEnd"/>
+      <w:r>
+        <w:rPr>
+          <w:rFonts w:cs="Calibri"/>
+        </w:rPr>
+        <w:t xml:space="preserve"> --auto</w:t>
+      </w:r>
+    </w:p>
+    <w:p>
+      <w:pPr>
+        <w:rPr>
+          <w:rFonts w:asciiTheme="minorHAnsi" w:hAnsiTheme="minorHAnsi" w:cs="Calibri"/>
+        </w:rPr>
+      </w:pPr>
+      <w:r>
+        <w:rPr>
+          <w:rFonts w:cs="Calibri"/>
+        </w:rPr>
+        <w:t xml:space="preserve">8.1) cat </w:t>
+      </w:r>
+      <w:proofErr w:type="spellStart"/>
+      <w:r>
+        <w:rPr>
+          <w:rFonts w:cs="Calibri"/>
+        </w:rPr>
+        <w:t>cal</w:t>
+      </w:r>
+      <w:proofErr w:type="spellEnd"/>
+      <w:r>
+        <w:rPr>
+          <w:rFonts w:cs="Calibri"/>
+        </w:rPr>
+        <w:t>/</w:t>
+      </w:r>
+      <w:proofErr w:type="spellStart"/>
+      <w:r>
+        <w:rPr>
+          <w:rFonts w:cs="Calibri"/>
+        </w:rPr>
+        <w:t>watertrk</w:t>
+      </w:r>
+      <w:proofErr w:type="spellEnd"/>
+      <w:r>
+        <w:rPr>
+          <w:rFonts w:cs="Calibri"/>
+        </w:rPr>
+        <w:t>/</w:t>
+      </w:r>
+      <w:proofErr w:type="spellStart"/>
+      <w:r>
+        <w:rPr>
+          <w:rFonts w:cs="Calibri"/>
+        </w:rPr>
+        <w:t>adcpcal.out</w:t>
+      </w:r>
+      <w:proofErr w:type="spellEnd"/>
+    </w:p>
+    <w:p>
+      <w:pPr>
+        <w:rPr>
+          <w:rFonts w:asciiTheme="minorHAnsi" w:hAnsiTheme="minorHAnsi" w:cs="Calibri"/>
+        </w:rPr>
+      </w:pPr>
+      <w:r>
+        <w:rPr>
+          <w:rFonts w:cs="Calibri"/>
+        </w:rPr>
+        <w:t xml:space="preserve">8.2) cat </w:t>
+      </w:r>
+      <w:proofErr w:type="spellStart"/>
+      <w:r>
+        <w:rPr>
+          <w:rFonts w:cs="Calibri"/>
+        </w:rPr>
+        <w:t>cal</w:t>
+      </w:r>
+      <w:proofErr w:type="spellEnd"/>
+      <w:r>
+        <w:rPr>
+          <w:rFonts w:cs="Calibri"/>
+        </w:rPr>
+        <w:t>/</w:t>
+      </w:r>
+      <w:proofErr w:type="spellStart"/>
+      <w:r>
+        <w:rPr>
+          <w:rFonts w:cs="Calibri"/>
+        </w:rPr>
+        <w:t>watertrk</w:t>
+      </w:r>
+      <w:proofErr w:type="spellEnd"/>
+      <w:r>
+        <w:rPr>
+          <w:rFonts w:cs="Calibri"/>
+        </w:rPr>
+        <w:t>/</w:t>
+      </w:r>
+      <w:proofErr w:type="spellStart"/>
+      <w:r>
+        <w:rPr>
+          <w:rFonts w:cs="Calibri"/>
+        </w:rPr>
+        <w:t>guess_xducerxy.out</w:t>
+      </w:r>
+      <w:proofErr w:type="spellEnd"/>
+    </w:p>
+    <w:p>
+      <w:pPr>
+        <w:rPr>
+          <w:rFonts w:asciiTheme="minorHAnsi" w:hAnsiTheme="minorHAnsi" w:cs="Calibri"/>
+        </w:rPr>
+      </w:pPr>
+      <w:r>
+        <w:rPr>
+          <w:rFonts w:cs="Calibri"/>
+        </w:rPr>
+        <w:t>8.2) cp -</w:t>
+      </w:r>
+      <w:proofErr w:type="gramStart"/>
+      <w:r>
+        <w:rPr>
+          <w:rFonts w:cs="Calibri"/>
+        </w:rPr>
+        <w:t>Rp .</w:t>
+      </w:r>
+      <w:proofErr w:type="gramEnd"/>
+      <w:r>
+        <w:rPr>
+          <w:rFonts w:cs="Calibri"/>
+        </w:rPr>
+        <w:t xml:space="preserve"> </w:t>
+      </w:r>
+      <w:proofErr w:type="gramStart"/>
+      <w:r>
+        <w:rPr>
+          <w:rFonts w:cs="Calibri"/>
+        </w:rPr>
+        <w:t>..</w:t>
+      </w:r>
+      <w:proofErr w:type="gramEnd"/>
+      <w:r>
+        <w:rPr>
+          <w:rFonts w:cs="Calibri"/>
+        </w:rPr>
+        <w:t>/os150nb_a</w:t>
+      </w:r>
+    </w:p>
+    <w:p>
+      <w:pPr>
+        <w:rPr>
+          <w:rFonts w:asciiTheme="minorHAnsi" w:hAnsiTheme="minorHAnsi" w:cs="Calibri"/>
+        </w:rPr>
+      </w:pPr>
+      <w:r>
+        <w:rPr>
+          <w:rFonts w:cs="Calibri"/>
+        </w:rPr>
+        <w:t xml:space="preserve">9) quick_adcp.py --steps2rerun </w:t>
+      </w:r>
+      <w:proofErr w:type="spellStart"/>
+      <w:r>
+        <w:rPr>
+          <w:rFonts w:cs="Calibri"/>
+        </w:rPr>
+        <w:t>apply_</w:t>
+      </w:r>
+      <w:proofErr w:type="gramStart"/>
+      <w:r>
+        <w:rPr>
+          <w:rFonts w:cs="Calibri"/>
+        </w:rPr>
+        <w:t>edit:rotate</w:t>
+      </w:r>
+      <w:proofErr w:type="gramEnd"/>
+      <w:r>
+        <w:rPr>
+          <w:rFonts w:cs="Calibri"/>
+        </w:rPr>
+        <w:t>:navsteps:calib</w:t>
+      </w:r>
+      <w:proofErr w:type="spellEnd"/>
+      <w:r>
+        <w:rPr>
+          <w:rFonts w:cs="Calibri"/>
+        </w:rPr>
+        <w:t xml:space="preserve"> --</w:t>
+      </w:r>
+      <w:proofErr w:type="spellStart"/>
+      <w:r>
+        <w:rPr>
+          <w:rFonts w:cs="Calibri"/>
+        </w:rPr>
+        <w:t>rotate_amplitude</w:t>
+      </w:r>
+      <w:proofErr w:type="spellEnd"/>
+      <w:r>
+        <w:rPr>
+          <w:rFonts w:cs="Calibri"/>
+        </w:rPr>
+        <w:t xml:space="preserve"> amp --</w:t>
+      </w:r>
+      <w:proofErr w:type="spellStart"/>
+      <w:r>
+        <w:rPr>
+          <w:rFonts w:cs="Calibri"/>
+        </w:rPr>
+        <w:t>rotate_angle</w:t>
+      </w:r>
+      <w:proofErr w:type="spellEnd"/>
+      <w:r>
+        <w:rPr>
+          <w:rFonts w:cs="Calibri"/>
+        </w:rPr>
+        <w:t xml:space="preserve"> ang --</w:t>
+      </w:r>
+      <w:proofErr w:type="spellStart"/>
+      <w:r>
+        <w:rPr>
+          <w:rFonts w:cs="Calibri"/>
+        </w:rPr>
+        <w:t>xducer_dx</w:t>
+      </w:r>
+      <w:proofErr w:type="spellEnd"/>
+      <w:r>
+        <w:rPr>
+          <w:rFonts w:cs="Calibri"/>
+        </w:rPr>
+        <w:t xml:space="preserve"> dx --</w:t>
+      </w:r>
+      <w:proofErr w:type="spellStart"/>
+      <w:r>
+        <w:rPr>
+          <w:rFonts w:cs="Calibri"/>
+        </w:rPr>
+        <w:t>xducer_dy</w:t>
+      </w:r>
+      <w:proofErr w:type="spellEnd"/>
+      <w:r>
+        <w:rPr>
+          <w:rFonts w:cs="Calibri"/>
+        </w:rPr>
+        <w:t xml:space="preserve"> </w:t>
+      </w:r>
+      <w:proofErr w:type="spellStart"/>
+      <w:r>
+        <w:rPr>
+          <w:rFonts w:cs="Calibri"/>
+        </w:rPr>
+        <w:t>dy</w:t>
+      </w:r>
+      <w:proofErr w:type="spellEnd"/>
+      <w:r>
+        <w:rPr>
+          <w:rFonts w:cs="Calibri"/>
+        </w:rPr>
+        <w:t xml:space="preserve"> --auto  #if </w:t>
+      </w:r>
+      <w:proofErr w:type="spellStart"/>
+      <w:r>
+        <w:rPr>
+          <w:rFonts w:cs="Calibri"/>
+        </w:rPr>
+        <w:t>adcpcal.out</w:t>
+      </w:r>
+      <w:proofErr w:type="spellEnd"/>
+      <w:r>
+        <w:rPr>
+          <w:rFonts w:cs="Calibri"/>
+        </w:rPr>
+        <w:t xml:space="preserve"> shows amplitude or angle calibration needed</w:t>
+      </w:r>
+    </w:p>
+    <w:p>
+      <w:pPr>
+        <w:rPr>
+          <w:rFonts w:asciiTheme="minorHAnsi" w:hAnsiTheme="minorHAnsi" w:cs="Calibri"/>
+        </w:rPr>
+      </w:pPr>
+      <w:r>
+        <w:rPr>
+          <w:rFonts w:cs="Calibri"/>
+        </w:rPr>
+        <w:t>10.1) cd</w:t>
+      </w:r>
+      <w:proofErr w:type="gramStart"/>
+      <w:r>
+        <w:rPr>
+          <w:rFonts w:cs="Calibri"/>
+        </w:rPr>
+        <w:t xml:space="preserve"> ..</w:t>
+      </w:r>
+      <w:proofErr w:type="gramEnd"/>
+    </w:p>
+    <w:p>
+      <w:pPr>
+        <w:rPr>
+          <w:rFonts w:asciiTheme="minorHAnsi" w:hAnsiTheme="minorHAnsi" w:cs="Calibri"/>
+        </w:rPr>
+      </w:pPr>
+      <w:r>
+        <w:rPr>
+          <w:rFonts w:cs="Calibri"/>
+        </w:rPr>
+        <w:t>10.2) dataviewer.py -c os150nb_</w:t>
+      </w:r>
+      <w:proofErr w:type="gramStart"/>
+      <w:r>
+        <w:rPr>
+          <w:rFonts w:cs="Calibri"/>
+        </w:rPr>
+        <w:t>a</w:t>
+      </w:r>
+      <w:proofErr w:type="gramEnd"/>
+      <w:r>
+        <w:rPr>
+          <w:rFonts w:cs="Calibri"/>
+        </w:rPr>
+        <w:t xml:space="preserve"> os150nb &amp; #to see the effect of the edits and calibration. If you are not happy with them, repeat 6)-9). When you are happy:</w:t>
+      </w:r>
+    </w:p>
+    <w:p>
+      <w:pPr>
+        <w:rPr>
+          <w:rFonts w:asciiTheme="minorHAnsi" w:hAnsiTheme="minorHAnsi" w:cs="Calibri"/>
+        </w:rPr>
+      </w:pPr>
+      <w:r>
+        <w:rPr>
+          <w:rFonts w:cs="Calibri"/>
+        </w:rPr>
         <w:lastRenderedPageBreak/>
-        <w:t xml:space="preserve">&gt;&gt; </w:t>
-      </w:r>
-      <w:proofErr w:type="spellStart"/>
-      <w:r>
-        <w:rPr>
-          <w:rFonts w:cs="Calibri"/>
-        </w:rPr>
-        <w:t>vmadcp_edit</w:t>
-      </w:r>
-      <w:proofErr w:type="spellEnd"/>
-      <w:r>
-        <w:rPr>
-          <w:rFonts w:cs="Calibri"/>
-        </w:rPr>
-        <w:t xml:space="preserve"> % writes </w:t>
-      </w:r>
-      <w:proofErr w:type="spellStart"/>
-      <w:r>
-        <w:rPr>
-          <w:rFonts w:cs="Calibri"/>
-        </w:rPr>
-        <w:t>q_pyedit.cnt</w:t>
-      </w:r>
-      <w:proofErr w:type="spellEnd"/>
-      <w:r>
-        <w:rPr>
-          <w:rFonts w:cs="Calibri"/>
-        </w:rPr>
-        <w:t xml:space="preserve">, calls </w:t>
-      </w:r>
-      <w:proofErr w:type="spellStart"/>
-      <w:r>
-        <w:rPr>
-          <w:rFonts w:cs="Calibri"/>
-        </w:rPr>
-        <w:t>gautoedit.m</w:t>
-      </w:r>
-      <w:proofErr w:type="spellEnd"/>
-      <w:r>
-        <w:rPr>
-          <w:rFonts w:cs="Calibri"/>
-        </w:rPr>
-        <w:t xml:space="preserve"> to enable interactive data editing, calls quick_adcp.py to apply edits; calls mcod_01.m, mcod_02.m, </w:t>
-      </w:r>
-      <w:proofErr w:type="spellStart"/>
-      <w:r>
-        <w:rPr>
-          <w:rFonts w:cs="Calibri"/>
-        </w:rPr>
-        <w:t>mcod_mapend.m</w:t>
-      </w:r>
-      <w:proofErr w:type="spellEnd"/>
-    </w:p>
-    <w:p>
-      <w:pPr>
-        <w:pStyle w:val="Heading3"/>
-      </w:pPr>
-      <w:r>
-        <w:t>4.</w:t>
-      </w:r>
-      <w:r>
-        <w:t>2.1.2</w:t>
-      </w:r>
-      <w:r>
-        <w:t xml:space="preserve"> </w:t>
-      </w:r>
-      <w:r>
-        <w:t>UHDAS plus</w:t>
-      </w:r>
-      <w:r>
-        <w:t xml:space="preserve"> CODAS</w:t>
-      </w:r>
-    </w:p>
-    <w:p>
-      <w:pPr>
-        <w:rPr>
-          <w:rFonts w:asciiTheme="minorHAnsi" w:hAnsiTheme="minorHAnsi" w:cs="Calibri"/>
-        </w:rPr>
-      </w:pPr>
-      <w:r>
-        <w:rPr>
-          <w:rFonts w:cs="Calibri"/>
-        </w:rPr>
-        <w:t xml:space="preserve">In </w:t>
-      </w:r>
-      <w:proofErr w:type="spellStart"/>
-      <w:r>
-        <w:rPr>
-          <w:rFonts w:cs="Calibri"/>
-        </w:rPr>
-        <w:t>pycodas</w:t>
-      </w:r>
-      <w:proofErr w:type="spellEnd"/>
-      <w:r>
-        <w:rPr>
-          <w:rFonts w:cs="Calibri"/>
-        </w:rPr>
-        <w:t xml:space="preserve"> terminal (prompt should start with (</w:t>
-      </w:r>
-      <w:proofErr w:type="spellStart"/>
-      <w:r>
-        <w:rPr>
-          <w:rFonts w:cs="Calibri"/>
-        </w:rPr>
-        <w:t>pycodas</w:t>
-      </w:r>
-      <w:proofErr w:type="spellEnd"/>
-      <w:r>
-        <w:rPr>
-          <w:rFonts w:cs="Calibri"/>
-        </w:rPr>
-        <w:t>) bash-4.2$)</w:t>
-      </w:r>
-    </w:p>
-    <w:p>
-      <w:pPr>
-        <w:rPr>
-          <w:rFonts w:asciiTheme="minorHAnsi" w:hAnsiTheme="minorHAnsi" w:cs="Calibri"/>
-        </w:rPr>
-      </w:pPr>
-    </w:p>
-    <w:p>
-      <w:pPr>
-        <w:rPr>
-          <w:rFonts w:asciiTheme="minorHAnsi" w:hAnsiTheme="minorHAnsi" w:cs="Calibri"/>
-        </w:rPr>
-      </w:pPr>
-      <w:r>
-        <w:rPr>
-          <w:rFonts w:cs="Calibri"/>
-        </w:rPr>
-        <w:t xml:space="preserve">0) If you previously applied calibrations (angle, amplitude, </w:t>
-      </w:r>
-      <w:proofErr w:type="spellStart"/>
-      <w:r>
-        <w:rPr>
-          <w:rFonts w:cs="Calibri"/>
-        </w:rPr>
-        <w:t>xducer_dx</w:t>
-      </w:r>
-      <w:proofErr w:type="spellEnd"/>
-      <w:r>
-        <w:rPr>
-          <w:rFonts w:cs="Calibri"/>
-        </w:rPr>
-        <w:t xml:space="preserve"> or _</w:t>
-      </w:r>
-      <w:proofErr w:type="spellStart"/>
-      <w:r>
-        <w:rPr>
-          <w:rFonts w:cs="Calibri"/>
-        </w:rPr>
-        <w:t>dy</w:t>
-      </w:r>
-      <w:proofErr w:type="spellEnd"/>
-      <w:r>
-        <w:rPr>
-          <w:rFonts w:cs="Calibri"/>
-        </w:rPr>
-        <w:t>) to data in postprocessing:</w:t>
-      </w:r>
-    </w:p>
-    <w:p>
-      <w:pPr>
-        <w:rPr>
-          <w:rFonts w:asciiTheme="minorHAnsi" w:hAnsiTheme="minorHAnsi" w:cs="Calibri"/>
-        </w:rPr>
-      </w:pPr>
-      <w:r>
-        <w:rPr>
-          <w:rFonts w:cs="Calibri"/>
-        </w:rPr>
-        <w:t>rm -rf /local/users/pstar/cruise/data/vmadcp/postprocessing/DY113/proc_editing/os*</w:t>
-      </w:r>
-    </w:p>
-    <w:p>
-      <w:pPr>
-        <w:rPr>
-          <w:rFonts w:asciiTheme="minorHAnsi" w:hAnsiTheme="minorHAnsi" w:cs="Calibri"/>
-        </w:rPr>
-      </w:pPr>
-    </w:p>
-    <w:p>
-      <w:pPr>
-        <w:rPr>
-          <w:rFonts w:asciiTheme="minorHAnsi" w:hAnsiTheme="minorHAnsi" w:cs="Calibri"/>
-        </w:rPr>
-      </w:pPr>
-      <w:r>
-        <w:rPr>
-          <w:rFonts w:cs="Calibri"/>
-        </w:rPr>
-        <w:t xml:space="preserve">1) uhdas_01 #syncs data from acquisition computer to </w:t>
-      </w:r>
-      <w:proofErr w:type="spellStart"/>
-      <w:r>
-        <w:rPr>
-          <w:rFonts w:cs="Calibri"/>
-        </w:rPr>
-        <w:t>koaeula</w:t>
-      </w:r>
-      <w:proofErr w:type="spellEnd"/>
-    </w:p>
-    <w:p>
-      <w:pPr>
-        <w:rPr>
-          <w:rFonts w:asciiTheme="minorHAnsi" w:hAnsiTheme="minorHAnsi" w:cs="Calibri"/>
-        </w:rPr>
-      </w:pPr>
-    </w:p>
-    <w:p>
-      <w:pPr>
-        <w:rPr>
-          <w:rFonts w:asciiTheme="minorHAnsi" w:hAnsiTheme="minorHAnsi" w:cs="Calibri"/>
-        </w:rPr>
-      </w:pPr>
-      <w:r>
-        <w:rPr>
-          <w:rFonts w:cs="Calibri"/>
-        </w:rPr>
-        <w:t>2) uhdas_02 #syncs to postprocessing/</w:t>
-      </w:r>
-      <w:proofErr w:type="spellStart"/>
-      <w:r>
-        <w:rPr>
-          <w:rFonts w:cs="Calibri"/>
-        </w:rPr>
-        <w:t>proc_editing</w:t>
-      </w:r>
-      <w:proofErr w:type="spellEnd"/>
-      <w:r>
-        <w:rPr>
-          <w:rFonts w:cs="Calibri"/>
-        </w:rPr>
-        <w:t xml:space="preserve"> (and makes links if necessary)</w:t>
-      </w:r>
-    </w:p>
-    <w:p>
-      <w:pPr>
-        <w:rPr>
-          <w:rFonts w:asciiTheme="minorHAnsi" w:hAnsiTheme="minorHAnsi" w:cs="Calibri"/>
-        </w:rPr>
-      </w:pPr>
-    </w:p>
-    <w:p>
-      <w:pPr>
-        <w:rPr>
-          <w:rFonts w:asciiTheme="minorHAnsi" w:hAnsiTheme="minorHAnsi" w:cs="Calibri"/>
-        </w:rPr>
-      </w:pPr>
-      <w:r>
-        <w:rPr>
-          <w:rFonts w:cs="Calibri"/>
-        </w:rPr>
-        <w:t xml:space="preserve">3) uhdas_03 #copies previously made edits (archived in </w:t>
+        <w:t>10.4) rm -rf os150nb_a #only keep the edited, calibrated version here now</w:t>
+      </w:r>
+    </w:p>
+    <w:p>
+      <w:pPr>
+        <w:rPr>
+          <w:rFonts w:asciiTheme="minorHAnsi" w:hAnsiTheme="minorHAnsi" w:cs="Calibri"/>
+        </w:rPr>
+      </w:pPr>
+    </w:p>
+    <w:p>
+      <w:pPr>
+        <w:rPr>
+          <w:rFonts w:asciiTheme="minorHAnsi" w:hAnsiTheme="minorHAnsi" w:cs="Calibri"/>
+        </w:rPr>
+      </w:pPr>
+      <w:r>
+        <w:rPr>
+          <w:rFonts w:cs="Calibri"/>
+        </w:rPr>
+        <w:t>11) cd</w:t>
+      </w:r>
+      <w:proofErr w:type="gramStart"/>
+      <w:r>
+        <w:rPr>
+          <w:rFonts w:cs="Calibri"/>
+        </w:rPr>
+        <w:t xml:space="preserve"> ..</w:t>
+      </w:r>
+      <w:proofErr w:type="gramEnd"/>
+      <w:r>
+        <w:rPr>
+          <w:rFonts w:cs="Calibri"/>
+        </w:rPr>
+        <w:t>/os75nb #and repeat 6)-10)</w:t>
+      </w:r>
+    </w:p>
+    <w:p>
+      <w:pPr>
+        <w:rPr>
+          <w:rFonts w:asciiTheme="minorHAnsi" w:hAnsiTheme="minorHAnsi" w:cs="Calibri"/>
+        </w:rPr>
+      </w:pPr>
+    </w:p>
+    <w:p>
+      <w:pPr>
+        <w:rPr>
+          <w:rFonts w:asciiTheme="minorHAnsi" w:hAnsiTheme="minorHAnsi" w:cs="Calibri"/>
+        </w:rPr>
+      </w:pPr>
+      <w:r>
+        <w:rPr>
+          <w:rFonts w:cs="Calibri"/>
+        </w:rPr>
+        <w:t>12) cd</w:t>
+      </w:r>
+      <w:proofErr w:type="gramStart"/>
+      <w:r>
+        <w:rPr>
+          <w:rFonts w:cs="Calibri"/>
+        </w:rPr>
+        <w:t xml:space="preserve"> ..</w:t>
+      </w:r>
+      <w:proofErr w:type="gramEnd"/>
+    </w:p>
+    <w:p>
+      <w:pPr>
+        <w:rPr>
+          <w:rFonts w:asciiTheme="minorHAnsi" w:hAnsiTheme="minorHAnsi" w:cs="Calibri"/>
+        </w:rPr>
+      </w:pPr>
+      <w:r>
+        <w:rPr>
+          <w:rFonts w:cs="Calibri"/>
+        </w:rPr>
+        <w:t>13) dataviewer.py -c os75nb os150nb &amp; #to compare two instruments and check for additional needed edits; if any noticed, follow steps above</w:t>
+      </w:r>
+    </w:p>
+    <w:p>
+      <w:pPr>
+        <w:rPr>
+          <w:rFonts w:asciiTheme="minorHAnsi" w:hAnsiTheme="minorHAnsi" w:cs="Calibri"/>
+        </w:rPr>
+      </w:pPr>
+    </w:p>
+    <w:p>
+      <w:pPr>
+        <w:rPr>
+          <w:rFonts w:asciiTheme="minorHAnsi" w:hAnsiTheme="minorHAnsi" w:cs="Calibri"/>
+        </w:rPr>
+      </w:pPr>
+      <w:r>
+        <w:rPr>
+          <w:rFonts w:cs="Calibri"/>
+        </w:rPr>
+        <w:t>14) uhdas_04 #generates .</w:t>
+      </w:r>
+      <w:proofErr w:type="spellStart"/>
+      <w:r>
+        <w:rPr>
+          <w:rFonts w:cs="Calibri"/>
+        </w:rPr>
+        <w:t>nc</w:t>
+      </w:r>
+      <w:proofErr w:type="spellEnd"/>
+      <w:r>
+        <w:rPr>
+          <w:rFonts w:cs="Calibri"/>
+        </w:rPr>
+        <w:t xml:space="preserve"> files in ~/cruise/data/vmadcp/DY113/postprocessing/proc_edit/os75nb/contour/ and os150nb/contour/</w:t>
+      </w:r>
+    </w:p>
+    <w:p>
+      <w:pPr>
+        <w:rPr>
+          <w:rFonts w:asciiTheme="minorHAnsi" w:hAnsiTheme="minorHAnsi" w:cs="Calibri"/>
+        </w:rPr>
+      </w:pPr>
+    </w:p>
+    <w:p>
+      <w:pPr>
+        <w:rPr>
+          <w:rFonts w:asciiTheme="minorHAnsi" w:hAnsiTheme="minorHAnsi" w:cs="Calibri"/>
+        </w:rPr>
+      </w:pPr>
+      <w:r>
+        <w:rPr>
+          <w:rFonts w:cs="Calibri"/>
+        </w:rPr>
+        <w:t xml:space="preserve">15) uhdas_05 #syncs </w:t>
+      </w:r>
+      <w:proofErr w:type="spellStart"/>
+      <w:r>
+        <w:rPr>
+          <w:rFonts w:cs="Calibri"/>
+        </w:rPr>
+        <w:t>proc_edit</w:t>
+      </w:r>
+      <w:proofErr w:type="spellEnd"/>
+      <w:r>
+        <w:rPr>
+          <w:rFonts w:cs="Calibri"/>
+        </w:rPr>
+        <w:t xml:space="preserve"> to </w:t>
       </w:r>
       <w:proofErr w:type="spellStart"/>
       <w:r>
@@ -16727,618 +18161,6 @@
         <w:t>proc_archive</w:t>
       </w:r>
       <w:proofErr w:type="spellEnd"/>
-      <w:r>
-        <w:rPr>
-          <w:rFonts w:cs="Calibri"/>
-        </w:rPr>
-        <w:t xml:space="preserve">) to </w:t>
-      </w:r>
-      <w:proofErr w:type="spellStart"/>
-      <w:r>
-        <w:rPr>
-          <w:rFonts w:cs="Calibri"/>
-        </w:rPr>
-        <w:t>proc_editing</w:t>
-      </w:r>
-      <w:proofErr w:type="spellEnd"/>
-      <w:r>
-        <w:rPr>
-          <w:rFonts w:cs="Calibri"/>
-        </w:rPr>
-        <w:t xml:space="preserve"> so they will be applied to newly expanded dataset; adds new data to dataset</w:t>
-      </w:r>
-    </w:p>
-    <w:p>
-      <w:pPr>
-        <w:rPr>
-          <w:rFonts w:asciiTheme="minorHAnsi" w:hAnsiTheme="minorHAnsi" w:cs="Calibri"/>
-        </w:rPr>
-      </w:pPr>
-    </w:p>
-    <w:p>
-      <w:pPr>
-        <w:rPr>
-          <w:rFonts w:asciiTheme="minorHAnsi" w:hAnsiTheme="minorHAnsi" w:cs="Calibri"/>
-        </w:rPr>
-      </w:pPr>
-      <w:r>
-        <w:rPr>
-          <w:rFonts w:cs="Calibri"/>
-        </w:rPr>
-        <w:t>4) cd ~/cruise/data/</w:t>
-      </w:r>
-      <w:proofErr w:type="spellStart"/>
-      <w:r>
-        <w:rPr>
-          <w:rFonts w:cs="Calibri"/>
-        </w:rPr>
-        <w:t>vmadcp</w:t>
-      </w:r>
-      <w:proofErr w:type="spellEnd"/>
-      <w:r>
-        <w:rPr>
-          <w:rFonts w:cs="Calibri"/>
-        </w:rPr>
-        <w:t>/postprocessing/DY113/</w:t>
-      </w:r>
-      <w:proofErr w:type="spellStart"/>
-      <w:r>
-        <w:rPr>
-          <w:rFonts w:cs="Calibri"/>
-        </w:rPr>
-        <w:t>proc_editing</w:t>
-      </w:r>
-      <w:proofErr w:type="spellEnd"/>
-    </w:p>
-    <w:p>
-      <w:pPr>
-        <w:rPr>
-          <w:rFonts w:asciiTheme="minorHAnsi" w:hAnsiTheme="minorHAnsi" w:cs="Calibri"/>
-        </w:rPr>
-      </w:pPr>
-    </w:p>
-    <w:p>
-      <w:pPr>
-        <w:rPr>
-          <w:rFonts w:asciiTheme="minorHAnsi" w:hAnsiTheme="minorHAnsi" w:cs="Calibri"/>
-        </w:rPr>
-      </w:pPr>
-      <w:r>
-        <w:rPr>
-          <w:rFonts w:cs="Calibri"/>
-        </w:rPr>
-        <w:t>5) cd os150nb</w:t>
-      </w:r>
-    </w:p>
-    <w:p>
-      <w:pPr>
-        <w:rPr>
-          <w:rFonts w:asciiTheme="minorHAnsi" w:hAnsiTheme="minorHAnsi" w:cs="Calibri"/>
-        </w:rPr>
-      </w:pPr>
-      <w:r>
-        <w:rPr>
-          <w:rFonts w:cs="Calibri"/>
-        </w:rPr>
-        <w:t>6) dataviewer.py -e &amp; #edit using selectors and/or thresholds; remember to apply edits to every segment of time series</w:t>
-      </w:r>
-    </w:p>
-    <w:p>
-      <w:pPr>
-        <w:rPr>
-          <w:rFonts w:asciiTheme="minorHAnsi" w:hAnsiTheme="minorHAnsi" w:cs="Calibri"/>
-        </w:rPr>
-      </w:pPr>
-      <w:r>
-        <w:rPr>
-          <w:rFonts w:cs="Calibri"/>
-        </w:rPr>
-        <w:t xml:space="preserve">7) quick_adcp.py --steps2rerun </w:t>
-      </w:r>
-      <w:proofErr w:type="spellStart"/>
-      <w:r>
-        <w:rPr>
-          <w:rFonts w:cs="Calibri"/>
-        </w:rPr>
-        <w:t>apply_</w:t>
-      </w:r>
-      <w:proofErr w:type="gramStart"/>
-      <w:r>
-        <w:rPr>
-          <w:rFonts w:cs="Calibri"/>
-        </w:rPr>
-        <w:t>edit:navsteps</w:t>
-      </w:r>
-      <w:proofErr w:type="gramEnd"/>
-      <w:r>
-        <w:rPr>
-          <w:rFonts w:cs="Calibri"/>
-        </w:rPr>
-        <w:t>:calib</w:t>
-      </w:r>
-      <w:proofErr w:type="spellEnd"/>
-      <w:r>
-        <w:rPr>
-          <w:rFonts w:cs="Calibri"/>
-        </w:rPr>
-        <w:t xml:space="preserve"> --auto</w:t>
-      </w:r>
-    </w:p>
-    <w:p>
-      <w:pPr>
-        <w:rPr>
-          <w:rFonts w:asciiTheme="minorHAnsi" w:hAnsiTheme="minorHAnsi" w:cs="Calibri"/>
-        </w:rPr>
-      </w:pPr>
-      <w:r>
-        <w:rPr>
-          <w:rFonts w:cs="Calibri"/>
-        </w:rPr>
-        <w:t xml:space="preserve">8.1) cat </w:t>
-      </w:r>
-      <w:proofErr w:type="spellStart"/>
-      <w:r>
-        <w:rPr>
-          <w:rFonts w:cs="Calibri"/>
-        </w:rPr>
-        <w:t>cal</w:t>
-      </w:r>
-      <w:proofErr w:type="spellEnd"/>
-      <w:r>
-        <w:rPr>
-          <w:rFonts w:cs="Calibri"/>
-        </w:rPr>
-        <w:t>/</w:t>
-      </w:r>
-      <w:proofErr w:type="spellStart"/>
-      <w:r>
-        <w:rPr>
-          <w:rFonts w:cs="Calibri"/>
-        </w:rPr>
-        <w:t>watertrk</w:t>
-      </w:r>
-      <w:proofErr w:type="spellEnd"/>
-      <w:r>
-        <w:rPr>
-          <w:rFonts w:cs="Calibri"/>
-        </w:rPr>
-        <w:t>/</w:t>
-      </w:r>
-      <w:proofErr w:type="spellStart"/>
-      <w:r>
-        <w:rPr>
-          <w:rFonts w:cs="Calibri"/>
-        </w:rPr>
-        <w:t>adcpcal.out</w:t>
-      </w:r>
-      <w:proofErr w:type="spellEnd"/>
-    </w:p>
-    <w:p>
-      <w:pPr>
-        <w:rPr>
-          <w:rFonts w:asciiTheme="minorHAnsi" w:hAnsiTheme="minorHAnsi" w:cs="Calibri"/>
-        </w:rPr>
-      </w:pPr>
-      <w:r>
-        <w:rPr>
-          <w:rFonts w:cs="Calibri"/>
-        </w:rPr>
-        <w:t xml:space="preserve">8.2) cat </w:t>
-      </w:r>
-      <w:proofErr w:type="spellStart"/>
-      <w:r>
-        <w:rPr>
-          <w:rFonts w:cs="Calibri"/>
-        </w:rPr>
-        <w:t>cal</w:t>
-      </w:r>
-      <w:proofErr w:type="spellEnd"/>
-      <w:r>
-        <w:rPr>
-          <w:rFonts w:cs="Calibri"/>
-        </w:rPr>
-        <w:t>/</w:t>
-      </w:r>
-      <w:proofErr w:type="spellStart"/>
-      <w:r>
-        <w:rPr>
-          <w:rFonts w:cs="Calibri"/>
-        </w:rPr>
-        <w:t>watertrk</w:t>
-      </w:r>
-      <w:proofErr w:type="spellEnd"/>
-      <w:r>
-        <w:rPr>
-          <w:rFonts w:cs="Calibri"/>
-        </w:rPr>
-        <w:t>/</w:t>
-      </w:r>
-      <w:proofErr w:type="spellStart"/>
-      <w:r>
-        <w:rPr>
-          <w:rFonts w:cs="Calibri"/>
-        </w:rPr>
-        <w:t>guess_xducerxy.out</w:t>
-      </w:r>
-      <w:proofErr w:type="spellEnd"/>
-    </w:p>
-    <w:p>
-      <w:pPr>
-        <w:rPr>
-          <w:rFonts w:asciiTheme="minorHAnsi" w:hAnsiTheme="minorHAnsi" w:cs="Calibri"/>
-        </w:rPr>
-      </w:pPr>
-      <w:r>
-        <w:rPr>
-          <w:rFonts w:cs="Calibri"/>
-        </w:rPr>
-        <w:t>8.2) cp -</w:t>
-      </w:r>
-      <w:proofErr w:type="gramStart"/>
-      <w:r>
-        <w:rPr>
-          <w:rFonts w:cs="Calibri"/>
-        </w:rPr>
-        <w:t>Rp .</w:t>
-      </w:r>
-      <w:proofErr w:type="gramEnd"/>
-      <w:r>
-        <w:rPr>
-          <w:rFonts w:cs="Calibri"/>
-        </w:rPr>
-        <w:t xml:space="preserve"> </w:t>
-      </w:r>
-      <w:proofErr w:type="gramStart"/>
-      <w:r>
-        <w:rPr>
-          <w:rFonts w:cs="Calibri"/>
-        </w:rPr>
-        <w:t>..</w:t>
-      </w:r>
-      <w:proofErr w:type="gramEnd"/>
-      <w:r>
-        <w:rPr>
-          <w:rFonts w:cs="Calibri"/>
-        </w:rPr>
-        <w:t>/os150nb_a</w:t>
-      </w:r>
-    </w:p>
-    <w:p>
-      <w:pPr>
-        <w:rPr>
-          <w:rFonts w:asciiTheme="minorHAnsi" w:hAnsiTheme="minorHAnsi" w:cs="Calibri"/>
-        </w:rPr>
-      </w:pPr>
-      <w:r>
-        <w:rPr>
-          <w:rFonts w:cs="Calibri"/>
-        </w:rPr>
-        <w:t xml:space="preserve">9) quick_adcp.py --steps2rerun </w:t>
-      </w:r>
-      <w:proofErr w:type="spellStart"/>
-      <w:r>
-        <w:rPr>
-          <w:rFonts w:cs="Calibri"/>
-        </w:rPr>
-        <w:t>apply_</w:t>
-      </w:r>
-      <w:proofErr w:type="gramStart"/>
-      <w:r>
-        <w:rPr>
-          <w:rFonts w:cs="Calibri"/>
-        </w:rPr>
-        <w:t>edit:rotate</w:t>
-      </w:r>
-      <w:proofErr w:type="gramEnd"/>
-      <w:r>
-        <w:rPr>
-          <w:rFonts w:cs="Calibri"/>
-        </w:rPr>
-        <w:t>:navsteps:calib</w:t>
-      </w:r>
-      <w:proofErr w:type="spellEnd"/>
-      <w:r>
-        <w:rPr>
-          <w:rFonts w:cs="Calibri"/>
-        </w:rPr>
-        <w:t xml:space="preserve"> --</w:t>
-      </w:r>
-      <w:proofErr w:type="spellStart"/>
-      <w:r>
-        <w:rPr>
-          <w:rFonts w:cs="Calibri"/>
-        </w:rPr>
-        <w:t>rotate_amplitude</w:t>
-      </w:r>
-      <w:proofErr w:type="spellEnd"/>
-      <w:r>
-        <w:rPr>
-          <w:rFonts w:cs="Calibri"/>
-        </w:rPr>
-        <w:t xml:space="preserve"> amp --</w:t>
-      </w:r>
-      <w:proofErr w:type="spellStart"/>
-      <w:r>
-        <w:rPr>
-          <w:rFonts w:cs="Calibri"/>
-        </w:rPr>
-        <w:t>rotate_angle</w:t>
-      </w:r>
-      <w:proofErr w:type="spellEnd"/>
-      <w:r>
-        <w:rPr>
-          <w:rFonts w:cs="Calibri"/>
-        </w:rPr>
-        <w:t xml:space="preserve"> ang --</w:t>
-      </w:r>
-      <w:proofErr w:type="spellStart"/>
-      <w:r>
-        <w:rPr>
-          <w:rFonts w:cs="Calibri"/>
-        </w:rPr>
-        <w:t>xducer_dx</w:t>
-      </w:r>
-      <w:proofErr w:type="spellEnd"/>
-      <w:r>
-        <w:rPr>
-          <w:rFonts w:cs="Calibri"/>
-        </w:rPr>
-        <w:t xml:space="preserve"> dx --</w:t>
-      </w:r>
-      <w:proofErr w:type="spellStart"/>
-      <w:r>
-        <w:rPr>
-          <w:rFonts w:cs="Calibri"/>
-        </w:rPr>
-        <w:t>xducer_dy</w:t>
-      </w:r>
-      <w:proofErr w:type="spellEnd"/>
-      <w:r>
-        <w:rPr>
-          <w:rFonts w:cs="Calibri"/>
-        </w:rPr>
-        <w:t xml:space="preserve"> </w:t>
-      </w:r>
-      <w:proofErr w:type="spellStart"/>
-      <w:r>
-        <w:rPr>
-          <w:rFonts w:cs="Calibri"/>
-        </w:rPr>
-        <w:t>dy</w:t>
-      </w:r>
-      <w:proofErr w:type="spellEnd"/>
-      <w:r>
-        <w:rPr>
-          <w:rFonts w:cs="Calibri"/>
-        </w:rPr>
-        <w:t xml:space="preserve"> --auto  #if </w:t>
-      </w:r>
-      <w:proofErr w:type="spellStart"/>
-      <w:r>
-        <w:rPr>
-          <w:rFonts w:cs="Calibri"/>
-        </w:rPr>
-        <w:t>adcpcal.out</w:t>
-      </w:r>
-      <w:proofErr w:type="spellEnd"/>
-      <w:r>
-        <w:rPr>
-          <w:rFonts w:cs="Calibri"/>
-        </w:rPr>
-        <w:t xml:space="preserve"> shows amplitude or angle calibration needed</w:t>
-      </w:r>
-    </w:p>
-    <w:p>
-      <w:pPr>
-        <w:rPr>
-          <w:rFonts w:asciiTheme="minorHAnsi" w:hAnsiTheme="minorHAnsi" w:cs="Calibri"/>
-        </w:rPr>
-      </w:pPr>
-      <w:r>
-        <w:rPr>
-          <w:rFonts w:cs="Calibri"/>
-        </w:rPr>
-        <w:t>10.1) cd</w:t>
-      </w:r>
-      <w:proofErr w:type="gramStart"/>
-      <w:r>
-        <w:rPr>
-          <w:rFonts w:cs="Calibri"/>
-        </w:rPr>
-        <w:t xml:space="preserve"> ..</w:t>
-      </w:r>
-      <w:proofErr w:type="gramEnd"/>
-    </w:p>
-    <w:p>
-      <w:pPr>
-        <w:rPr>
-          <w:rFonts w:asciiTheme="minorHAnsi" w:hAnsiTheme="minorHAnsi" w:cs="Calibri"/>
-        </w:rPr>
-      </w:pPr>
-      <w:r>
-        <w:rPr>
-          <w:rFonts w:cs="Calibri"/>
-        </w:rPr>
-        <w:t>10.2) dataviewer.py -c os150nb_</w:t>
-      </w:r>
-      <w:proofErr w:type="gramStart"/>
-      <w:r>
-        <w:rPr>
-          <w:rFonts w:cs="Calibri"/>
-        </w:rPr>
-        <w:t>a</w:t>
-      </w:r>
-      <w:proofErr w:type="gramEnd"/>
-      <w:r>
-        <w:rPr>
-          <w:rFonts w:cs="Calibri"/>
-        </w:rPr>
-        <w:t xml:space="preserve"> os150nb &amp; #to see the effect of the edits and calibration. If you are not happy with them, repeat 6)-9). When you are happy:</w:t>
-      </w:r>
-    </w:p>
-    <w:p>
-      <w:pPr>
-        <w:rPr>
-          <w:rFonts w:asciiTheme="minorHAnsi" w:hAnsiTheme="minorHAnsi" w:cs="Calibri"/>
-        </w:rPr>
-      </w:pPr>
-      <w:r>
-        <w:rPr>
-          <w:rFonts w:cs="Calibri"/>
-        </w:rPr>
-        <w:t>10.4) rm -rf os150nb_a #only keep the edited, calibrated version here now</w:t>
-      </w:r>
-    </w:p>
-    <w:p>
-      <w:pPr>
-        <w:rPr>
-          <w:rFonts w:asciiTheme="minorHAnsi" w:hAnsiTheme="minorHAnsi" w:cs="Calibri"/>
-        </w:rPr>
-      </w:pPr>
-    </w:p>
-    <w:p>
-      <w:pPr>
-        <w:rPr>
-          <w:rFonts w:asciiTheme="minorHAnsi" w:hAnsiTheme="minorHAnsi" w:cs="Calibri"/>
-        </w:rPr>
-      </w:pPr>
-      <w:r>
-        <w:rPr>
-          <w:rFonts w:cs="Calibri"/>
-        </w:rPr>
-        <w:t>11) cd</w:t>
-      </w:r>
-      <w:proofErr w:type="gramStart"/>
-      <w:r>
-        <w:rPr>
-          <w:rFonts w:cs="Calibri"/>
-        </w:rPr>
-        <w:t xml:space="preserve"> ..</w:t>
-      </w:r>
-      <w:proofErr w:type="gramEnd"/>
-      <w:r>
-        <w:rPr>
-          <w:rFonts w:cs="Calibri"/>
-        </w:rPr>
-        <w:t>/os75nb #and repeat 6)-10)</w:t>
-      </w:r>
-    </w:p>
-    <w:p>
-      <w:pPr>
-        <w:rPr>
-          <w:rFonts w:asciiTheme="minorHAnsi" w:hAnsiTheme="minorHAnsi" w:cs="Calibri"/>
-        </w:rPr>
-      </w:pPr>
-    </w:p>
-    <w:p>
-      <w:pPr>
-        <w:rPr>
-          <w:rFonts w:asciiTheme="minorHAnsi" w:hAnsiTheme="minorHAnsi" w:cs="Calibri"/>
-        </w:rPr>
-      </w:pPr>
-      <w:r>
-        <w:rPr>
-          <w:rFonts w:cs="Calibri"/>
-        </w:rPr>
-        <w:t>12) cd</w:t>
-      </w:r>
-      <w:proofErr w:type="gramStart"/>
-      <w:r>
-        <w:rPr>
-          <w:rFonts w:cs="Calibri"/>
-        </w:rPr>
-        <w:t xml:space="preserve"> ..</w:t>
-      </w:r>
-      <w:proofErr w:type="gramEnd"/>
-    </w:p>
-    <w:p>
-      <w:pPr>
-        <w:rPr>
-          <w:rFonts w:asciiTheme="minorHAnsi" w:hAnsiTheme="minorHAnsi" w:cs="Calibri"/>
-        </w:rPr>
-      </w:pPr>
-      <w:r>
-        <w:rPr>
-          <w:rFonts w:cs="Calibri"/>
-        </w:rPr>
-        <w:t>13) dataviewer.py -c os75nb os150nb &amp; #to compare two instruments and check for additional needed edits; if any noticed, follow steps above</w:t>
-      </w:r>
-    </w:p>
-    <w:p>
-      <w:pPr>
-        <w:rPr>
-          <w:rFonts w:asciiTheme="minorHAnsi" w:hAnsiTheme="minorHAnsi" w:cs="Calibri"/>
-        </w:rPr>
-      </w:pPr>
-    </w:p>
-    <w:p>
-      <w:pPr>
-        <w:rPr>
-          <w:rFonts w:asciiTheme="minorHAnsi" w:hAnsiTheme="minorHAnsi" w:cs="Calibri"/>
-        </w:rPr>
-      </w:pPr>
-      <w:r>
-        <w:rPr>
-          <w:rFonts w:cs="Calibri"/>
-        </w:rPr>
-        <w:t>14) uhdas_04 #generates .</w:t>
-      </w:r>
-      <w:proofErr w:type="spellStart"/>
-      <w:r>
-        <w:rPr>
-          <w:rFonts w:cs="Calibri"/>
-        </w:rPr>
-        <w:t>nc</w:t>
-      </w:r>
-      <w:proofErr w:type="spellEnd"/>
-      <w:r>
-        <w:rPr>
-          <w:rFonts w:cs="Calibri"/>
-        </w:rPr>
-        <w:t xml:space="preserve"> files in ~/cruise/data/vmadcp/DY113/postprocessing/proc_edit/os75nb/contour/ and os150nb/contour/</w:t>
-      </w:r>
-    </w:p>
-    <w:p>
-      <w:pPr>
-        <w:rPr>
-          <w:rFonts w:asciiTheme="minorHAnsi" w:hAnsiTheme="minorHAnsi" w:cs="Calibri"/>
-        </w:rPr>
-      </w:pPr>
-    </w:p>
-    <w:p>
-      <w:pPr>
-        <w:rPr>
-          <w:rFonts w:asciiTheme="minorHAnsi" w:hAnsiTheme="minorHAnsi" w:cs="Calibri"/>
-        </w:rPr>
-      </w:pPr>
-      <w:r>
-        <w:rPr>
-          <w:rFonts w:cs="Calibri"/>
-        </w:rPr>
-        <w:t xml:space="preserve">15) uhdas_05 #syncs </w:t>
-      </w:r>
-      <w:proofErr w:type="spellStart"/>
-      <w:r>
-        <w:rPr>
-          <w:rFonts w:cs="Calibri"/>
-        </w:rPr>
-        <w:t>proc_edit</w:t>
-      </w:r>
-      <w:proofErr w:type="spellEnd"/>
-      <w:r>
-        <w:rPr>
-          <w:rFonts w:cs="Calibri"/>
-        </w:rPr>
-        <w:t xml:space="preserve"> to </w:t>
-      </w:r>
-      <w:proofErr w:type="spellStart"/>
-      <w:r>
-        <w:rPr>
-          <w:rFonts w:cs="Calibri"/>
-        </w:rPr>
-        <w:t>proc_archive</w:t>
-      </w:r>
-      <w:proofErr w:type="spellEnd"/>
     </w:p>
     <w:p>
       <w:pPr>
@@ -17352,7 +18174,6 @@
         <w:pStyle w:val="Heading2"/>
       </w:pPr>
       <w:r>
-        <w:lastRenderedPageBreak/>
         <w:t>4.2.2 Output station data for LADCP processing</w:t>
       </w:r>
     </w:p>

</xml_diff>